<commit_message>
Ethics Form filled in mostly
</commit_message>
<xml_diff>
--- a/Research Ethics Application Form.docx
+++ b/Research Ethics Application Form.docx
@@ -1,11 +1,8 @@
 
 <file path=word/document.xml><?xml version="1.0" encoding="utf-8"?>
-<w:document xmlns:wpc="http://schemas.microsoft.com/office/word/2010/wordprocessingCanvas" xmlns:cx="http://schemas.microsoft.com/office/drawing/2014/chartex" xmlns:cx1="http://schemas.microsoft.com/office/drawing/2015/9/8/chartex" xmlns:mc="http://schemas.openxmlformats.org/markup-compatibility/2006" xmlns:o="urn:schemas-microsoft-com:office:office" xmlns:r="http://schemas.openxmlformats.org/officeDocument/2006/relationships" xmlns:m="http://schemas.openxmlformats.org/officeDocument/2006/math" xmlns:v="urn:schemas-microsoft-com:vml" xmlns:wp14="http://schemas.microsoft.com/office/word/2010/wordprocessingDrawing" xmlns:wp="http://schemas.openxmlformats.org/drawingml/2006/wordprocessingDrawing" xmlns:w10="urn:schemas-microsoft-com:office:word" xmlns:w="http://schemas.openxmlformats.org/wordprocessingml/2006/main" xmlns:w14="http://schemas.microsoft.com/office/word/2010/wordml" xmlns:w15="http://schemas.microsoft.com/office/word/2012/wordml" xmlns:w16se="http://schemas.microsoft.com/office/word/2015/wordml/symex" xmlns:wpg="http://schemas.microsoft.com/office/word/2010/wordprocessingGroup" xmlns:wpi="http://schemas.microsoft.com/office/word/2010/wordprocessingInk" xmlns:wne="http://schemas.microsoft.com/office/word/2006/wordml" xmlns:wps="http://schemas.microsoft.com/office/word/2010/wordprocessingShape" mc:Ignorable="w14 w15 w16se wp14">
+<w:document xmlns:wpc="http://schemas.microsoft.com/office/word/2010/wordprocessingCanvas" xmlns:mc="http://schemas.openxmlformats.org/markup-compatibility/2006" xmlns:o="urn:schemas-microsoft-com:office:office" xmlns:r="http://schemas.openxmlformats.org/officeDocument/2006/relationships" xmlns:m="http://schemas.openxmlformats.org/officeDocument/2006/math" xmlns:v="urn:schemas-microsoft-com:vml" xmlns:wp14="http://schemas.microsoft.com/office/word/2010/wordprocessingDrawing" xmlns:wp="http://schemas.openxmlformats.org/drawingml/2006/wordprocessingDrawing" xmlns:w10="urn:schemas-microsoft-com:office:word" xmlns:w="http://schemas.openxmlformats.org/wordprocessingml/2006/main" xmlns:w14="http://schemas.microsoft.com/office/word/2010/wordml" xmlns:wpg="http://schemas.microsoft.com/office/word/2010/wordprocessingGroup" xmlns:wpi="http://schemas.microsoft.com/office/word/2010/wordprocessingInk" xmlns:wne="http://schemas.microsoft.com/office/word/2006/wordml" xmlns:wps="http://schemas.microsoft.com/office/word/2010/wordprocessingShape" mc:Ignorable="w14 wp14">
   <w:body>
-    <w:p>
-      <w:bookmarkStart w:id="0" w:name="_GoBack"/>
-      <w:bookmarkEnd w:id="0"/>
-    </w:p>
+    <w:p/>
     <w:p/>
     <w:p/>
     <w:p/>
@@ -186,21 +183,23 @@
         </w:rPr>
         <w:t xml:space="preserve">1) </w:t>
       </w:r>
+      <w:proofErr w:type="gramStart"/>
       <w:r>
         <w:rPr>
           <w:rFonts w:asciiTheme="majorHAnsi" w:hAnsiTheme="majorHAnsi" w:cstheme="majorHAnsi"/>
           <w:b w:val="0"/>
           <w:szCs w:val="22"/>
         </w:rPr>
-        <w:t>declare a project out</w:t>
-      </w:r>
+        <w:t>declare</w:t>
+      </w:r>
+      <w:proofErr w:type="gramEnd"/>
       <w:r>
         <w:rPr>
           <w:rFonts w:asciiTheme="majorHAnsi" w:hAnsiTheme="majorHAnsi" w:cstheme="majorHAnsi"/>
           <w:b w:val="0"/>
           <w:szCs w:val="22"/>
         </w:rPr>
-        <w:t xml:space="preserve"> </w:t>
+        <w:t xml:space="preserve"> a project out</w:t>
       </w:r>
       <w:r>
         <w:rPr>
@@ -208,6 +207,14 @@
           <w:b w:val="0"/>
           <w:szCs w:val="22"/>
         </w:rPr>
+        <w:t xml:space="preserve"> </w:t>
+      </w:r>
+      <w:r>
+        <w:rPr>
+          <w:rFonts w:asciiTheme="majorHAnsi" w:hAnsiTheme="majorHAnsi" w:cstheme="majorHAnsi"/>
+          <w:b w:val="0"/>
+          <w:szCs w:val="22"/>
+        </w:rPr>
         <w:t xml:space="preserve">of scope. The form incorporates a short cut for this. </w:t>
       </w:r>
     </w:p>
@@ -239,13 +246,23 @@
         </w:rPr>
         <w:t xml:space="preserve">2) </w:t>
       </w:r>
+      <w:proofErr w:type="gramStart"/>
       <w:r>
         <w:rPr>
           <w:rFonts w:asciiTheme="majorHAnsi" w:hAnsiTheme="majorHAnsi" w:cstheme="majorHAnsi"/>
           <w:b w:val="0"/>
           <w:szCs w:val="22"/>
         </w:rPr>
-        <w:t xml:space="preserve">provide more detail on ethical considerations. </w:t>
+        <w:t>provide</w:t>
+      </w:r>
+      <w:proofErr w:type="gramEnd"/>
+      <w:r>
+        <w:rPr>
+          <w:rFonts w:asciiTheme="majorHAnsi" w:hAnsiTheme="majorHAnsi" w:cstheme="majorHAnsi"/>
+          <w:b w:val="0"/>
+          <w:szCs w:val="22"/>
+        </w:rPr>
+        <w:t xml:space="preserve"> more detail on ethical considerations. </w:t>
       </w:r>
       <w:r>
         <w:rPr>
@@ -318,12 +335,37 @@
           <w:rFonts w:asciiTheme="majorHAnsi" w:hAnsiTheme="majorHAnsi" w:cstheme="majorHAnsi"/>
         </w:rPr>
       </w:pPr>
+      <w:proofErr w:type="gramStart"/>
       <w:r>
         <w:rPr>
           <w:rFonts w:asciiTheme="majorHAnsi" w:hAnsiTheme="majorHAnsi" w:cstheme="majorHAnsi"/>
           <w:caps w:val="0"/>
         </w:rPr>
-        <w:t>directly involve people in research activities, through their physical participation, eg. interviews, questionnaires, surveys, observational research, requiring the active or passive involvement of a person;</w:t>
+        <w:t>directly</w:t>
+      </w:r>
+      <w:proofErr w:type="gramEnd"/>
+      <w:r>
+        <w:rPr>
+          <w:rFonts w:asciiTheme="majorHAnsi" w:hAnsiTheme="majorHAnsi" w:cstheme="majorHAnsi"/>
+          <w:caps w:val="0"/>
+        </w:rPr>
+        <w:t xml:space="preserve"> involve people in research activities, through their physical participation, </w:t>
+      </w:r>
+      <w:proofErr w:type="spellStart"/>
+      <w:r>
+        <w:rPr>
+          <w:rFonts w:asciiTheme="majorHAnsi" w:hAnsiTheme="majorHAnsi" w:cstheme="majorHAnsi"/>
+          <w:caps w:val="0"/>
+        </w:rPr>
+        <w:t>eg</w:t>
+      </w:r>
+      <w:proofErr w:type="spellEnd"/>
+      <w:r>
+        <w:rPr>
+          <w:rFonts w:asciiTheme="majorHAnsi" w:hAnsiTheme="majorHAnsi" w:cstheme="majorHAnsi"/>
+          <w:caps w:val="0"/>
+        </w:rPr>
+        <w:t>. interviews, questionnaires, surveys, observational research, requiring the active or passive involvement of a person;</w:t>
       </w:r>
     </w:p>
     <w:p>
@@ -368,12 +410,53 @@
           <w:caps w:val="0"/>
         </w:rPr>
       </w:pPr>
+      <w:proofErr w:type="gramStart"/>
       <w:r>
         <w:rPr>
           <w:rFonts w:asciiTheme="majorHAnsi" w:hAnsiTheme="majorHAnsi" w:cstheme="majorHAnsi"/>
           <w:caps w:val="0"/>
         </w:rPr>
-        <w:t>involves people on behalf of others (eg. legal guardians of children and the psychologically or physically impaired and supervisors of people under controlled environments (eg. prisoners, school pupils).</w:t>
+        <w:t>involves</w:t>
+      </w:r>
+      <w:proofErr w:type="gramEnd"/>
+      <w:r>
+        <w:rPr>
+          <w:rFonts w:asciiTheme="majorHAnsi" w:hAnsiTheme="majorHAnsi" w:cstheme="majorHAnsi"/>
+          <w:caps w:val="0"/>
+        </w:rPr>
+        <w:t xml:space="preserve"> people on behalf of others (</w:t>
+      </w:r>
+      <w:proofErr w:type="spellStart"/>
+      <w:r>
+        <w:rPr>
+          <w:rFonts w:asciiTheme="majorHAnsi" w:hAnsiTheme="majorHAnsi" w:cstheme="majorHAnsi"/>
+          <w:caps w:val="0"/>
+        </w:rPr>
+        <w:t>eg</w:t>
+      </w:r>
+      <w:proofErr w:type="spellEnd"/>
+      <w:r>
+        <w:rPr>
+          <w:rFonts w:asciiTheme="majorHAnsi" w:hAnsiTheme="majorHAnsi" w:cstheme="majorHAnsi"/>
+          <w:caps w:val="0"/>
+        </w:rPr>
+        <w:t>. legal guardians of children and the psychologically or physically impaired and supervisors of people under controlled environments (</w:t>
+      </w:r>
+      <w:proofErr w:type="spellStart"/>
+      <w:r>
+        <w:rPr>
+          <w:rFonts w:asciiTheme="majorHAnsi" w:hAnsiTheme="majorHAnsi" w:cstheme="majorHAnsi"/>
+          <w:caps w:val="0"/>
+        </w:rPr>
+        <w:t>eg</w:t>
+      </w:r>
+      <w:proofErr w:type="spellEnd"/>
+      <w:r>
+        <w:rPr>
+          <w:rFonts w:asciiTheme="majorHAnsi" w:hAnsiTheme="majorHAnsi" w:cstheme="majorHAnsi"/>
+          <w:caps w:val="0"/>
+        </w:rPr>
+        <w:t>. prisoners, school pupils).</w:t>
       </w:r>
     </w:p>
     <w:p>
@@ -519,29 +602,32 @@
         </w:rPr>
         <w:t xml:space="preserve">only requires research ethics approval where research takes place, </w:t>
       </w:r>
+      <w:proofErr w:type="spellStart"/>
       <w:r>
         <w:rPr>
           <w:rFonts w:asciiTheme="majorHAnsi" w:hAnsiTheme="majorHAnsi" w:cstheme="majorHAnsi"/>
           <w:b w:val="0"/>
           <w:szCs w:val="22"/>
         </w:rPr>
-        <w:t xml:space="preserve">eg. </w:t>
-      </w:r>
+        <w:t>eg</w:t>
+      </w:r>
+      <w:proofErr w:type="spellEnd"/>
       <w:r>
         <w:rPr>
           <w:rFonts w:asciiTheme="majorHAnsi" w:hAnsiTheme="majorHAnsi" w:cstheme="majorHAnsi"/>
           <w:b w:val="0"/>
           <w:szCs w:val="22"/>
         </w:rPr>
-        <w:t>l</w:t>
-      </w:r>
+        <w:t xml:space="preserve">. </w:t>
+      </w:r>
+      <w:proofErr w:type="gramStart"/>
       <w:r>
         <w:rPr>
           <w:rFonts w:asciiTheme="majorHAnsi" w:hAnsiTheme="majorHAnsi" w:cstheme="majorHAnsi"/>
           <w:b w:val="0"/>
           <w:szCs w:val="22"/>
         </w:rPr>
-        <w:t xml:space="preserve">eading to an identifiable research output, </w:t>
+        <w:t>l</w:t>
       </w:r>
       <w:r>
         <w:rPr>
@@ -549,6 +635,23 @@
           <w:b w:val="0"/>
           <w:szCs w:val="22"/>
         </w:rPr>
+        <w:t>eading</w:t>
+      </w:r>
+      <w:proofErr w:type="gramEnd"/>
+      <w:r>
+        <w:rPr>
+          <w:rFonts w:asciiTheme="majorHAnsi" w:hAnsiTheme="majorHAnsi" w:cstheme="majorHAnsi"/>
+          <w:b w:val="0"/>
+          <w:szCs w:val="22"/>
+        </w:rPr>
+        <w:t xml:space="preserve"> to an identifiable research output, </w:t>
+      </w:r>
+      <w:r>
+        <w:rPr>
+          <w:rFonts w:asciiTheme="majorHAnsi" w:hAnsiTheme="majorHAnsi" w:cstheme="majorHAnsi"/>
+          <w:b w:val="0"/>
+          <w:szCs w:val="22"/>
+        </w:rPr>
         <w:t>and only that specific part of the event where the research is taking place.</w:t>
       </w:r>
     </w:p>
@@ -601,7 +704,25 @@
           <w:b w:val="0"/>
           <w:szCs w:val="22"/>
         </w:rPr>
-        <w:t>ll events (seminars, conference, workshops, etc) should be d</w:t>
+        <w:t xml:space="preserve">ll events (seminars, conference, workshops, </w:t>
+      </w:r>
+      <w:proofErr w:type="spellStart"/>
+      <w:r>
+        <w:rPr>
+          <w:rFonts w:asciiTheme="majorHAnsi" w:hAnsiTheme="majorHAnsi" w:cstheme="majorHAnsi"/>
+          <w:b w:val="0"/>
+          <w:szCs w:val="22"/>
+        </w:rPr>
+        <w:t>etc</w:t>
+      </w:r>
+      <w:proofErr w:type="spellEnd"/>
+      <w:r>
+        <w:rPr>
+          <w:rFonts w:asciiTheme="majorHAnsi" w:hAnsiTheme="majorHAnsi" w:cstheme="majorHAnsi"/>
+          <w:b w:val="0"/>
+          <w:szCs w:val="22"/>
+        </w:rPr>
+        <w:t>) should be d</w:t>
       </w:r>
       <w:r>
         <w:rPr>
@@ -732,14 +853,14 @@
         <w:tblLook w:val="04A0" w:firstRow="1" w:lastRow="0" w:firstColumn="1" w:lastColumn="0" w:noHBand="0" w:noVBand="1"/>
       </w:tblPr>
       <w:tblGrid>
-        <w:gridCol w:w="1103"/>
-        <w:gridCol w:w="3347"/>
+        <w:gridCol w:w="840"/>
+        <w:gridCol w:w="2691"/>
         <w:gridCol w:w="608"/>
-        <w:gridCol w:w="810"/>
-        <w:gridCol w:w="706"/>
-        <w:gridCol w:w="888"/>
+        <w:gridCol w:w="929"/>
+        <w:gridCol w:w="1218"/>
+        <w:gridCol w:w="1164"/>
         <w:gridCol w:w="1361"/>
-        <w:gridCol w:w="1551"/>
+        <w:gridCol w:w="1563"/>
       </w:tblGrid>
       <w:tr>
         <w:tc>
@@ -807,6 +928,9 @@
               <w:pStyle w:val="Documentbody"/>
               <w:spacing w:after="0"/>
             </w:pPr>
+            <w:r>
+              <w:t>Using Dialogue with Game Characters to Measure Self-Beliefs and Attitudes in Educational Games</w:t>
+            </w:r>
           </w:p>
         </w:tc>
       </w:tr>
@@ -854,6 +978,9 @@
               <w:pStyle w:val="Documentbody"/>
               <w:spacing w:after="0"/>
             </w:pPr>
+            <w:r>
+              <w:t xml:space="preserve">The aim of the project is to investigate the correlation between ones environment and the moral decisions they make. Hopefully diving deep into human phycology </w:t>
+            </w:r>
           </w:p>
         </w:tc>
       </w:tr>
@@ -898,6 +1025,9 @@
               <w:pStyle w:val="Documentbody"/>
               <w:spacing w:after="0"/>
             </w:pPr>
+            <w:r>
+              <w:t>October to May</w:t>
+            </w:r>
           </w:p>
         </w:tc>
       </w:tr>
@@ -945,6 +1075,9 @@
             <w:r>
               <w:t>Title:</w:t>
             </w:r>
+            <w:r>
+              <w:t xml:space="preserve"> Lord</w:t>
+            </w:r>
           </w:p>
           <w:p>
             <w:pPr>
@@ -954,6 +1087,9 @@
             <w:r>
               <w:t>Name:</w:t>
             </w:r>
+            <w:r>
+              <w:t xml:space="preserve"> John Rock</w:t>
+            </w:r>
           </w:p>
           <w:p>
             <w:pPr>
@@ -962,6 +1098,9 @@
             </w:pPr>
             <w:r>
               <w:t>Department:</w:t>
+            </w:r>
+            <w:r>
+              <w:t xml:space="preserve"> BSc Computing for Games</w:t>
             </w:r>
           </w:p>
         </w:tc>
@@ -1126,6 +1265,9 @@
               <w:pStyle w:val="Documentbody"/>
               <w:spacing w:after="0"/>
             </w:pPr>
+            <w:r>
+              <w:t>Dr</w:t>
+            </w:r>
           </w:p>
         </w:tc>
         <w:tc>
@@ -1137,6 +1279,9 @@
               <w:pStyle w:val="Documentbody"/>
               <w:spacing w:after="0"/>
             </w:pPr>
+            <w:r>
+              <w:t>Michael Scott</w:t>
+            </w:r>
           </w:p>
         </w:tc>
         <w:tc>
@@ -1148,6 +1293,9 @@
               <w:pStyle w:val="Documentbody"/>
               <w:spacing w:after="0"/>
             </w:pPr>
+            <w:r>
+              <w:t>Researcher</w:t>
+            </w:r>
           </w:p>
         </w:tc>
         <w:tc>
@@ -1159,6 +1307,9 @@
               <w:pStyle w:val="Documentbody"/>
               <w:spacing w:after="0"/>
             </w:pPr>
+            <w:r>
+              <w:t>Supervisor</w:t>
+            </w:r>
           </w:p>
         </w:tc>
         <w:tc>
@@ -1170,6 +1321,9 @@
               <w:pStyle w:val="Documentbody"/>
               <w:spacing w:after="0"/>
             </w:pPr>
+            <w:r>
+              <w:t>Falmouth University</w:t>
+            </w:r>
           </w:p>
         </w:tc>
         <w:tc>
@@ -1181,6 +1335,9 @@
               <w:pStyle w:val="Documentbody"/>
               <w:spacing w:after="0"/>
             </w:pPr>
+            <w:r>
+              <w:t>BSc Computing for Games Course Coordinator and Senior Lecturer (Programming)</w:t>
+            </w:r>
           </w:p>
         </w:tc>
       </w:tr>
@@ -1426,13 +1583,34 @@
               <w:spacing w:after="0"/>
             </w:pPr>
             <w:r>
-              <w:t xml:space="preserve">Does any part of the project constitute research, ie. </w:t>
-            </w:r>
-            <w:r>
-              <w:t>a process of investigation leading to new insights, effectively shared</w:t>
-            </w:r>
-            <w:r>
-              <w:t xml:space="preserve"> (eg. </w:t>
+              <w:t xml:space="preserve">Does any part of the project constitute research, </w:t>
+            </w:r>
+            <w:proofErr w:type="spellStart"/>
+            <w:r>
+              <w:t>ie</w:t>
+            </w:r>
+            <w:proofErr w:type="spellEnd"/>
+            <w:r>
+              <w:t xml:space="preserve">. </w:t>
+            </w:r>
+            <w:proofErr w:type="gramStart"/>
+            <w:r>
+              <w:t>a</w:t>
+            </w:r>
+            <w:proofErr w:type="gramEnd"/>
+            <w:r>
+              <w:t xml:space="preserve"> process of investigation leading to new insights, effectively shared</w:t>
+            </w:r>
+            <w:r>
+              <w:t xml:space="preserve"> (</w:t>
+            </w:r>
+            <w:proofErr w:type="spellStart"/>
+            <w:r>
+              <w:t>eg</w:t>
+            </w:r>
+            <w:proofErr w:type="spellEnd"/>
+            <w:r>
+              <w:t xml:space="preserve">. </w:t>
             </w:r>
             <w:r>
               <w:t>i</w:t>
@@ -1469,33 +1647,15 @@
             <w:pPr>
               <w:pStyle w:val="Documentbody"/>
               <w:spacing w:after="0"/>
-            </w:pPr>
-            <w:r>
-              <w:sym w:font="Wingdings" w:char="F071"/>
-            </w:r>
-            <w:r>
-              <w:t xml:space="preserve"> Yes     </w:t>
-            </w:r>
-            <w:r>
-              <w:sym w:font="Wingdings" w:char="F071"/>
-            </w:r>
-            <w:r>
-              <w:t xml:space="preserve"> </w:t>
-            </w:r>
-            <w:r>
-              <w:t>No</w:t>
-            </w:r>
-            <w:r>
-              <w:t xml:space="preserve">     </w:t>
-            </w:r>
-            <w:r>
-              <w:sym w:font="Wingdings" w:char="F071"/>
-            </w:r>
-            <w:r>
-              <w:t xml:space="preserve"> </w:t>
-            </w:r>
-            <w:r>
-              <w:t>Don’t know</w:t>
+              <w:rPr>
+                <w:b/>
+              </w:rPr>
+            </w:pPr>
+            <w:r>
+              <w:rPr>
+                <w:b/>
+              </w:rPr>
+              <w:t>Yes</w:t>
             </w:r>
           </w:p>
           <w:p>
@@ -1623,7 +1783,23 @@
               <w:spacing w:after="0"/>
             </w:pPr>
             <w:r>
-              <w:t>Does your research involve participants of any type, ie. humans or animals, directly or indirectly</w:t>
+              <w:t xml:space="preserve">Does your research involve participants of any type, </w:t>
+            </w:r>
+            <w:proofErr w:type="spellStart"/>
+            <w:r>
+              <w:t>ie</w:t>
+            </w:r>
+            <w:proofErr w:type="spellEnd"/>
+            <w:r>
+              <w:t xml:space="preserve">. </w:t>
+            </w:r>
+            <w:proofErr w:type="gramStart"/>
+            <w:r>
+              <w:t>humans</w:t>
+            </w:r>
+            <w:proofErr w:type="gramEnd"/>
+            <w:r>
+              <w:t xml:space="preserve"> or animals, directly or indirectly</w:t>
             </w:r>
             <w:r>
               <w:t>?  Review the questions in Part C as a guide</w:t>
@@ -1639,33 +1815,15 @@
             <w:pPr>
               <w:pStyle w:val="Documentbody"/>
               <w:spacing w:after="0"/>
-            </w:pPr>
-            <w:r>
-              <w:sym w:font="Wingdings" w:char="F071"/>
-            </w:r>
-            <w:r>
-              <w:t xml:space="preserve"> </w:t>
-            </w:r>
-            <w:r>
+              <w:rPr>
+                <w:b/>
+              </w:rPr>
+            </w:pPr>
+            <w:r>
+              <w:rPr>
+                <w:b/>
+              </w:rPr>
               <w:t>Yes</w:t>
-            </w:r>
-            <w:r>
-              <w:t xml:space="preserve">     </w:t>
-            </w:r>
-            <w:r>
-              <w:sym w:font="Wingdings" w:char="F071"/>
-            </w:r>
-            <w:r>
-              <w:t xml:space="preserve"> No     </w:t>
-            </w:r>
-            <w:r>
-              <w:sym w:font="Wingdings" w:char="F071"/>
-            </w:r>
-            <w:r>
-              <w:t xml:space="preserve"> </w:t>
-            </w:r>
-            <w:r>
-              <w:t>Don’t know</w:t>
             </w:r>
           </w:p>
           <w:p>
@@ -1783,6 +1941,9 @@
               <w:pStyle w:val="Documentbody"/>
               <w:spacing w:after="0"/>
             </w:pPr>
+            <w:r>
+              <w:t>I will require wide range of people to test our game so I can record the decisions they make and the environment around them.</w:t>
+            </w:r>
           </w:p>
         </w:tc>
       </w:tr>
@@ -1813,7 +1974,11 @@
               <w:spacing w:after="0"/>
             </w:pPr>
             <w:r>
-              <w:t>Who will the participants be?  Identify specifically any vulnerable groups or individuals and address any special measures you intend to take to accommodat</w:t>
+              <w:t xml:space="preserve">Who will the participants </w:t>
+            </w:r>
+            <w:r>
+              <w:lastRenderedPageBreak/>
+              <w:t>be?  Identify specifically any vulnerable groups or individuals and address any special measures you intend to take to accommodat</w:t>
             </w:r>
             <w:r>
               <w:t>e them</w:t>
@@ -1830,6 +1995,14 @@
               <w:pStyle w:val="Documentbody"/>
               <w:spacing w:after="0"/>
             </w:pPr>
+            <w:r>
+              <w:lastRenderedPageBreak/>
+              <w:t xml:space="preserve">It’s all based around a game environment so the people I select will </w:t>
+            </w:r>
+            <w:r>
+              <w:lastRenderedPageBreak/>
+              <w:t>obviously need to be okay with this so mostly young people but I need people from different walks of life so I can see how they differ morally. I do not foresee any special measures that will be needed for this research.</w:t>
+            </w:r>
           </w:p>
         </w:tc>
       </w:tr>
@@ -1845,6 +2018,7 @@
               <w:spacing w:after="0"/>
             </w:pPr>
             <w:r>
+              <w:lastRenderedPageBreak/>
               <w:t>9</w:t>
             </w:r>
           </w:p>
@@ -1874,6 +2048,9 @@
               <w:pStyle w:val="Documentbody"/>
               <w:spacing w:after="0"/>
             </w:pPr>
+            <w:r>
+              <w:t>I will be selecting participants from people I know back home and from around University that I know will help give me varying results. I believe I will need 25-50 people to give me enough data to analyse.</w:t>
+            </w:r>
           </w:p>
         </w:tc>
       </w:tr>
@@ -1904,7 +2081,15 @@
               <w:spacing w:after="0"/>
             </w:pPr>
             <w:r>
-              <w:t xml:space="preserve">What will participants be asked to do? </w:t>
+              <w:t xml:space="preserve">What will participants </w:t>
+            </w:r>
+            <w:proofErr w:type="gramStart"/>
+            <w:r>
+              <w:t>be</w:t>
+            </w:r>
+            <w:proofErr w:type="gramEnd"/>
+            <w:r>
+              <w:t xml:space="preserve"> asked to do? </w:t>
             </w:r>
           </w:p>
         </w:tc>
@@ -1918,6 +2103,9 @@
               <w:pStyle w:val="Documentbody"/>
               <w:spacing w:after="0"/>
             </w:pPr>
+            <w:r>
+              <w:t>Fill in some basic user information and then just play the game.</w:t>
+            </w:r>
           </w:p>
         </w:tc>
       </w:tr>
@@ -1956,7 +2144,7 @@
                 <w:sz w:val="22"/>
                 <w:szCs w:val="22"/>
               </w:rPr>
-              <w:t xml:space="preserve">What potential risks to the interests of participants do you </w:t>
+              <w:t xml:space="preserve">What potential risks to the interests of participants do you foresee and what steps will you take to minimise those risks? </w:t>
             </w:r>
             <w:r>
               <w:rPr>
@@ -1964,72 +2152,254 @@
                 <w:sz w:val="22"/>
                 <w:szCs w:val="22"/>
               </w:rPr>
-              <w:lastRenderedPageBreak/>
-              <w:t xml:space="preserve">foresee and what steps will you take to minimise those risks? </w:t>
-            </w:r>
-            <w:r>
+              <w:t xml:space="preserve"> A participant’s interests include their physical and psychological well-being, their commercial interests; and their rights of privacy and reputation</w:t>
+            </w:r>
+          </w:p>
+        </w:tc>
+        <w:tc>
+          <w:tcPr>
+            <w:tcW w:w="5924" w:type="dxa"/>
+            <w:gridSpan w:val="6"/>
+          </w:tcPr>
+          <w:p>
+            <w:pPr>
+              <w:pStyle w:val="Documentbody"/>
+              <w:spacing w:after="0"/>
+              <w:rPr>
+                <w:i/>
+              </w:rPr>
+            </w:pPr>
+            <w:r>
+              <w:rPr>
+                <w:i/>
+              </w:rPr>
+              <w:t>Potential Risks may include:</w:t>
+            </w:r>
+          </w:p>
+          <w:p>
+            <w:pPr>
+              <w:pStyle w:val="Documentbody"/>
+              <w:rPr>
+                <w:i/>
+              </w:rPr>
+            </w:pPr>
+            <w:r>
+              <w:rPr>
+                <w:i/>
+              </w:rPr>
+              <w:t>Health and safety; I will make sure all the equipment is safe to use before each user tests it out.</w:t>
+            </w:r>
+          </w:p>
+          <w:p>
+            <w:pPr>
+              <w:pStyle w:val="Documentbody"/>
+              <w:rPr>
+                <w:i/>
+              </w:rPr>
+            </w:pPr>
+            <w:r>
+              <w:rPr>
+                <w:i/>
+              </w:rPr>
+              <w:t>Data protection; will make sure only the essential data is taken from users and destroyed once safely come the end on research.</w:t>
+            </w:r>
+          </w:p>
+          <w:p>
+            <w:pPr>
+              <w:pStyle w:val="Documentbody"/>
+              <w:rPr>
+                <w:i/>
+              </w:rPr>
+            </w:pPr>
+            <w:r>
+              <w:rPr>
+                <w:i/>
+              </w:rPr>
+              <w:t>Ensure they are given breaks when and if they need them.</w:t>
+            </w:r>
+          </w:p>
+        </w:tc>
+      </w:tr>
+      <w:tr>
+        <w:tc>
+          <w:tcPr>
+            <w:tcW w:w="1103" w:type="dxa"/>
+            <w:shd w:val="clear" w:color="auto" w:fill="C6D9F1" w:themeFill="text2" w:themeFillTint="33"/>
+          </w:tcPr>
+          <w:p>
+            <w:pPr>
+              <w:pStyle w:val="Documentbody"/>
+              <w:spacing w:after="0"/>
+            </w:pPr>
+            <w:r>
+              <w:t>12</w:t>
+            </w:r>
+          </w:p>
+        </w:tc>
+        <w:tc>
+          <w:tcPr>
+            <w:tcW w:w="3347" w:type="dxa"/>
+            <w:shd w:val="clear" w:color="auto" w:fill="D9D9D9" w:themeFill="background1" w:themeFillShade="D9"/>
+          </w:tcPr>
+          <w:p>
+            <w:pPr>
               <w:rPr>
                 <w:rFonts w:asciiTheme="majorHAnsi" w:hAnsiTheme="majorHAnsi" w:cstheme="majorHAnsi"/>
                 <w:sz w:val="22"/>
                 <w:szCs w:val="22"/>
               </w:rPr>
-              <w:t xml:space="preserve"> A participant’s interests include their physical and psychological well-being, their commercial interests; and their rights of privacy and reputation</w:t>
-            </w:r>
-          </w:p>
-        </w:tc>
-        <w:tc>
-          <w:tcPr>
-            <w:tcW w:w="5924" w:type="dxa"/>
-            <w:gridSpan w:val="6"/>
-          </w:tcPr>
-          <w:p>
-            <w:pPr>
-              <w:pStyle w:val="Documentbody"/>
-              <w:spacing w:after="0"/>
-              <w:rPr>
-                <w:i/>
-              </w:rPr>
-            </w:pPr>
-          </w:p>
-        </w:tc>
-      </w:tr>
-      <w:tr>
-        <w:tc>
-          <w:tcPr>
-            <w:tcW w:w="1103" w:type="dxa"/>
-            <w:shd w:val="clear" w:color="auto" w:fill="C6D9F1" w:themeFill="text2" w:themeFillTint="33"/>
-          </w:tcPr>
-          <w:p>
-            <w:pPr>
-              <w:pStyle w:val="Documentbody"/>
-              <w:spacing w:after="0"/>
-            </w:pPr>
-            <w:r>
-              <w:t>12</w:t>
-            </w:r>
-          </w:p>
-        </w:tc>
-        <w:tc>
-          <w:tcPr>
-            <w:tcW w:w="3347" w:type="dxa"/>
-            <w:shd w:val="clear" w:color="auto" w:fill="D9D9D9" w:themeFill="background1" w:themeFillShade="D9"/>
-          </w:tcPr>
-          <w:p>
-            <w:pPr>
+            </w:pPr>
+            <w:r>
               <w:rPr>
                 <w:rFonts w:asciiTheme="majorHAnsi" w:hAnsiTheme="majorHAnsi" w:cstheme="majorHAnsi"/>
                 <w:sz w:val="22"/>
                 <w:szCs w:val="22"/>
               </w:rPr>
-            </w:pPr>
-            <w:r>
+              <w:t xml:space="preserve">Will you be obtaining personal information from any of the participants? E.g. name, personal opinions, address, recorded images or audio, date of birth, notes and observations.  </w:t>
+            </w:r>
+          </w:p>
+        </w:tc>
+        <w:tc>
+          <w:tcPr>
+            <w:tcW w:w="5924" w:type="dxa"/>
+            <w:gridSpan w:val="6"/>
+          </w:tcPr>
+          <w:p>
+            <w:pPr>
+              <w:pStyle w:val="Documentbody"/>
+              <w:spacing w:after="0"/>
+            </w:pPr>
+            <w:r>
+              <w:rPr>
+                <w:b/>
+              </w:rPr>
+              <w:t>Yes</w:t>
+            </w:r>
+          </w:p>
+          <w:p>
+            <w:pPr>
+              <w:pStyle w:val="Documentbody"/>
+              <w:spacing w:after="0"/>
+            </w:pPr>
+            <w:r>
+              <w:t xml:space="preserve">I will be collecting some user information such as </w:t>
+            </w:r>
+            <w:r>
+              <w:t xml:space="preserve">Biological Sex, Date of Birth, </w:t>
+            </w:r>
+            <w:proofErr w:type="gramStart"/>
+            <w:r>
+              <w:t>Religious</w:t>
+            </w:r>
+            <w:proofErr w:type="gramEnd"/>
+            <w:r>
+              <w:t xml:space="preserve"> Belief. I may also request feedback or any observations they make.</w:t>
+            </w:r>
+          </w:p>
+          <w:p>
+            <w:pPr>
+              <w:pStyle w:val="Documentbody"/>
+              <w:spacing w:after="0"/>
+            </w:pPr>
+          </w:p>
+          <w:p>
+            <w:pPr>
+              <w:pStyle w:val="Documentbody"/>
+              <w:spacing w:after="0"/>
+              <w:rPr>
+                <w:i/>
+              </w:rPr>
+            </w:pPr>
+            <w:r>
+              <w:rPr>
+                <w:b/>
+              </w:rPr>
+              <w:t xml:space="preserve">If you answer ‘Yes’, please give details. In your response, please consider: </w:t>
+            </w:r>
+            <w:r>
+              <w:t>How will you store and use this information during the course of your research? What parts of this information will need to be confidential and how? Will you exhibit or publish the information? Will you retain information after the research is concluded? If information is to be destroyed, explain why this is appropriate.</w:t>
+            </w:r>
+          </w:p>
+          <w:p>
+            <w:pPr>
+              <w:pStyle w:val="Documentbody"/>
+              <w:spacing w:after="0"/>
+            </w:pPr>
+          </w:p>
+        </w:tc>
+      </w:tr>
+      <w:tr>
+        <w:tc>
+          <w:tcPr>
+            <w:tcW w:w="1103" w:type="dxa"/>
+            <w:shd w:val="clear" w:color="auto" w:fill="C6D9F1" w:themeFill="text2" w:themeFillTint="33"/>
+          </w:tcPr>
+          <w:p>
+            <w:pPr>
+              <w:pStyle w:val="Documentbody"/>
+              <w:spacing w:after="0"/>
+            </w:pPr>
+            <w:r>
+              <w:t>1</w:t>
+            </w:r>
+            <w:r>
+              <w:t>3</w:t>
+            </w:r>
+          </w:p>
+        </w:tc>
+        <w:tc>
+          <w:tcPr>
+            <w:tcW w:w="3347" w:type="dxa"/>
+            <w:shd w:val="clear" w:color="auto" w:fill="D9D9D9" w:themeFill="background1" w:themeFillShade="D9"/>
+          </w:tcPr>
+          <w:p>
+            <w:pPr>
+              <w:pStyle w:val="Documentbody"/>
+              <w:spacing w:after="0"/>
+              <w:rPr>
+                <w:rFonts w:asciiTheme="majorHAnsi" w:hAnsiTheme="majorHAnsi" w:cstheme="majorHAnsi"/>
+                <w:szCs w:val="22"/>
+              </w:rPr>
+            </w:pPr>
+            <w:r>
+              <w:rPr>
+                <w:rFonts w:asciiTheme="majorHAnsi" w:hAnsiTheme="majorHAnsi" w:cstheme="majorHAnsi"/>
+                <w:szCs w:val="22"/>
+              </w:rPr>
+              <w:t xml:space="preserve">What potential risks to yourself or other members of the research team do you foresee and what steps will you take to minimise those risks? </w:t>
+            </w:r>
+            <w:r>
+              <w:rPr>
+                <w:rFonts w:asciiTheme="majorHAnsi" w:hAnsiTheme="majorHAnsi" w:cstheme="majorHAnsi"/>
+                <w:szCs w:val="22"/>
+              </w:rPr>
+              <w:t xml:space="preserve"> </w:t>
+            </w:r>
+            <w:proofErr w:type="spellStart"/>
+            <w:r>
+              <w:rPr>
+                <w:rFonts w:asciiTheme="majorHAnsi" w:hAnsiTheme="majorHAnsi" w:cstheme="majorHAnsi"/>
+                <w:szCs w:val="22"/>
+              </w:rPr>
+              <w:t>Eg</w:t>
+            </w:r>
+            <w:proofErr w:type="spellEnd"/>
+            <w:r>
+              <w:rPr>
+                <w:rFonts w:asciiTheme="majorHAnsi" w:hAnsiTheme="majorHAnsi" w:cstheme="majorHAnsi"/>
+                <w:szCs w:val="22"/>
+              </w:rPr>
+              <w:t>. does your research raise issues of personal safety for you or others involved in the project, especially if taking place outside working hours or off University premises</w:t>
+            </w:r>
+          </w:p>
+          <w:p>
+            <w:pPr>
               <w:rPr>
                 <w:rFonts w:asciiTheme="majorHAnsi" w:hAnsiTheme="majorHAnsi" w:cstheme="majorHAnsi"/>
                 <w:sz w:val="22"/>
                 <w:szCs w:val="22"/>
               </w:rPr>
-              <w:t xml:space="preserve">Will you be obtaining personal information from any of the participants? E.g. name, personal opinions, address, recorded images or audio, date of birth, notes and observations.  </w:t>
-            </w:r>
+            </w:pPr>
           </w:p>
         </w:tc>
         <w:tc>
@@ -2041,39 +2411,42 @@
             <w:pPr>
               <w:pStyle w:val="Documentbody"/>
               <w:spacing w:after="0"/>
-            </w:pPr>
-            <w:r>
-              <w:t>Yes/No</w:t>
-            </w:r>
-          </w:p>
-          <w:p>
-            <w:pPr>
-              <w:pStyle w:val="Documentbody"/>
-              <w:spacing w:after="0"/>
-            </w:pPr>
-          </w:p>
-          <w:p>
-            <w:pPr>
-              <w:pStyle w:val="Documentbody"/>
-              <w:spacing w:after="0"/>
               <w:rPr>
                 <w:i/>
               </w:rPr>
             </w:pPr>
-            <w:r>
-              <w:rPr>
-                <w:b/>
-              </w:rPr>
-              <w:t xml:space="preserve">If you answer ‘Yes’, please give details. In your response, please consider: </w:t>
-            </w:r>
-            <w:r>
-              <w:t>How will you store and use this information during the course of your research? What parts of this information will need to be confidential and how? Will you exhibit or publish the information? Will you retain information after the research is concluded? If information is to be destroyed, explain why this is appropriate.</w:t>
-            </w:r>
-          </w:p>
-          <w:p>
-            <w:pPr>
-              <w:pStyle w:val="Documentbody"/>
-              <w:spacing w:after="0"/>
+          </w:p>
+          <w:p>
+            <w:pPr>
+              <w:pStyle w:val="Documentbody"/>
+              <w:spacing w:after="0"/>
+              <w:rPr>
+                <w:i/>
+              </w:rPr>
+            </w:pPr>
+            <w:r>
+              <w:rPr>
+                <w:i/>
+              </w:rPr>
+              <w:t>I do not foresee any potential risks for myself or other members of the research team.</w:t>
+            </w:r>
+          </w:p>
+          <w:p>
+            <w:pPr>
+              <w:pStyle w:val="Documentbody"/>
+              <w:spacing w:after="0"/>
+              <w:rPr>
+                <w:i/>
+              </w:rPr>
+            </w:pPr>
+          </w:p>
+          <w:p>
+            <w:pPr>
+              <w:pStyle w:val="Documentbody"/>
+              <w:spacing w:after="0"/>
+              <w:rPr>
+                <w:i/>
+              </w:rPr>
             </w:pPr>
           </w:p>
         </w:tc>
@@ -2093,7 +2466,7 @@
               <w:t>1</w:t>
             </w:r>
             <w:r>
-              <w:t>3</w:t>
+              <w:t>4</w:t>
             </w:r>
           </w:p>
         </w:tc>
@@ -2102,30 +2475,6 @@
             <w:tcW w:w="3347" w:type="dxa"/>
             <w:shd w:val="clear" w:color="auto" w:fill="D9D9D9" w:themeFill="background1" w:themeFillShade="D9"/>
           </w:tcPr>
-          <w:p>
-            <w:pPr>
-              <w:pStyle w:val="Documentbody"/>
-              <w:spacing w:after="0"/>
-              <w:rPr>
-                <w:rFonts w:asciiTheme="majorHAnsi" w:hAnsiTheme="majorHAnsi" w:cstheme="majorHAnsi"/>
-                <w:szCs w:val="22"/>
-              </w:rPr>
-            </w:pPr>
-            <w:r>
-              <w:rPr>
-                <w:rFonts w:asciiTheme="majorHAnsi" w:hAnsiTheme="majorHAnsi" w:cstheme="majorHAnsi"/>
-                <w:szCs w:val="22"/>
-              </w:rPr>
-              <w:t xml:space="preserve">What potential risks to yourself or other members of the research team do you foresee and what steps will you take to minimise those risks? </w:t>
-            </w:r>
-            <w:r>
-              <w:rPr>
-                <w:rFonts w:asciiTheme="majorHAnsi" w:hAnsiTheme="majorHAnsi" w:cstheme="majorHAnsi"/>
-                <w:szCs w:val="22"/>
-              </w:rPr>
-              <w:t xml:space="preserve"> Eg. does your research raise issues of personal safety for you or others involved in the project, especially if taking place outside working hours or off University premises</w:t>
-            </w:r>
-          </w:p>
           <w:p>
             <w:pPr>
               <w:rPr>
@@ -2134,90 +2483,21 @@
                 <w:szCs w:val="22"/>
               </w:rPr>
             </w:pPr>
-          </w:p>
-        </w:tc>
-        <w:tc>
-          <w:tcPr>
-            <w:tcW w:w="5924" w:type="dxa"/>
-            <w:gridSpan w:val="6"/>
-          </w:tcPr>
-          <w:p>
-            <w:pPr>
-              <w:pStyle w:val="Documentbody"/>
-              <w:spacing w:after="0"/>
-              <w:rPr>
-                <w:i/>
-              </w:rPr>
-            </w:pPr>
-          </w:p>
-          <w:p>
-            <w:pPr>
-              <w:pStyle w:val="Documentbody"/>
-              <w:spacing w:after="0"/>
-              <w:rPr>
-                <w:i/>
-              </w:rPr>
-            </w:pPr>
-          </w:p>
-          <w:p>
-            <w:pPr>
-              <w:pStyle w:val="Documentbody"/>
-              <w:spacing w:after="0"/>
-              <w:rPr>
-                <w:i/>
-              </w:rPr>
-            </w:pPr>
-          </w:p>
-          <w:p>
-            <w:pPr>
-              <w:pStyle w:val="Documentbody"/>
-              <w:spacing w:after="0"/>
-              <w:rPr>
-                <w:i/>
-              </w:rPr>
-            </w:pPr>
-          </w:p>
-        </w:tc>
-      </w:tr>
-      <w:tr>
-        <w:tc>
-          <w:tcPr>
-            <w:tcW w:w="1103" w:type="dxa"/>
-            <w:shd w:val="clear" w:color="auto" w:fill="C6D9F1" w:themeFill="text2" w:themeFillTint="33"/>
-          </w:tcPr>
-          <w:p>
-            <w:pPr>
-              <w:pStyle w:val="Documentbody"/>
-              <w:spacing w:after="0"/>
-            </w:pPr>
-            <w:r>
-              <w:t>1</w:t>
-            </w:r>
-            <w:r>
-              <w:t>4</w:t>
-            </w:r>
-          </w:p>
-        </w:tc>
-        <w:tc>
-          <w:tcPr>
-            <w:tcW w:w="3347" w:type="dxa"/>
-            <w:shd w:val="clear" w:color="auto" w:fill="D9D9D9" w:themeFill="background1" w:themeFillShade="D9"/>
-          </w:tcPr>
-          <w:p>
-            <w:pPr>
+            <w:r>
               <w:rPr>
                 <w:rFonts w:asciiTheme="majorHAnsi" w:hAnsiTheme="majorHAnsi" w:cstheme="majorHAnsi"/>
                 <w:sz w:val="22"/>
                 <w:szCs w:val="22"/>
               </w:rPr>
-            </w:pPr>
+              <w:t xml:space="preserve">What potential risks to the environment do you foresee and what </w:t>
+            </w:r>
             <w:r>
               <w:rPr>
                 <w:rFonts w:asciiTheme="majorHAnsi" w:hAnsiTheme="majorHAnsi" w:cstheme="majorHAnsi"/>
                 <w:sz w:val="22"/>
                 <w:szCs w:val="22"/>
               </w:rPr>
-              <w:t xml:space="preserve">What potential risks to the environment do you foresee and what </w:t>
+              <w:t xml:space="preserve">steps will </w:t>
             </w:r>
             <w:r>
               <w:rPr>
@@ -2225,7 +2505,8 @@
                 <w:sz w:val="22"/>
                 <w:szCs w:val="22"/>
               </w:rPr>
-              <w:t>steps will you take to minimise those risks</w:t>
+              <w:lastRenderedPageBreak/>
+              <w:t>you take to minimise those risks</w:t>
             </w:r>
             <w:r>
               <w:rPr>
@@ -2233,67 +2514,76 @@
                 <w:sz w:val="22"/>
                 <w:szCs w:val="22"/>
               </w:rPr>
-              <w:t>, eg. does your research involve plants or soil</w:t>
-            </w:r>
-          </w:p>
-        </w:tc>
-        <w:tc>
-          <w:tcPr>
-            <w:tcW w:w="5924" w:type="dxa"/>
-            <w:gridSpan w:val="6"/>
-          </w:tcPr>
-          <w:p>
-            <w:pPr>
-              <w:pStyle w:val="Documentbody"/>
-              <w:spacing w:after="0"/>
-              <w:rPr>
-                <w:i/>
-              </w:rPr>
-            </w:pPr>
-          </w:p>
-        </w:tc>
-      </w:tr>
-      <w:tr>
-        <w:tc>
-          <w:tcPr>
-            <w:tcW w:w="1103" w:type="dxa"/>
-            <w:shd w:val="clear" w:color="auto" w:fill="C6D9F1" w:themeFill="text2" w:themeFillTint="33"/>
-          </w:tcPr>
-          <w:p>
-            <w:pPr>
-              <w:pStyle w:val="Documentbody"/>
-              <w:spacing w:after="0"/>
-            </w:pPr>
-            <w:r>
-              <w:t>1</w:t>
-            </w:r>
-            <w:r>
-              <w:t>5</w:t>
-            </w:r>
-          </w:p>
-        </w:tc>
-        <w:tc>
-          <w:tcPr>
-            <w:tcW w:w="3347" w:type="dxa"/>
-            <w:shd w:val="clear" w:color="auto" w:fill="D9D9D9" w:themeFill="background1" w:themeFillShade="D9"/>
-          </w:tcPr>
-          <w:p>
-            <w:pPr>
+              <w:t xml:space="preserve">, </w:t>
+            </w:r>
+            <w:proofErr w:type="spellStart"/>
+            <w:r>
               <w:rPr>
                 <w:rFonts w:asciiTheme="majorHAnsi" w:hAnsiTheme="majorHAnsi" w:cstheme="majorHAnsi"/>
                 <w:sz w:val="22"/>
                 <w:szCs w:val="22"/>
               </w:rPr>
-            </w:pPr>
+              <w:t>eg</w:t>
+            </w:r>
+            <w:proofErr w:type="spellEnd"/>
             <w:r>
               <w:rPr>
                 <w:rFonts w:asciiTheme="majorHAnsi" w:hAnsiTheme="majorHAnsi" w:cstheme="majorHAnsi"/>
                 <w:sz w:val="22"/>
                 <w:szCs w:val="22"/>
               </w:rPr>
-              <w:t xml:space="preserve">Will payments or in-kind contributions be made to participants? </w:t>
-            </w:r>
-          </w:p>
+              <w:t>. does your research involve plants or soil</w:t>
+            </w:r>
+          </w:p>
+        </w:tc>
+        <w:tc>
+          <w:tcPr>
+            <w:tcW w:w="5924" w:type="dxa"/>
+            <w:gridSpan w:val="6"/>
+          </w:tcPr>
+          <w:p>
+            <w:pPr>
+              <w:pStyle w:val="Documentbody"/>
+              <w:spacing w:after="0"/>
+              <w:rPr>
+                <w:i/>
+              </w:rPr>
+            </w:pPr>
+            <w:r>
+              <w:rPr>
+                <w:i/>
+              </w:rPr>
+              <w:lastRenderedPageBreak/>
+              <w:t>I do not foresee any risks to the environment</w:t>
+            </w:r>
+          </w:p>
+        </w:tc>
+      </w:tr>
+      <w:tr>
+        <w:tc>
+          <w:tcPr>
+            <w:tcW w:w="1103" w:type="dxa"/>
+            <w:shd w:val="clear" w:color="auto" w:fill="C6D9F1" w:themeFill="text2" w:themeFillTint="33"/>
+          </w:tcPr>
+          <w:p>
+            <w:pPr>
+              <w:pStyle w:val="Documentbody"/>
+              <w:spacing w:after="0"/>
+            </w:pPr>
+            <w:r>
+              <w:lastRenderedPageBreak/>
+              <w:t>1</w:t>
+            </w:r>
+            <w:r>
+              <w:t>5</w:t>
+            </w:r>
+          </w:p>
+        </w:tc>
+        <w:tc>
+          <w:tcPr>
+            <w:tcW w:w="3347" w:type="dxa"/>
+            <w:shd w:val="clear" w:color="auto" w:fill="D9D9D9" w:themeFill="background1" w:themeFillShade="D9"/>
+          </w:tcPr>
           <w:p>
             <w:pPr>
               <w:rPr>
@@ -2302,121 +2592,116 @@
                 <w:szCs w:val="22"/>
               </w:rPr>
             </w:pPr>
-          </w:p>
-        </w:tc>
-        <w:tc>
-          <w:tcPr>
-            <w:tcW w:w="5924" w:type="dxa"/>
-            <w:gridSpan w:val="6"/>
-          </w:tcPr>
-          <w:p>
-            <w:pPr>
-              <w:pStyle w:val="Documentbody"/>
-              <w:spacing w:after="0"/>
-            </w:pPr>
-            <w:r>
-              <w:sym w:font="Wingdings" w:char="F071"/>
-            </w:r>
-            <w:r>
-              <w:t xml:space="preserve"> YES         </w:t>
-            </w:r>
-            <w:r>
-              <w:sym w:font="Wingdings" w:char="F071"/>
-            </w:r>
-            <w:r>
-              <w:t xml:space="preserve"> </w:t>
-            </w:r>
-            <w:r>
-              <w:t>NO</w:t>
-            </w:r>
-          </w:p>
-          <w:p>
-            <w:pPr>
-              <w:pStyle w:val="Documentbody"/>
-              <w:spacing w:after="0"/>
-              <w:rPr>
-                <w:i/>
-              </w:rPr>
-            </w:pPr>
-          </w:p>
-          <w:p>
-            <w:pPr>
-              <w:pStyle w:val="Documentbody"/>
-              <w:spacing w:after="0"/>
-              <w:rPr>
-                <w:i/>
-              </w:rPr>
-            </w:pPr>
-            <w:r>
-              <w:rPr>
-                <w:i/>
-              </w:rPr>
-              <w:t>If YES, please state amount and whether payment is for o</w:t>
-            </w:r>
-            <w:r>
-              <w:rPr>
-                <w:i/>
-              </w:rPr>
-              <w:t>ut-of-pocket expenses, or a fee</w:t>
-            </w:r>
-          </w:p>
-        </w:tc>
-      </w:tr>
-      <w:tr>
-        <w:tc>
-          <w:tcPr>
-            <w:tcW w:w="1103" w:type="dxa"/>
-            <w:shd w:val="clear" w:color="auto" w:fill="C6D9F1" w:themeFill="text2" w:themeFillTint="33"/>
-          </w:tcPr>
-          <w:p>
-            <w:pPr>
-              <w:pStyle w:val="Documentbody"/>
-              <w:spacing w:after="0"/>
-            </w:pPr>
-            <w:r>
-              <w:t>1</w:t>
-            </w:r>
-            <w:r>
-              <w:t>6</w:t>
-            </w:r>
-          </w:p>
-        </w:tc>
-        <w:tc>
-          <w:tcPr>
-            <w:tcW w:w="3347" w:type="dxa"/>
-            <w:shd w:val="clear" w:color="auto" w:fill="D9D9D9" w:themeFill="background1" w:themeFillShade="D9"/>
-          </w:tcPr>
-          <w:p>
-            <w:pPr>
+            <w:r>
               <w:rPr>
                 <w:rFonts w:asciiTheme="majorHAnsi" w:hAnsiTheme="majorHAnsi" w:cstheme="majorHAnsi"/>
                 <w:sz w:val="22"/>
                 <w:szCs w:val="22"/>
               </w:rPr>
-            </w:pPr>
-            <w:r>
+              <w:t xml:space="preserve">Will payments or in-kind contributions be made to participants? </w:t>
+            </w:r>
+          </w:p>
+          <w:p>
+            <w:pPr>
               <w:rPr>
                 <w:rFonts w:asciiTheme="majorHAnsi" w:hAnsiTheme="majorHAnsi" w:cstheme="majorHAnsi"/>
                 <w:sz w:val="22"/>
                 <w:szCs w:val="22"/>
               </w:rPr>
-              <w:t>If the project is to receive financial support (real or in-kind) from outside the University, please give details, including any restrictions that have been imposed up</w:t>
-            </w:r>
-            <w:r>
+            </w:pPr>
+          </w:p>
+        </w:tc>
+        <w:tc>
+          <w:tcPr>
+            <w:tcW w:w="5924" w:type="dxa"/>
+            <w:gridSpan w:val="6"/>
+          </w:tcPr>
+          <w:p>
+            <w:pPr>
+              <w:pStyle w:val="Documentbody"/>
+              <w:spacing w:after="0"/>
+              <w:rPr>
+                <w:b/>
+              </w:rPr>
+            </w:pPr>
+            <w:r>
+              <w:rPr>
+                <w:b/>
+              </w:rPr>
+              <w:t>No</w:t>
+            </w:r>
+          </w:p>
+          <w:p>
+            <w:pPr>
+              <w:pStyle w:val="Documentbody"/>
+              <w:spacing w:after="0"/>
+              <w:rPr>
+                <w:i/>
+              </w:rPr>
+            </w:pPr>
+          </w:p>
+          <w:p>
+            <w:pPr>
+              <w:pStyle w:val="Documentbody"/>
+              <w:spacing w:after="0"/>
+              <w:rPr>
+                <w:i/>
+              </w:rPr>
+            </w:pPr>
+            <w:r>
+              <w:rPr>
+                <w:i/>
+              </w:rPr>
+              <w:t>If YES, please state amount and whether payment is for o</w:t>
+            </w:r>
+            <w:r>
+              <w:rPr>
+                <w:i/>
+              </w:rPr>
+              <w:t>ut-of-pocket expenses, or a fee</w:t>
+            </w:r>
+          </w:p>
+        </w:tc>
+      </w:tr>
+      <w:tr>
+        <w:tc>
+          <w:tcPr>
+            <w:tcW w:w="1103" w:type="dxa"/>
+            <w:shd w:val="clear" w:color="auto" w:fill="C6D9F1" w:themeFill="text2" w:themeFillTint="33"/>
+          </w:tcPr>
+          <w:p>
+            <w:pPr>
+              <w:pStyle w:val="Documentbody"/>
+              <w:spacing w:after="0"/>
+            </w:pPr>
+            <w:r>
+              <w:t>1</w:t>
+            </w:r>
+            <w:r>
+              <w:t>6</w:t>
+            </w:r>
+          </w:p>
+        </w:tc>
+        <w:tc>
+          <w:tcPr>
+            <w:tcW w:w="3347" w:type="dxa"/>
+            <w:shd w:val="clear" w:color="auto" w:fill="D9D9D9" w:themeFill="background1" w:themeFillShade="D9"/>
+          </w:tcPr>
+          <w:p>
+            <w:pPr>
               <w:rPr>
                 <w:rFonts w:asciiTheme="majorHAnsi" w:hAnsiTheme="majorHAnsi" w:cstheme="majorHAnsi"/>
                 <w:sz w:val="22"/>
                 <w:szCs w:val="22"/>
               </w:rPr>
-              <w:t>on the conduct of the research.</w:t>
-            </w:r>
+            </w:pPr>
             <w:r>
               <w:rPr>
                 <w:rFonts w:asciiTheme="majorHAnsi" w:hAnsiTheme="majorHAnsi" w:cstheme="majorHAnsi"/>
                 <w:sz w:val="22"/>
                 <w:szCs w:val="22"/>
               </w:rPr>
-              <w:t xml:space="preserve">  </w:t>
+              <w:t>If the project is to receive financial support (real or in-kind) from outside the University, please give details, including any restrictions that have been imposed up</w:t>
             </w:r>
             <w:r>
               <w:rPr>
@@ -2424,7 +2709,7 @@
                 <w:sz w:val="22"/>
                 <w:szCs w:val="22"/>
               </w:rPr>
-              <w:t>Please discuss this with RIO.</w:t>
+              <w:t>on the conduct of the research.</w:t>
             </w:r>
             <w:r>
               <w:rPr>
@@ -2432,7 +2717,7 @@
                 <w:sz w:val="22"/>
                 <w:szCs w:val="22"/>
               </w:rPr>
-              <w:t xml:space="preserve"> </w:t>
+              <w:t xml:space="preserve">  </w:t>
             </w:r>
             <w:r>
               <w:rPr>
@@ -2440,110 +2725,41 @@
                 <w:sz w:val="22"/>
                 <w:szCs w:val="22"/>
               </w:rPr>
-              <w:t xml:space="preserve"> Financial propriety, protection of commercial rights and reputation are important for you, the University and other third parties (eg. sponsors, participants etc.)</w:t>
-            </w:r>
-          </w:p>
-        </w:tc>
-        <w:tc>
-          <w:tcPr>
-            <w:tcW w:w="5924" w:type="dxa"/>
-            <w:gridSpan w:val="6"/>
-          </w:tcPr>
-          <w:p>
-            <w:pPr>
-              <w:pStyle w:val="Documentbody"/>
-              <w:spacing w:after="0"/>
-              <w:rPr>
-                <w:i/>
-              </w:rPr>
-            </w:pPr>
-          </w:p>
-          <w:p>
-            <w:pPr>
-              <w:pStyle w:val="Documentbody"/>
-              <w:spacing w:after="0"/>
-              <w:rPr>
-                <w:i/>
-              </w:rPr>
-            </w:pPr>
-          </w:p>
-          <w:p>
-            <w:pPr>
-              <w:pStyle w:val="Documentbody"/>
-              <w:spacing w:after="0"/>
-              <w:rPr>
-                <w:i/>
-              </w:rPr>
-            </w:pPr>
-          </w:p>
-          <w:p>
-            <w:pPr>
-              <w:pStyle w:val="Documentbody"/>
-              <w:spacing w:after="0"/>
-              <w:rPr>
-                <w:i/>
-              </w:rPr>
-            </w:pPr>
-          </w:p>
-          <w:p>
-            <w:pPr>
-              <w:pStyle w:val="Documentbody"/>
-              <w:spacing w:after="0"/>
-              <w:rPr>
-                <w:i/>
-              </w:rPr>
-            </w:pPr>
-          </w:p>
-          <w:p>
-            <w:pPr>
-              <w:pStyle w:val="Documentbody"/>
-              <w:spacing w:after="0"/>
-              <w:rPr>
-                <w:i/>
-              </w:rPr>
-            </w:pPr>
-          </w:p>
-        </w:tc>
-      </w:tr>
-      <w:tr>
-        <w:tc>
-          <w:tcPr>
-            <w:tcW w:w="1103" w:type="dxa"/>
-            <w:shd w:val="clear" w:color="auto" w:fill="C6D9F1" w:themeFill="text2" w:themeFillTint="33"/>
-          </w:tcPr>
-          <w:p>
-            <w:pPr>
-              <w:pStyle w:val="Documentbody"/>
-              <w:spacing w:after="0"/>
-            </w:pPr>
-            <w:r>
-              <w:t>1</w:t>
-            </w:r>
-            <w:r>
-              <w:t>7</w:t>
-            </w:r>
-          </w:p>
-        </w:tc>
-        <w:tc>
-          <w:tcPr>
-            <w:tcW w:w="3347" w:type="dxa"/>
-            <w:shd w:val="clear" w:color="auto" w:fill="D9D9D9" w:themeFill="background1" w:themeFillShade="D9"/>
-          </w:tcPr>
-          <w:p>
-            <w:pPr>
+              <w:t>Please discuss this with RIO.</w:t>
+            </w:r>
+            <w:r>
               <w:rPr>
                 <w:rFonts w:asciiTheme="majorHAnsi" w:hAnsiTheme="majorHAnsi" w:cstheme="majorHAnsi"/>
                 <w:sz w:val="22"/>
                 <w:szCs w:val="22"/>
               </w:rPr>
-            </w:pPr>
+              <w:t xml:space="preserve"> </w:t>
+            </w:r>
             <w:r>
               <w:rPr>
                 <w:rFonts w:asciiTheme="majorHAnsi" w:hAnsiTheme="majorHAnsi" w:cstheme="majorHAnsi"/>
                 <w:sz w:val="22"/>
                 <w:szCs w:val="22"/>
               </w:rPr>
-              <w:t xml:space="preserve">Will any restrictions be placed on the publication of results?    </w:t>
+              <w:t xml:space="preserve"> Financial propriety, protection of commercial rights and reputation are important for you, the University and other third parties (</w:t>
+            </w:r>
+            <w:proofErr w:type="spellStart"/>
+            <w:r>
+              <w:rPr>
+                <w:rFonts w:asciiTheme="majorHAnsi" w:hAnsiTheme="majorHAnsi" w:cstheme="majorHAnsi"/>
+                <w:sz w:val="22"/>
+                <w:szCs w:val="22"/>
+              </w:rPr>
+              <w:t>eg</w:t>
+            </w:r>
+            <w:proofErr w:type="spellEnd"/>
+            <w:r>
+              <w:rPr>
+                <w:rFonts w:asciiTheme="majorHAnsi" w:hAnsiTheme="majorHAnsi" w:cstheme="majorHAnsi"/>
+                <w:sz w:val="22"/>
+                <w:szCs w:val="22"/>
+              </w:rPr>
+              <w:t>. sponsors, participants etc.)</w:t>
             </w:r>
           </w:p>
         </w:tc>
@@ -2556,27 +2772,6 @@
             <w:pPr>
               <w:pStyle w:val="Documentbody"/>
               <w:spacing w:after="0"/>
-            </w:pPr>
-            <w:r>
-              <w:sym w:font="Wingdings" w:char="F071"/>
-            </w:r>
-            <w:r>
-              <w:t xml:space="preserve"> YES        </w:t>
-            </w:r>
-            <w:r>
-              <w:sym w:font="Wingdings" w:char="F071"/>
-            </w:r>
-            <w:r>
-              <w:t xml:space="preserve"> </w:t>
-            </w:r>
-            <w:r>
-              <w:t>NO</w:t>
-            </w:r>
-          </w:p>
-          <w:p>
-            <w:pPr>
-              <w:pStyle w:val="Documentbody"/>
-              <w:spacing w:after="0"/>
               <w:rPr>
                 <w:i/>
               </w:rPr>
@@ -2590,31 +2785,41 @@
                 <w:i/>
               </w:rPr>
             </w:pPr>
-            <w:r>
+          </w:p>
+          <w:p>
+            <w:pPr>
+              <w:pStyle w:val="Documentbody"/>
+              <w:spacing w:after="0"/>
               <w:rPr>
                 <w:i/>
               </w:rPr>
-              <w:t xml:space="preserve">If YES, please state the nature of the restrictions, </w:t>
-            </w:r>
-            <w:r>
-              <w:rPr>
+            </w:pPr>
+          </w:p>
+          <w:p>
+            <w:pPr>
+              <w:pStyle w:val="Documentbody"/>
+              <w:spacing w:after="0"/>
+              <w:rPr>
+                <w:b/>
                 <w:i/>
               </w:rPr>
-              <w:t>(</w:t>
-            </w:r>
-            <w:r>
-              <w:rPr>
+            </w:pPr>
+            <w:r>
+              <w:rPr>
+                <w:b/>
                 <w:i/>
               </w:rPr>
-              <w:t xml:space="preserve">eg. details of </w:t>
-            </w:r>
-            <w:r>
+              <w:t>No</w:t>
+            </w:r>
+          </w:p>
+          <w:p>
+            <w:pPr>
+              <w:pStyle w:val="Documentbody"/>
+              <w:spacing w:after="0"/>
               <w:rPr>
                 <w:i/>
               </w:rPr>
-              <w:lastRenderedPageBreak/>
-              <w:t>any confidentiality agreement)</w:t>
-            </w:r>
+            </w:pPr>
           </w:p>
           <w:p>
             <w:pPr>
@@ -2624,15 +2829,8 @@
                 <w:i/>
               </w:rPr>
             </w:pPr>
-          </w:p>
-          <w:p>
-            <w:pPr>
-              <w:pStyle w:val="Documentbody"/>
-              <w:spacing w:after="0"/>
-              <w:rPr>
-                <w:i/>
-              </w:rPr>
-            </w:pPr>
+            <w:bookmarkStart w:id="0" w:name="_GoBack"/>
+            <w:bookmarkEnd w:id="0"/>
           </w:p>
         </w:tc>
       </w:tr>
@@ -2648,7 +2846,134 @@
               <w:spacing w:after="0"/>
             </w:pPr>
             <w:r>
-              <w:lastRenderedPageBreak/>
+              <w:t>1</w:t>
+            </w:r>
+            <w:r>
+              <w:t>7</w:t>
+            </w:r>
+          </w:p>
+        </w:tc>
+        <w:tc>
+          <w:tcPr>
+            <w:tcW w:w="3347" w:type="dxa"/>
+            <w:shd w:val="clear" w:color="auto" w:fill="D9D9D9" w:themeFill="background1" w:themeFillShade="D9"/>
+          </w:tcPr>
+          <w:p>
+            <w:pPr>
+              <w:rPr>
+                <w:rFonts w:asciiTheme="majorHAnsi" w:hAnsiTheme="majorHAnsi" w:cstheme="majorHAnsi"/>
+                <w:sz w:val="22"/>
+                <w:szCs w:val="22"/>
+              </w:rPr>
+            </w:pPr>
+            <w:r>
+              <w:rPr>
+                <w:rFonts w:asciiTheme="majorHAnsi" w:hAnsiTheme="majorHAnsi" w:cstheme="majorHAnsi"/>
+                <w:sz w:val="22"/>
+                <w:szCs w:val="22"/>
+              </w:rPr>
+              <w:t xml:space="preserve">Will any restrictions be placed on the publication of results?    </w:t>
+            </w:r>
+          </w:p>
+        </w:tc>
+        <w:tc>
+          <w:tcPr>
+            <w:tcW w:w="5924" w:type="dxa"/>
+            <w:gridSpan w:val="6"/>
+          </w:tcPr>
+          <w:p>
+            <w:pPr>
+              <w:pStyle w:val="Documentbody"/>
+              <w:spacing w:after="0"/>
+              <w:rPr>
+                <w:b/>
+                <w:i/>
+              </w:rPr>
+            </w:pPr>
+            <w:r>
+              <w:rPr>
+                <w:b/>
+                <w:i/>
+              </w:rPr>
+              <w:t>No</w:t>
+            </w:r>
+          </w:p>
+          <w:p>
+            <w:pPr>
+              <w:pStyle w:val="Documentbody"/>
+              <w:spacing w:after="0"/>
+              <w:rPr>
+                <w:i/>
+              </w:rPr>
+            </w:pPr>
+          </w:p>
+          <w:p>
+            <w:pPr>
+              <w:pStyle w:val="Documentbody"/>
+              <w:spacing w:after="0"/>
+              <w:rPr>
+                <w:i/>
+              </w:rPr>
+            </w:pPr>
+            <w:r>
+              <w:rPr>
+                <w:i/>
+              </w:rPr>
+              <w:t xml:space="preserve">If YES, please state the nature of the restrictions, </w:t>
+            </w:r>
+            <w:r>
+              <w:rPr>
+                <w:i/>
+              </w:rPr>
+              <w:t>(</w:t>
+            </w:r>
+            <w:proofErr w:type="spellStart"/>
+            <w:r>
+              <w:rPr>
+                <w:i/>
+              </w:rPr>
+              <w:t>eg</w:t>
+            </w:r>
+            <w:proofErr w:type="spellEnd"/>
+            <w:r>
+              <w:rPr>
+                <w:i/>
+              </w:rPr>
+              <w:t>. details of any confidentiality agreement)</w:t>
+            </w:r>
+          </w:p>
+          <w:p>
+            <w:pPr>
+              <w:pStyle w:val="Documentbody"/>
+              <w:spacing w:after="0"/>
+              <w:rPr>
+                <w:i/>
+              </w:rPr>
+            </w:pPr>
+          </w:p>
+          <w:p>
+            <w:pPr>
+              <w:pStyle w:val="Documentbody"/>
+              <w:spacing w:after="0"/>
+              <w:rPr>
+                <w:i/>
+              </w:rPr>
+            </w:pPr>
+          </w:p>
+        </w:tc>
+      </w:tr>
+      <w:tr>
+        <w:tc>
+          <w:tcPr>
+            <w:tcW w:w="1103" w:type="dxa"/>
+            <w:shd w:val="clear" w:color="auto" w:fill="C6D9F1" w:themeFill="text2" w:themeFillTint="33"/>
+          </w:tcPr>
+          <w:p>
+            <w:pPr>
+              <w:pStyle w:val="Documentbody"/>
+              <w:spacing w:after="0"/>
+            </w:pPr>
+            <w:r>
               <w:t>18a</w:t>
             </w:r>
           </w:p>
@@ -2866,7 +3191,11 @@
               <w:spacing w:after="0"/>
             </w:pPr>
             <w:r>
-              <w:t>I undertake to conduct the project as set out in the application unless deviation is agreed by the University and to comply with any conditions.</w:t>
+              <w:t xml:space="preserve">I undertake to conduct the project as set out in the application unless deviation is agreed by the University and to comply with any </w:t>
+            </w:r>
+            <w:r>
+              <w:lastRenderedPageBreak/>
+              <w:t>conditions.</w:t>
             </w:r>
           </w:p>
           <w:p>
@@ -3060,6 +3389,7 @@
               <w:spacing w:after="0"/>
             </w:pPr>
             <w:r>
+              <w:lastRenderedPageBreak/>
               <w:t>19</w:t>
             </w:r>
           </w:p>
@@ -3169,7 +3499,6 @@
               <w:spacing w:after="0"/>
             </w:pPr>
             <w:r>
-              <w:lastRenderedPageBreak/>
               <w:t>20</w:t>
             </w:r>
           </w:p>
@@ -3231,7 +3560,7 @@
 </file>
 
 <file path=word/endnotes.xml><?xml version="1.0" encoding="utf-8"?>
-<w:endnotes xmlns:wpc="http://schemas.microsoft.com/office/word/2010/wordprocessingCanvas" xmlns:cx="http://schemas.microsoft.com/office/drawing/2014/chartex" xmlns:cx1="http://schemas.microsoft.com/office/drawing/2015/9/8/chartex" xmlns:mc="http://schemas.openxmlformats.org/markup-compatibility/2006" xmlns:o="urn:schemas-microsoft-com:office:office" xmlns:r="http://schemas.openxmlformats.org/officeDocument/2006/relationships" xmlns:m="http://schemas.openxmlformats.org/officeDocument/2006/math" xmlns:v="urn:schemas-microsoft-com:vml" xmlns:wp14="http://schemas.microsoft.com/office/word/2010/wordprocessingDrawing" xmlns:wp="http://schemas.openxmlformats.org/drawingml/2006/wordprocessingDrawing" xmlns:w10="urn:schemas-microsoft-com:office:word" xmlns:w="http://schemas.openxmlformats.org/wordprocessingml/2006/main" xmlns:w14="http://schemas.microsoft.com/office/word/2010/wordml" xmlns:w15="http://schemas.microsoft.com/office/word/2012/wordml" xmlns:w16se="http://schemas.microsoft.com/office/word/2015/wordml/symex" xmlns:wpg="http://schemas.microsoft.com/office/word/2010/wordprocessingGroup" xmlns:wpi="http://schemas.microsoft.com/office/word/2010/wordprocessingInk" xmlns:wne="http://schemas.microsoft.com/office/word/2006/wordml" xmlns:wps="http://schemas.microsoft.com/office/word/2010/wordprocessingShape" mc:Ignorable="w14 w15 w16se wp14">
+<w:endnotes xmlns:wpc="http://schemas.microsoft.com/office/word/2010/wordprocessingCanvas" xmlns:mc="http://schemas.openxmlformats.org/markup-compatibility/2006" xmlns:o="urn:schemas-microsoft-com:office:office" xmlns:r="http://schemas.openxmlformats.org/officeDocument/2006/relationships" xmlns:m="http://schemas.openxmlformats.org/officeDocument/2006/math" xmlns:v="urn:schemas-microsoft-com:vml" xmlns:wp14="http://schemas.microsoft.com/office/word/2010/wordprocessingDrawing" xmlns:wp="http://schemas.openxmlformats.org/drawingml/2006/wordprocessingDrawing" xmlns:w10="urn:schemas-microsoft-com:office:word" xmlns:w="http://schemas.openxmlformats.org/wordprocessingml/2006/main" xmlns:w14="http://schemas.microsoft.com/office/word/2010/wordml" xmlns:wpg="http://schemas.microsoft.com/office/word/2010/wordprocessingGroup" xmlns:wpi="http://schemas.microsoft.com/office/word/2010/wordprocessingInk" xmlns:wne="http://schemas.microsoft.com/office/word/2006/wordml" xmlns:wps="http://schemas.microsoft.com/office/word/2010/wordprocessingShape" mc:Ignorable="w14 wp14">
   <w:endnote w:type="separator" w:id="-1">
     <w:p>
       <w:r>
@@ -3250,7 +3579,7 @@
 </file>
 
 <file path=word/footer1.xml><?xml version="1.0" encoding="utf-8"?>
-<w:ftr xmlns:wpc="http://schemas.microsoft.com/office/word/2010/wordprocessingCanvas" xmlns:cx="http://schemas.microsoft.com/office/drawing/2014/chartex" xmlns:cx1="http://schemas.microsoft.com/office/drawing/2015/9/8/chartex" xmlns:mc="http://schemas.openxmlformats.org/markup-compatibility/2006" xmlns:o="urn:schemas-microsoft-com:office:office" xmlns:r="http://schemas.openxmlformats.org/officeDocument/2006/relationships" xmlns:m="http://schemas.openxmlformats.org/officeDocument/2006/math" xmlns:v="urn:schemas-microsoft-com:vml" xmlns:wp14="http://schemas.microsoft.com/office/word/2010/wordprocessingDrawing" xmlns:wp="http://schemas.openxmlformats.org/drawingml/2006/wordprocessingDrawing" xmlns:w10="urn:schemas-microsoft-com:office:word" xmlns:w="http://schemas.openxmlformats.org/wordprocessingml/2006/main" xmlns:w14="http://schemas.microsoft.com/office/word/2010/wordml" xmlns:w15="http://schemas.microsoft.com/office/word/2012/wordml" xmlns:w16se="http://schemas.microsoft.com/office/word/2015/wordml/symex" xmlns:wpg="http://schemas.microsoft.com/office/word/2010/wordprocessingGroup" xmlns:wpi="http://schemas.microsoft.com/office/word/2010/wordprocessingInk" xmlns:wne="http://schemas.microsoft.com/office/word/2006/wordml" xmlns:wps="http://schemas.microsoft.com/office/word/2010/wordprocessingShape" mc:Ignorable="w14 w15 w16se wp14">
+<w:ftr xmlns:wpc="http://schemas.microsoft.com/office/word/2010/wordprocessingCanvas" xmlns:mc="http://schemas.openxmlformats.org/markup-compatibility/2006" xmlns:o="urn:schemas-microsoft-com:office:office" xmlns:r="http://schemas.openxmlformats.org/officeDocument/2006/relationships" xmlns:m="http://schemas.openxmlformats.org/officeDocument/2006/math" xmlns:v="urn:schemas-microsoft-com:vml" xmlns:wp14="http://schemas.microsoft.com/office/word/2010/wordprocessingDrawing" xmlns:wp="http://schemas.openxmlformats.org/drawingml/2006/wordprocessingDrawing" xmlns:w10="urn:schemas-microsoft-com:office:word" xmlns:w="http://schemas.openxmlformats.org/wordprocessingml/2006/main" xmlns:w14="http://schemas.microsoft.com/office/word/2010/wordml" xmlns:wpg="http://schemas.microsoft.com/office/word/2010/wordprocessingGroup" xmlns:wpi="http://schemas.microsoft.com/office/word/2010/wordprocessingInk" xmlns:wne="http://schemas.microsoft.com/office/word/2006/wordml" xmlns:wps="http://schemas.microsoft.com/office/word/2010/wordprocessingShape" mc:Ignorable="w14 wp14">
   <w:p>
     <w:pPr>
       <w:pStyle w:val="Footer"/>
@@ -3377,7 +3706,7 @@
 </file>
 
 <file path=word/footer2.xml><?xml version="1.0" encoding="utf-8"?>
-<w:ftr xmlns:wpc="http://schemas.microsoft.com/office/word/2010/wordprocessingCanvas" xmlns:cx="http://schemas.microsoft.com/office/drawing/2014/chartex" xmlns:cx1="http://schemas.microsoft.com/office/drawing/2015/9/8/chartex" xmlns:mc="http://schemas.openxmlformats.org/markup-compatibility/2006" xmlns:o="urn:schemas-microsoft-com:office:office" xmlns:r="http://schemas.openxmlformats.org/officeDocument/2006/relationships" xmlns:m="http://schemas.openxmlformats.org/officeDocument/2006/math" xmlns:v="urn:schemas-microsoft-com:vml" xmlns:wp14="http://schemas.microsoft.com/office/word/2010/wordprocessingDrawing" xmlns:wp="http://schemas.openxmlformats.org/drawingml/2006/wordprocessingDrawing" xmlns:w10="urn:schemas-microsoft-com:office:word" xmlns:w="http://schemas.openxmlformats.org/wordprocessingml/2006/main" xmlns:w14="http://schemas.microsoft.com/office/word/2010/wordml" xmlns:w15="http://schemas.microsoft.com/office/word/2012/wordml" xmlns:w16se="http://schemas.microsoft.com/office/word/2015/wordml/symex" xmlns:wpg="http://schemas.microsoft.com/office/word/2010/wordprocessingGroup" xmlns:wpi="http://schemas.microsoft.com/office/word/2010/wordprocessingInk" xmlns:wne="http://schemas.microsoft.com/office/word/2006/wordml" xmlns:wps="http://schemas.microsoft.com/office/word/2010/wordprocessingShape" mc:Ignorable="w14 w15 w16se wp14">
+<w:ftr xmlns:wpc="http://schemas.microsoft.com/office/word/2010/wordprocessingCanvas" xmlns:mc="http://schemas.openxmlformats.org/markup-compatibility/2006" xmlns:o="urn:schemas-microsoft-com:office:office" xmlns:r="http://schemas.openxmlformats.org/officeDocument/2006/relationships" xmlns:m="http://schemas.openxmlformats.org/officeDocument/2006/math" xmlns:v="urn:schemas-microsoft-com:vml" xmlns:wp14="http://schemas.microsoft.com/office/word/2010/wordprocessingDrawing" xmlns:wp="http://schemas.openxmlformats.org/drawingml/2006/wordprocessingDrawing" xmlns:w10="urn:schemas-microsoft-com:office:word" xmlns:w="http://schemas.openxmlformats.org/wordprocessingml/2006/main" xmlns:w14="http://schemas.microsoft.com/office/word/2010/wordml" xmlns:wpg="http://schemas.microsoft.com/office/word/2010/wordprocessingGroup" xmlns:wpi="http://schemas.microsoft.com/office/word/2010/wordprocessingInk" xmlns:wne="http://schemas.microsoft.com/office/word/2006/wordml" xmlns:wps="http://schemas.microsoft.com/office/word/2010/wordprocessingShape" mc:Ignorable="w14 wp14">
   <w:p>
     <w:pPr>
       <w:pStyle w:val="Footer"/>
@@ -3394,7 +3723,7 @@
 </file>
 
 <file path=word/footnotes.xml><?xml version="1.0" encoding="utf-8"?>
-<w:footnotes xmlns:wpc="http://schemas.microsoft.com/office/word/2010/wordprocessingCanvas" xmlns:cx="http://schemas.microsoft.com/office/drawing/2014/chartex" xmlns:cx1="http://schemas.microsoft.com/office/drawing/2015/9/8/chartex" xmlns:mc="http://schemas.openxmlformats.org/markup-compatibility/2006" xmlns:o="urn:schemas-microsoft-com:office:office" xmlns:r="http://schemas.openxmlformats.org/officeDocument/2006/relationships" xmlns:m="http://schemas.openxmlformats.org/officeDocument/2006/math" xmlns:v="urn:schemas-microsoft-com:vml" xmlns:wp14="http://schemas.microsoft.com/office/word/2010/wordprocessingDrawing" xmlns:wp="http://schemas.openxmlformats.org/drawingml/2006/wordprocessingDrawing" xmlns:w10="urn:schemas-microsoft-com:office:word" xmlns:w="http://schemas.openxmlformats.org/wordprocessingml/2006/main" xmlns:w14="http://schemas.microsoft.com/office/word/2010/wordml" xmlns:w15="http://schemas.microsoft.com/office/word/2012/wordml" xmlns:w16se="http://schemas.microsoft.com/office/word/2015/wordml/symex" xmlns:wpg="http://schemas.microsoft.com/office/word/2010/wordprocessingGroup" xmlns:wpi="http://schemas.microsoft.com/office/word/2010/wordprocessingInk" xmlns:wne="http://schemas.microsoft.com/office/word/2006/wordml" xmlns:wps="http://schemas.microsoft.com/office/word/2010/wordprocessingShape" mc:Ignorable="w14 w15 w16se wp14">
+<w:footnotes xmlns:wpc="http://schemas.microsoft.com/office/word/2010/wordprocessingCanvas" xmlns:mc="http://schemas.openxmlformats.org/markup-compatibility/2006" xmlns:o="urn:schemas-microsoft-com:office:office" xmlns:r="http://schemas.openxmlformats.org/officeDocument/2006/relationships" xmlns:m="http://schemas.openxmlformats.org/officeDocument/2006/math" xmlns:v="urn:schemas-microsoft-com:vml" xmlns:wp14="http://schemas.microsoft.com/office/word/2010/wordprocessingDrawing" xmlns:wp="http://schemas.openxmlformats.org/drawingml/2006/wordprocessingDrawing" xmlns:w10="urn:schemas-microsoft-com:office:word" xmlns:w="http://schemas.openxmlformats.org/wordprocessingml/2006/main" xmlns:w14="http://schemas.microsoft.com/office/word/2010/wordml" xmlns:wpg="http://schemas.microsoft.com/office/word/2010/wordprocessingGroup" xmlns:wpi="http://schemas.microsoft.com/office/word/2010/wordprocessingInk" xmlns:wne="http://schemas.microsoft.com/office/word/2006/wordml" xmlns:wps="http://schemas.microsoft.com/office/word/2010/wordprocessingShape" mc:Ignorable="w14 wp14">
   <w:footnote w:type="separator" w:id="-1">
     <w:p>
       <w:r>
@@ -3413,7 +3742,7 @@
 </file>
 
 <file path=word/header1.xml><?xml version="1.0" encoding="utf-8"?>
-<w:hdr xmlns:wpc="http://schemas.microsoft.com/office/word/2010/wordprocessingCanvas" xmlns:cx="http://schemas.microsoft.com/office/drawing/2014/chartex" xmlns:cx1="http://schemas.microsoft.com/office/drawing/2015/9/8/chartex" xmlns:mc="http://schemas.openxmlformats.org/markup-compatibility/2006" xmlns:o="urn:schemas-microsoft-com:office:office" xmlns:r="http://schemas.openxmlformats.org/officeDocument/2006/relationships" xmlns:m="http://schemas.openxmlformats.org/officeDocument/2006/math" xmlns:v="urn:schemas-microsoft-com:vml" xmlns:wp14="http://schemas.microsoft.com/office/word/2010/wordprocessingDrawing" xmlns:wp="http://schemas.openxmlformats.org/drawingml/2006/wordprocessingDrawing" xmlns:w10="urn:schemas-microsoft-com:office:word" xmlns:w="http://schemas.openxmlformats.org/wordprocessingml/2006/main" xmlns:w14="http://schemas.microsoft.com/office/word/2010/wordml" xmlns:w15="http://schemas.microsoft.com/office/word/2012/wordml" xmlns:w16se="http://schemas.microsoft.com/office/word/2015/wordml/symex" xmlns:wpg="http://schemas.microsoft.com/office/word/2010/wordprocessingGroup" xmlns:wpi="http://schemas.microsoft.com/office/word/2010/wordprocessingInk" xmlns:wne="http://schemas.microsoft.com/office/word/2006/wordml" xmlns:wps="http://schemas.microsoft.com/office/word/2010/wordprocessingShape" mc:Ignorable="w14 w15 w16se wp14">
+<w:hdr xmlns:wpc="http://schemas.microsoft.com/office/word/2010/wordprocessingCanvas" xmlns:mc="http://schemas.openxmlformats.org/markup-compatibility/2006" xmlns:o="urn:schemas-microsoft-com:office:office" xmlns:r="http://schemas.openxmlformats.org/officeDocument/2006/relationships" xmlns:m="http://schemas.openxmlformats.org/officeDocument/2006/math" xmlns:v="urn:schemas-microsoft-com:vml" xmlns:wp14="http://schemas.microsoft.com/office/word/2010/wordprocessingDrawing" xmlns:wp="http://schemas.openxmlformats.org/drawingml/2006/wordprocessingDrawing" xmlns:w10="urn:schemas-microsoft-com:office:word" xmlns:w="http://schemas.openxmlformats.org/wordprocessingml/2006/main" xmlns:w14="http://schemas.microsoft.com/office/word/2010/wordml" xmlns:wpg="http://schemas.microsoft.com/office/word/2010/wordprocessingGroup" xmlns:wpi="http://schemas.microsoft.com/office/word/2010/wordprocessingInk" xmlns:wne="http://schemas.microsoft.com/office/word/2006/wordml" xmlns:wps="http://schemas.microsoft.com/office/word/2010/wordprocessingShape" mc:Ignorable="w14 wp14">
   <w:p>
     <w:pPr>
       <w:pStyle w:val="Header"/>
@@ -3462,7 +3791,7 @@
                       <a:effectLst/>
                       <a:extLst>
                         <a:ext uri="{C572A759-6A51-4108-AA02-DFA0A04FC94B}">
-                          <ma14:wrappingTextBoxFlag xmlns:ma14="http://schemas.microsoft.com/office/mac/drawingml/2011/main" xmlns:w="http://schemas.openxmlformats.org/wordprocessingml/2006/main" xmlns:w10="urn:schemas-microsoft-com:office:word" xmlns:v="urn:schemas-microsoft-com:vml" xmlns:o="urn:schemas-microsoft-com:office:office" xmlns:mv="urn:schemas-microsoft-com:mac:vml" xmlns:mo="http://schemas.microsoft.com/office/mac/office/2008/main" xmlns=""/>
+                          <ma14:wrappingTextBoxFlag xmlns="" xmlns:mo="http://schemas.microsoft.com/office/mac/office/2008/main" xmlns:mv="urn:schemas-microsoft-com:mac:vml" xmlns:o="urn:schemas-microsoft-com:office:office" xmlns:v="urn:schemas-microsoft-com:vml" xmlns:w10="urn:schemas-microsoft-com:office:word" xmlns:w="http://schemas.openxmlformats.org/wordprocessingml/2006/main" xmlns:ma14="http://schemas.microsoft.com/office/mac/drawingml/2011/main" xmlns:w16se="http://schemas.microsoft.com/office/word/2015/wordml/symex" xmlns:w15="http://schemas.microsoft.com/office/word/2012/wordml" xmlns:cx1="http://schemas.microsoft.com/office/drawing/2015/9/8/chartex" xmlns:cx="http://schemas.microsoft.com/office/drawing/2014/chartex"/>
                         </a:ext>
                       </a:extLst>
                     </wps:spPr>
@@ -3551,7 +3880,7 @@
             </wp:anchor>
           </w:drawing>
         </mc:Choice>
-        <mc:Fallback>
+        <mc:Fallback xmlns:w16se="http://schemas.microsoft.com/office/word/2015/wordml/symex" xmlns:w15="http://schemas.microsoft.com/office/word/2012/wordml" xmlns:cx1="http://schemas.microsoft.com/office/drawing/2015/9/8/chartex" xmlns:cx="http://schemas.microsoft.com/office/drawing/2014/chartex">
           <w:pict>
             <v:shapetype w14:anchorId="70480904" id="_x0000_t202" coordsize="21600,21600" o:spt="202" path="m,l,21600r21600,l21600,xe">
               <v:stroke joinstyle="miter"/>
@@ -3583,7 +3912,7 @@
                                   <pic:cNvPicPr/>
                                 </pic:nvPicPr>
                                 <pic:blipFill>
-                                  <a:blip r:embed="rId1">
+                                  <a:blip r:embed="rId2">
                                     <a:extLst>
                                       <a:ext uri="{28A0092B-C50C-407E-A947-70E740481C1C}">
                                         <a14:useLocalDpi xmlns:a14="http://schemas.microsoft.com/office/drawing/2010/main" val="0"/>
@@ -3623,8 +3952,8 @@
 </file>
 
 <file path=word/numbering.xml><?xml version="1.0" encoding="utf-8"?>
-<w:numbering xmlns:wpc="http://schemas.microsoft.com/office/word/2010/wordprocessingCanvas" xmlns:cx="http://schemas.microsoft.com/office/drawing/2014/chartex" xmlns:cx1="http://schemas.microsoft.com/office/drawing/2015/9/8/chartex" xmlns:mc="http://schemas.openxmlformats.org/markup-compatibility/2006" xmlns:o="urn:schemas-microsoft-com:office:office" xmlns:r="http://schemas.openxmlformats.org/officeDocument/2006/relationships" xmlns:m="http://schemas.openxmlformats.org/officeDocument/2006/math" xmlns:v="urn:schemas-microsoft-com:vml" xmlns:wp14="http://schemas.microsoft.com/office/word/2010/wordprocessingDrawing" xmlns:wp="http://schemas.openxmlformats.org/drawingml/2006/wordprocessingDrawing" xmlns:w10="urn:schemas-microsoft-com:office:word" xmlns:w="http://schemas.openxmlformats.org/wordprocessingml/2006/main" xmlns:w14="http://schemas.microsoft.com/office/word/2010/wordml" xmlns:w15="http://schemas.microsoft.com/office/word/2012/wordml" xmlns:w16se="http://schemas.microsoft.com/office/word/2015/wordml/symex" xmlns:wpg="http://schemas.microsoft.com/office/word/2010/wordprocessingGroup" xmlns:wpi="http://schemas.microsoft.com/office/word/2010/wordprocessingInk" xmlns:wne="http://schemas.microsoft.com/office/word/2006/wordml" xmlns:wps="http://schemas.microsoft.com/office/word/2010/wordprocessingShape" mc:Ignorable="w14 w15 w16se wp14">
-  <w:abstractNum w:abstractNumId="0" w15:restartNumberingAfterBreak="0">
+<w:numbering xmlns:wpc="http://schemas.microsoft.com/office/word/2010/wordprocessingCanvas" xmlns:mc="http://schemas.openxmlformats.org/markup-compatibility/2006" xmlns:o="urn:schemas-microsoft-com:office:office" xmlns:r="http://schemas.openxmlformats.org/officeDocument/2006/relationships" xmlns:m="http://schemas.openxmlformats.org/officeDocument/2006/math" xmlns:v="urn:schemas-microsoft-com:vml" xmlns:wp14="http://schemas.microsoft.com/office/word/2010/wordprocessingDrawing" xmlns:wp="http://schemas.openxmlformats.org/drawingml/2006/wordprocessingDrawing" xmlns:w10="urn:schemas-microsoft-com:office:word" xmlns:w="http://schemas.openxmlformats.org/wordprocessingml/2006/main" xmlns:w14="http://schemas.microsoft.com/office/word/2010/wordml" xmlns:wpg="http://schemas.microsoft.com/office/word/2010/wordprocessingGroup" xmlns:wpi="http://schemas.microsoft.com/office/word/2010/wordprocessingInk" xmlns:wne="http://schemas.microsoft.com/office/word/2006/wordml" xmlns:wps="http://schemas.microsoft.com/office/word/2010/wordprocessingShape" mc:Ignorable="w14 wp14">
+  <w:abstractNum w:abstractNumId="0">
     <w:nsid w:val="034800AA"/>
     <w:multiLevelType w:val="hybridMultilevel"/>
     <w:tmpl w:val="45CE7D56"/>
@@ -3713,7 +4042,7 @@
       </w:pPr>
     </w:lvl>
   </w:abstractNum>
-  <w:abstractNum w:abstractNumId="1" w15:restartNumberingAfterBreak="0">
+  <w:abstractNum w:abstractNumId="1">
     <w:nsid w:val="07421766"/>
     <w:multiLevelType w:val="hybridMultilevel"/>
     <w:tmpl w:val="AABEA85A"/>
@@ -3833,7 +4162,7 @@
       </w:pPr>
     </w:lvl>
   </w:abstractNum>
-  <w:abstractNum w:abstractNumId="2" w15:restartNumberingAfterBreak="0">
+  <w:abstractNum w:abstractNumId="2">
     <w:nsid w:val="155C1E27"/>
     <w:multiLevelType w:val="hybridMultilevel"/>
     <w:tmpl w:val="BAF6DE2A"/>
@@ -3949,7 +4278,7 @@
       </w:pPr>
     </w:lvl>
   </w:abstractNum>
-  <w:abstractNum w:abstractNumId="3" w15:restartNumberingAfterBreak="0">
+  <w:abstractNum w:abstractNumId="3">
     <w:nsid w:val="1F512EB5"/>
     <w:multiLevelType w:val="hybridMultilevel"/>
     <w:tmpl w:val="2F8EE1F8"/>
@@ -4062,7 +4391,7 @@
       </w:rPr>
     </w:lvl>
   </w:abstractNum>
-  <w:abstractNum w:abstractNumId="4" w15:restartNumberingAfterBreak="0">
+  <w:abstractNum w:abstractNumId="4">
     <w:nsid w:val="21EF7C29"/>
     <w:multiLevelType w:val="hybridMultilevel"/>
     <w:tmpl w:val="239EE20C"/>
@@ -4148,7 +4477,7 @@
       </w:pPr>
     </w:lvl>
   </w:abstractNum>
-  <w:abstractNum w:abstractNumId="5" w15:restartNumberingAfterBreak="0">
+  <w:abstractNum w:abstractNumId="5">
     <w:nsid w:val="29AD0772"/>
     <w:multiLevelType w:val="hybridMultilevel"/>
     <w:tmpl w:val="6478EF6C"/>
@@ -4264,7 +4593,7 @@
       </w:pPr>
     </w:lvl>
   </w:abstractNum>
-  <w:abstractNum w:abstractNumId="6" w15:restartNumberingAfterBreak="0">
+  <w:abstractNum w:abstractNumId="6">
     <w:nsid w:val="2B175190"/>
     <w:multiLevelType w:val="hybridMultilevel"/>
     <w:tmpl w:val="015EB52E"/>
@@ -4351,7 +4680,7 @@
       </w:pPr>
     </w:lvl>
   </w:abstractNum>
-  <w:abstractNum w:abstractNumId="7" w15:restartNumberingAfterBreak="0">
+  <w:abstractNum w:abstractNumId="7">
     <w:nsid w:val="2E505E17"/>
     <w:multiLevelType w:val="hybridMultilevel"/>
     <w:tmpl w:val="BC2090AE"/>
@@ -4464,7 +4793,7 @@
       </w:rPr>
     </w:lvl>
   </w:abstractNum>
-  <w:abstractNum w:abstractNumId="8" w15:restartNumberingAfterBreak="0">
+  <w:abstractNum w:abstractNumId="8">
     <w:nsid w:val="31066B99"/>
     <w:multiLevelType w:val="hybridMultilevel"/>
     <w:tmpl w:val="76E4784A"/>
@@ -4553,7 +4882,7 @@
       </w:pPr>
     </w:lvl>
   </w:abstractNum>
-  <w:abstractNum w:abstractNumId="9" w15:restartNumberingAfterBreak="0">
+  <w:abstractNum w:abstractNumId="9">
     <w:nsid w:val="33EF08D3"/>
     <w:multiLevelType w:val="hybridMultilevel"/>
     <w:tmpl w:val="6A744298"/>
@@ -4665,7 +4994,7 @@
       </w:rPr>
     </w:lvl>
   </w:abstractNum>
-  <w:abstractNum w:abstractNumId="10" w15:restartNumberingAfterBreak="0">
+  <w:abstractNum w:abstractNumId="10">
     <w:nsid w:val="33F0482C"/>
     <w:multiLevelType w:val="hybridMultilevel"/>
     <w:tmpl w:val="F90E3BC4"/>
@@ -4781,7 +5110,7 @@
       </w:pPr>
     </w:lvl>
   </w:abstractNum>
-  <w:abstractNum w:abstractNumId="11" w15:restartNumberingAfterBreak="0">
+  <w:abstractNum w:abstractNumId="11">
     <w:nsid w:val="370B4E12"/>
     <w:multiLevelType w:val="hybridMultilevel"/>
     <w:tmpl w:val="95324114"/>
@@ -4870,7 +5199,7 @@
       </w:pPr>
     </w:lvl>
   </w:abstractNum>
-  <w:abstractNum w:abstractNumId="12" w15:restartNumberingAfterBreak="0">
+  <w:abstractNum w:abstractNumId="12">
     <w:nsid w:val="37D11B72"/>
     <w:multiLevelType w:val="hybridMultilevel"/>
     <w:tmpl w:val="52DC1B88"/>
@@ -4959,7 +5288,7 @@
       </w:pPr>
     </w:lvl>
   </w:abstractNum>
-  <w:abstractNum w:abstractNumId="13" w15:restartNumberingAfterBreak="0">
+  <w:abstractNum w:abstractNumId="13">
     <w:nsid w:val="3C10030B"/>
     <w:multiLevelType w:val="hybridMultilevel"/>
     <w:tmpl w:val="40543F72"/>
@@ -5048,7 +5377,7 @@
       </w:pPr>
     </w:lvl>
   </w:abstractNum>
-  <w:abstractNum w:abstractNumId="14" w15:restartNumberingAfterBreak="0">
+  <w:abstractNum w:abstractNumId="14">
     <w:nsid w:val="3DA40EBD"/>
     <w:multiLevelType w:val="hybridMultilevel"/>
     <w:tmpl w:val="82B865A6"/>
@@ -5137,7 +5466,7 @@
       </w:pPr>
     </w:lvl>
   </w:abstractNum>
-  <w:abstractNum w:abstractNumId="15" w15:restartNumberingAfterBreak="0">
+  <w:abstractNum w:abstractNumId="15">
     <w:nsid w:val="3FFE372C"/>
     <w:multiLevelType w:val="hybridMultilevel"/>
     <w:tmpl w:val="0A746044"/>
@@ -5226,7 +5555,7 @@
       </w:pPr>
     </w:lvl>
   </w:abstractNum>
-  <w:abstractNum w:abstractNumId="16" w15:restartNumberingAfterBreak="0">
+  <w:abstractNum w:abstractNumId="16">
     <w:nsid w:val="451C1659"/>
     <w:multiLevelType w:val="hybridMultilevel"/>
     <w:tmpl w:val="1C5AF934"/>
@@ -5315,7 +5644,7 @@
       </w:pPr>
     </w:lvl>
   </w:abstractNum>
-  <w:abstractNum w:abstractNumId="17" w15:restartNumberingAfterBreak="0">
+  <w:abstractNum w:abstractNumId="17">
     <w:nsid w:val="5A7805DC"/>
     <w:multiLevelType w:val="hybridMultilevel"/>
     <w:tmpl w:val="74BA6ABA"/>
@@ -5404,7 +5733,7 @@
       </w:pPr>
     </w:lvl>
   </w:abstractNum>
-  <w:abstractNum w:abstractNumId="18" w15:restartNumberingAfterBreak="0">
+  <w:abstractNum w:abstractNumId="18">
     <w:nsid w:val="63E17A3B"/>
     <w:multiLevelType w:val="multilevel"/>
     <w:tmpl w:val="8B9A05E0"/>
@@ -5490,7 +5819,7 @@
       </w:pPr>
     </w:lvl>
   </w:abstractNum>
-  <w:abstractNum w:abstractNumId="19" w15:restartNumberingAfterBreak="0">
+  <w:abstractNum w:abstractNumId="19">
     <w:nsid w:val="74581F9B"/>
     <w:multiLevelType w:val="hybridMultilevel"/>
     <w:tmpl w:val="5992CD22"/>
@@ -5580,7 +5909,7 @@
       </w:pPr>
     </w:lvl>
   </w:abstractNum>
-  <w:abstractNum w:abstractNumId="20" w15:restartNumberingAfterBreak="0">
+  <w:abstractNum w:abstractNumId="20">
     <w:nsid w:val="7CDC5B70"/>
     <w:multiLevelType w:val="hybridMultilevel"/>
     <w:tmpl w:val="80769132"/>
@@ -5669,7 +5998,7 @@
       </w:pPr>
     </w:lvl>
   </w:abstractNum>
-  <w:abstractNum w:abstractNumId="21" w15:restartNumberingAfterBreak="0">
+  <w:abstractNum w:abstractNumId="21">
     <w:nsid w:val="7EA30682"/>
     <w:multiLevelType w:val="hybridMultilevel"/>
     <w:tmpl w:val="92B23036"/>
@@ -5882,7 +6211,7 @@
 </file>
 
 <file path=word/styles.xml><?xml version="1.0" encoding="utf-8"?>
-<w:styles xmlns:mc="http://schemas.openxmlformats.org/markup-compatibility/2006" xmlns:r="http://schemas.openxmlformats.org/officeDocument/2006/relationships" xmlns:w="http://schemas.openxmlformats.org/wordprocessingml/2006/main" xmlns:w14="http://schemas.microsoft.com/office/word/2010/wordml" xmlns:w15="http://schemas.microsoft.com/office/word/2012/wordml" xmlns:w16se="http://schemas.microsoft.com/office/word/2015/wordml/symex" mc:Ignorable="w14 w15 w16se">
+<w:styles xmlns:mc="http://schemas.openxmlformats.org/markup-compatibility/2006" xmlns:r="http://schemas.openxmlformats.org/officeDocument/2006/relationships" xmlns:w="http://schemas.openxmlformats.org/wordprocessingml/2006/main" xmlns:w14="http://schemas.microsoft.com/office/word/2010/wordml" mc:Ignorable="w14">
   <w:docDefaults>
     <w:rPrDefault>
       <w:rPr>
@@ -5894,369 +6223,144 @@
     </w:rPrDefault>
     <w:pPrDefault/>
   </w:docDefaults>
-  <w:latentStyles w:defLockedState="0" w:defUIPriority="99" w:defSemiHidden="0" w:defUnhideWhenUsed="0" w:defQFormat="0" w:count="371">
-    <w:lsdException w:name="Normal" w:uiPriority="0" w:qFormat="1"/>
-    <w:lsdException w:name="heading 1" w:uiPriority="9" w:qFormat="1"/>
-    <w:lsdException w:name="heading 2" w:semiHidden="1" w:uiPriority="9" w:unhideWhenUsed="1" w:qFormat="1"/>
-    <w:lsdException w:name="heading 3" w:semiHidden="1" w:uiPriority="9" w:unhideWhenUsed="1" w:qFormat="1"/>
-    <w:lsdException w:name="heading 4" w:semiHidden="1" w:uiPriority="9" w:unhideWhenUsed="1" w:qFormat="1"/>
-    <w:lsdException w:name="heading 5" w:semiHidden="1" w:uiPriority="9" w:unhideWhenUsed="1" w:qFormat="1"/>
-    <w:lsdException w:name="heading 6" w:semiHidden="1" w:uiPriority="9" w:unhideWhenUsed="1" w:qFormat="1"/>
-    <w:lsdException w:name="heading 7" w:semiHidden="1" w:uiPriority="9" w:unhideWhenUsed="1" w:qFormat="1"/>
-    <w:lsdException w:name="heading 8" w:semiHidden="1" w:uiPriority="9" w:unhideWhenUsed="1" w:qFormat="1"/>
-    <w:lsdException w:name="heading 9" w:semiHidden="1" w:uiPriority="9" w:unhideWhenUsed="1" w:qFormat="1"/>
-    <w:lsdException w:name="index 1" w:semiHidden="1" w:unhideWhenUsed="1"/>
-    <w:lsdException w:name="index 2" w:semiHidden="1" w:unhideWhenUsed="1"/>
-    <w:lsdException w:name="index 3" w:semiHidden="1" w:unhideWhenUsed="1"/>
-    <w:lsdException w:name="index 4" w:semiHidden="1" w:unhideWhenUsed="1"/>
-    <w:lsdException w:name="index 5" w:semiHidden="1" w:unhideWhenUsed="1"/>
-    <w:lsdException w:name="index 6" w:semiHidden="1" w:unhideWhenUsed="1"/>
-    <w:lsdException w:name="index 7" w:semiHidden="1" w:unhideWhenUsed="1"/>
-    <w:lsdException w:name="index 8" w:semiHidden="1" w:unhideWhenUsed="1"/>
-    <w:lsdException w:name="index 9" w:semiHidden="1" w:unhideWhenUsed="1"/>
-    <w:lsdException w:name="toc 1" w:semiHidden="1" w:uiPriority="39" w:unhideWhenUsed="1"/>
-    <w:lsdException w:name="toc 2" w:semiHidden="1" w:uiPriority="39" w:unhideWhenUsed="1"/>
-    <w:lsdException w:name="toc 3" w:semiHidden="1" w:uiPriority="39" w:unhideWhenUsed="1"/>
-    <w:lsdException w:name="toc 4" w:semiHidden="1" w:uiPriority="39" w:unhideWhenUsed="1"/>
-    <w:lsdException w:name="toc 5" w:semiHidden="1" w:uiPriority="39" w:unhideWhenUsed="1"/>
-    <w:lsdException w:name="toc 6" w:semiHidden="1" w:uiPriority="39" w:unhideWhenUsed="1"/>
-    <w:lsdException w:name="toc 7" w:semiHidden="1" w:uiPriority="39" w:unhideWhenUsed="1"/>
-    <w:lsdException w:name="toc 8" w:semiHidden="1" w:uiPriority="39" w:unhideWhenUsed="1"/>
-    <w:lsdException w:name="toc 9" w:semiHidden="1" w:uiPriority="39" w:unhideWhenUsed="1"/>
-    <w:lsdException w:name="Normal Indent" w:semiHidden="1" w:unhideWhenUsed="1"/>
-    <w:lsdException w:name="footnote text" w:semiHidden="1" w:unhideWhenUsed="1"/>
-    <w:lsdException w:name="annotation text" w:semiHidden="1" w:unhideWhenUsed="1"/>
-    <w:lsdException w:name="header" w:semiHidden="1" w:unhideWhenUsed="1"/>
-    <w:lsdException w:name="footer" w:semiHidden="1" w:unhideWhenUsed="1"/>
-    <w:lsdException w:name="index heading" w:semiHidden="1" w:unhideWhenUsed="1"/>
-    <w:lsdException w:name="caption" w:semiHidden="1" w:uiPriority="35" w:unhideWhenUsed="1" w:qFormat="1"/>
-    <w:lsdException w:name="table of figures" w:semiHidden="1" w:unhideWhenUsed="1"/>
-    <w:lsdException w:name="envelope address" w:semiHidden="1" w:unhideWhenUsed="1"/>
-    <w:lsdException w:name="envelope return" w:semiHidden="1" w:unhideWhenUsed="1"/>
-    <w:lsdException w:name="footnote reference" w:semiHidden="1" w:unhideWhenUsed="1"/>
-    <w:lsdException w:name="annotation reference" w:semiHidden="1" w:unhideWhenUsed="1"/>
-    <w:lsdException w:name="line number" w:semiHidden="1" w:unhideWhenUsed="1"/>
-    <w:lsdException w:name="page number" w:semiHidden="1" w:unhideWhenUsed="1"/>
-    <w:lsdException w:name="endnote reference" w:semiHidden="1" w:unhideWhenUsed="1"/>
-    <w:lsdException w:name="endnote text" w:semiHidden="1" w:unhideWhenUsed="1"/>
-    <w:lsdException w:name="table of authorities" w:semiHidden="1" w:unhideWhenUsed="1"/>
-    <w:lsdException w:name="macro" w:semiHidden="1" w:unhideWhenUsed="1"/>
-    <w:lsdException w:name="toa heading" w:semiHidden="1" w:unhideWhenUsed="1"/>
-    <w:lsdException w:name="List" w:semiHidden="1" w:unhideWhenUsed="1"/>
-    <w:lsdException w:name="List Bullet" w:semiHidden="1" w:unhideWhenUsed="1"/>
-    <w:lsdException w:name="List Number" w:semiHidden="1" w:unhideWhenUsed="1"/>
-    <w:lsdException w:name="List 2" w:semiHidden="1" w:unhideWhenUsed="1"/>
-    <w:lsdException w:name="List 3" w:semiHidden="1" w:unhideWhenUsed="1"/>
-    <w:lsdException w:name="List 4" w:semiHidden="1" w:unhideWhenUsed="1"/>
-    <w:lsdException w:name="List 5" w:semiHidden="1" w:unhideWhenUsed="1"/>
-    <w:lsdException w:name="List Bullet 2" w:semiHidden="1" w:unhideWhenUsed="1"/>
-    <w:lsdException w:name="List Bullet 3" w:semiHidden="1" w:unhideWhenUsed="1"/>
-    <w:lsdException w:name="List Bullet 4" w:semiHidden="1" w:unhideWhenUsed="1"/>
-    <w:lsdException w:name="List Bullet 5" w:semiHidden="1" w:unhideWhenUsed="1"/>
-    <w:lsdException w:name="List Number 2" w:semiHidden="1" w:unhideWhenUsed="1"/>
-    <w:lsdException w:name="List Number 3" w:semiHidden="1" w:unhideWhenUsed="1"/>
-    <w:lsdException w:name="List Number 4" w:semiHidden="1" w:unhideWhenUsed="1"/>
-    <w:lsdException w:name="List Number 5" w:semiHidden="1" w:unhideWhenUsed="1"/>
-    <w:lsdException w:name="Title" w:uiPriority="10" w:qFormat="1"/>
-    <w:lsdException w:name="Closing" w:semiHidden="1" w:unhideWhenUsed="1"/>
-    <w:lsdException w:name="Signature" w:semiHidden="1" w:unhideWhenUsed="1"/>
-    <w:lsdException w:name="Default Paragraph Font" w:semiHidden="1" w:uiPriority="1" w:unhideWhenUsed="1"/>
-    <w:lsdException w:name="Body Text" w:semiHidden="1" w:unhideWhenUsed="1"/>
-    <w:lsdException w:name="Body Text Indent" w:semiHidden="1" w:unhideWhenUsed="1"/>
-    <w:lsdException w:name="List Continue" w:semiHidden="1" w:unhideWhenUsed="1"/>
-    <w:lsdException w:name="List Continue 2" w:semiHidden="1" w:unhideWhenUsed="1"/>
-    <w:lsdException w:name="List Continue 3" w:semiHidden="1" w:unhideWhenUsed="1"/>
-    <w:lsdException w:name="List Continue 4" w:semiHidden="1" w:unhideWhenUsed="1"/>
-    <w:lsdException w:name="List Continue 5" w:semiHidden="1" w:unhideWhenUsed="1"/>
-    <w:lsdException w:name="Message Header" w:semiHidden="1" w:unhideWhenUsed="1"/>
-    <w:lsdException w:name="Subtitle" w:uiPriority="11" w:qFormat="1"/>
-    <w:lsdException w:name="Salutation" w:semiHidden="1" w:unhideWhenUsed="1"/>
-    <w:lsdException w:name="Date" w:semiHidden="1" w:unhideWhenUsed="1"/>
-    <w:lsdException w:name="Body Text First Indent" w:semiHidden="1" w:unhideWhenUsed="1"/>
-    <w:lsdException w:name="Body Text First Indent 2" w:semiHidden="1" w:unhideWhenUsed="1"/>
-    <w:lsdException w:name="Note Heading" w:semiHidden="1" w:unhideWhenUsed="1"/>
-    <w:lsdException w:name="Body Text 2" w:semiHidden="1" w:unhideWhenUsed="1"/>
-    <w:lsdException w:name="Body Text 3" w:semiHidden="1" w:unhideWhenUsed="1"/>
-    <w:lsdException w:name="Body Text Indent 2" w:semiHidden="1" w:unhideWhenUsed="1"/>
-    <w:lsdException w:name="Body Text Indent 3" w:semiHidden="1" w:unhideWhenUsed="1"/>
-    <w:lsdException w:name="Block Text" w:semiHidden="1" w:unhideWhenUsed="1"/>
-    <w:lsdException w:name="Hyperlink" w:semiHidden="1" w:unhideWhenUsed="1"/>
-    <w:lsdException w:name="FollowedHyperlink" w:semiHidden="1" w:unhideWhenUsed="1"/>
-    <w:lsdException w:name="Strong" w:uiPriority="22" w:qFormat="1"/>
-    <w:lsdException w:name="Emphasis" w:uiPriority="20" w:qFormat="1"/>
-    <w:lsdException w:name="Document Map" w:semiHidden="1" w:unhideWhenUsed="1"/>
-    <w:lsdException w:name="Plain Text" w:semiHidden="1" w:unhideWhenUsed="1"/>
-    <w:lsdException w:name="E-mail Signature" w:semiHidden="1" w:unhideWhenUsed="1"/>
-    <w:lsdException w:name="HTML Top of Form" w:semiHidden="1" w:unhideWhenUsed="1"/>
-    <w:lsdException w:name="HTML Bottom of Form" w:semiHidden="1" w:unhideWhenUsed="1"/>
-    <w:lsdException w:name="Normal (Web)" w:semiHidden="1" w:unhideWhenUsed="1"/>
-    <w:lsdException w:name="HTML Acronym" w:semiHidden="1" w:unhideWhenUsed="1"/>
-    <w:lsdException w:name="HTML Address" w:semiHidden="1" w:unhideWhenUsed="1"/>
-    <w:lsdException w:name="HTML Cite" w:semiHidden="1" w:unhideWhenUsed="1"/>
-    <w:lsdException w:name="HTML Code" w:semiHidden="1" w:unhideWhenUsed="1"/>
-    <w:lsdException w:name="HTML Definition" w:semiHidden="1" w:unhideWhenUsed="1"/>
-    <w:lsdException w:name="HTML Keyboard" w:semiHidden="1" w:unhideWhenUsed="1"/>
-    <w:lsdException w:name="HTML Preformatted" w:semiHidden="1" w:unhideWhenUsed="1"/>
-    <w:lsdException w:name="HTML Sample" w:semiHidden="1" w:unhideWhenUsed="1"/>
-    <w:lsdException w:name="HTML Typewriter" w:semiHidden="1" w:unhideWhenUsed="1"/>
-    <w:lsdException w:name="HTML Variable" w:semiHidden="1" w:unhideWhenUsed="1"/>
-    <w:lsdException w:name="Normal Table" w:semiHidden="1" w:unhideWhenUsed="1"/>
-    <w:lsdException w:name="annotation subject" w:semiHidden="1" w:unhideWhenUsed="1"/>
-    <w:lsdException w:name="No List" w:semiHidden="1" w:unhideWhenUsed="1"/>
-    <w:lsdException w:name="Outline List 1" w:semiHidden="1" w:unhideWhenUsed="1"/>
-    <w:lsdException w:name="Outline List 2" w:semiHidden="1" w:unhideWhenUsed="1"/>
-    <w:lsdException w:name="Outline List 3" w:semiHidden="1" w:unhideWhenUsed="1"/>
-    <w:lsdException w:name="Table Simple 1" w:semiHidden="1" w:unhideWhenUsed="1"/>
-    <w:lsdException w:name="Table Simple 2" w:semiHidden="1" w:unhideWhenUsed="1"/>
-    <w:lsdException w:name="Table Simple 3" w:semiHidden="1" w:unhideWhenUsed="1"/>
-    <w:lsdException w:name="Table Classic 1" w:semiHidden="1" w:unhideWhenUsed="1"/>
-    <w:lsdException w:name="Table Classic 2" w:semiHidden="1" w:unhideWhenUsed="1"/>
-    <w:lsdException w:name="Table Classic 3" w:semiHidden="1" w:unhideWhenUsed="1"/>
-    <w:lsdException w:name="Table Classic 4" w:semiHidden="1" w:unhideWhenUsed="1"/>
-    <w:lsdException w:name="Table Colorful 1" w:semiHidden="1" w:unhideWhenUsed="1"/>
-    <w:lsdException w:name="Table Colorful 2" w:semiHidden="1" w:unhideWhenUsed="1"/>
-    <w:lsdException w:name="Table Colorful 3" w:semiHidden="1" w:unhideWhenUsed="1"/>
-    <w:lsdException w:name="Table Columns 1" w:semiHidden="1" w:unhideWhenUsed="1"/>
-    <w:lsdException w:name="Table Columns 2" w:semiHidden="1" w:unhideWhenUsed="1"/>
-    <w:lsdException w:name="Table Columns 3" w:semiHidden="1" w:unhideWhenUsed="1"/>
-    <w:lsdException w:name="Table Columns 4" w:semiHidden="1" w:unhideWhenUsed="1"/>
-    <w:lsdException w:name="Table Columns 5" w:semiHidden="1" w:unhideWhenUsed="1"/>
-    <w:lsdException w:name="Table Grid 1" w:semiHidden="1" w:unhideWhenUsed="1"/>
-    <w:lsdException w:name="Table Grid 2" w:semiHidden="1" w:unhideWhenUsed="1"/>
-    <w:lsdException w:name="Table Grid 3" w:semiHidden="1" w:unhideWhenUsed="1"/>
-    <w:lsdException w:name="Table Grid 4" w:semiHidden="1" w:unhideWhenUsed="1"/>
-    <w:lsdException w:name="Table Grid 5" w:semiHidden="1" w:unhideWhenUsed="1"/>
-    <w:lsdException w:name="Table Grid 6" w:semiHidden="1" w:unhideWhenUsed="1"/>
-    <w:lsdException w:name="Table Grid 7" w:semiHidden="1" w:unhideWhenUsed="1"/>
-    <w:lsdException w:name="Table Grid 8" w:semiHidden="1" w:unhideWhenUsed="1"/>
-    <w:lsdException w:name="Table List 1" w:semiHidden="1" w:unhideWhenUsed="1"/>
-    <w:lsdException w:name="Table List 2" w:semiHidden="1" w:unhideWhenUsed="1"/>
-    <w:lsdException w:name="Table List 3" w:semiHidden="1" w:unhideWhenUsed="1"/>
-    <w:lsdException w:name="Table List 4" w:semiHidden="1" w:unhideWhenUsed="1"/>
-    <w:lsdException w:name="Table List 5" w:semiHidden="1" w:unhideWhenUsed="1"/>
-    <w:lsdException w:name="Table List 6" w:semiHidden="1" w:unhideWhenUsed="1"/>
-    <w:lsdException w:name="Table List 7" w:semiHidden="1" w:unhideWhenUsed="1"/>
-    <w:lsdException w:name="Table List 8" w:semiHidden="1" w:unhideWhenUsed="1"/>
-    <w:lsdException w:name="Table 3D effects 1" w:semiHidden="1" w:unhideWhenUsed="1"/>
-    <w:lsdException w:name="Table 3D effects 2" w:semiHidden="1" w:unhideWhenUsed="1"/>
-    <w:lsdException w:name="Table 3D effects 3" w:semiHidden="1" w:unhideWhenUsed="1"/>
-    <w:lsdException w:name="Table Contemporary" w:semiHidden="1" w:unhideWhenUsed="1"/>
-    <w:lsdException w:name="Table Elegant" w:semiHidden="1" w:unhideWhenUsed="1"/>
-    <w:lsdException w:name="Table Professional" w:semiHidden="1" w:unhideWhenUsed="1"/>
-    <w:lsdException w:name="Table Subtle 1" w:semiHidden="1" w:unhideWhenUsed="1"/>
-    <w:lsdException w:name="Table Subtle 2" w:semiHidden="1" w:unhideWhenUsed="1"/>
-    <w:lsdException w:name="Table Web 1" w:semiHidden="1" w:unhideWhenUsed="1"/>
-    <w:lsdException w:name="Table Web 2" w:semiHidden="1" w:unhideWhenUsed="1"/>
-    <w:lsdException w:name="Table Web 3" w:semiHidden="1" w:unhideWhenUsed="1"/>
-    <w:lsdException w:name="Balloon Text" w:semiHidden="1" w:unhideWhenUsed="1"/>
-    <w:lsdException w:name="Table Grid" w:uiPriority="59"/>
-    <w:lsdException w:name="Table Theme" w:semiHidden="1" w:unhideWhenUsed="1"/>
-    <w:lsdException w:name="Placeholder Text" w:semiHidden="1"/>
-    <w:lsdException w:name="No Spacing" w:uiPriority="1" w:qFormat="1"/>
-    <w:lsdException w:name="Light Shading" w:uiPriority="60"/>
-    <w:lsdException w:name="Light List" w:uiPriority="61"/>
-    <w:lsdException w:name="Light Grid" w:uiPriority="62"/>
-    <w:lsdException w:name="Medium Shading 1" w:uiPriority="63"/>
-    <w:lsdException w:name="Medium Shading 2" w:uiPriority="64"/>
-    <w:lsdException w:name="Medium List 1" w:uiPriority="65"/>
-    <w:lsdException w:name="Medium List 2" w:uiPriority="66"/>
-    <w:lsdException w:name="Medium Grid 1" w:uiPriority="67"/>
-    <w:lsdException w:name="Medium Grid 2" w:uiPriority="68"/>
-    <w:lsdException w:name="Medium Grid 3" w:uiPriority="69"/>
-    <w:lsdException w:name="Dark List" w:uiPriority="70"/>
-    <w:lsdException w:name="Colorful Shading" w:uiPriority="71"/>
-    <w:lsdException w:name="Colorful List" w:uiPriority="72"/>
-    <w:lsdException w:name="Colorful Grid" w:uiPriority="73"/>
-    <w:lsdException w:name="Light Shading Accent 1" w:uiPriority="60"/>
-    <w:lsdException w:name="Light List Accent 1" w:uiPriority="61"/>
-    <w:lsdException w:name="Light Grid Accent 1" w:uiPriority="62"/>
-    <w:lsdException w:name="Medium Shading 1 Accent 1" w:uiPriority="63"/>
-    <w:lsdException w:name="Medium Shading 2 Accent 1" w:uiPriority="64"/>
-    <w:lsdException w:name="Medium List 1 Accent 1" w:uiPriority="65"/>
-    <w:lsdException w:name="Revision" w:semiHidden="1"/>
-    <w:lsdException w:name="List Paragraph" w:uiPriority="34" w:qFormat="1"/>
-    <w:lsdException w:name="Quote" w:uiPriority="29" w:qFormat="1"/>
-    <w:lsdException w:name="Intense Quote" w:uiPriority="30" w:qFormat="1"/>
-    <w:lsdException w:name="Medium List 2 Accent 1" w:uiPriority="66"/>
-    <w:lsdException w:name="Medium Grid 1 Accent 1" w:uiPriority="67"/>
-    <w:lsdException w:name="Medium Grid 2 Accent 1" w:uiPriority="68"/>
-    <w:lsdException w:name="Medium Grid 3 Accent 1" w:uiPriority="69"/>
-    <w:lsdException w:name="Dark List Accent 1" w:uiPriority="70"/>
-    <w:lsdException w:name="Colorful Shading Accent 1" w:uiPriority="71"/>
-    <w:lsdException w:name="Colorful List Accent 1" w:uiPriority="72"/>
-    <w:lsdException w:name="Colorful Grid Accent 1" w:uiPriority="73"/>
-    <w:lsdException w:name="Light Shading Accent 2" w:uiPriority="60"/>
-    <w:lsdException w:name="Light List Accent 2" w:uiPriority="61"/>
-    <w:lsdException w:name="Light Grid Accent 2" w:uiPriority="62"/>
-    <w:lsdException w:name="Medium Shading 1 Accent 2" w:uiPriority="63"/>
-    <w:lsdException w:name="Medium Shading 2 Accent 2" w:uiPriority="64"/>
-    <w:lsdException w:name="Medium List 1 Accent 2" w:uiPriority="65"/>
-    <w:lsdException w:name="Medium List 2 Accent 2" w:uiPriority="66"/>
-    <w:lsdException w:name="Medium Grid 1 Accent 2" w:uiPriority="67"/>
-    <w:lsdException w:name="Medium Grid 2 Accent 2" w:uiPriority="68"/>
-    <w:lsdException w:name="Medium Grid 3 Accent 2" w:uiPriority="69"/>
-    <w:lsdException w:name="Dark List Accent 2" w:uiPriority="70"/>
-    <w:lsdException w:name="Colorful Shading Accent 2" w:uiPriority="71"/>
-    <w:lsdException w:name="Colorful List Accent 2" w:uiPriority="72"/>
-    <w:lsdException w:name="Colorful Grid Accent 2" w:uiPriority="73"/>
-    <w:lsdException w:name="Light Shading Accent 3" w:uiPriority="60"/>
-    <w:lsdException w:name="Light List Accent 3" w:uiPriority="61"/>
-    <w:lsdException w:name="Light Grid Accent 3" w:uiPriority="62"/>
-    <w:lsdException w:name="Medium Shading 1 Accent 3" w:uiPriority="63"/>
-    <w:lsdException w:name="Medium Shading 2 Accent 3" w:uiPriority="64"/>
-    <w:lsdException w:name="Medium List 1 Accent 3" w:uiPriority="65"/>
-    <w:lsdException w:name="Medium List 2 Accent 3" w:uiPriority="66"/>
-    <w:lsdException w:name="Medium Grid 1 Accent 3" w:uiPriority="67"/>
-    <w:lsdException w:name="Medium Grid 2 Accent 3" w:uiPriority="68"/>
-    <w:lsdException w:name="Medium Grid 3 Accent 3" w:uiPriority="69"/>
-    <w:lsdException w:name="Dark List Accent 3" w:uiPriority="70"/>
-    <w:lsdException w:name="Colorful Shading Accent 3" w:uiPriority="71"/>
-    <w:lsdException w:name="Colorful List Accent 3" w:uiPriority="72"/>
-    <w:lsdException w:name="Colorful Grid Accent 3" w:uiPriority="73"/>
-    <w:lsdException w:name="Light Shading Accent 4" w:uiPriority="60"/>
-    <w:lsdException w:name="Light List Accent 4" w:uiPriority="61"/>
-    <w:lsdException w:name="Light Grid Accent 4" w:uiPriority="62"/>
-    <w:lsdException w:name="Medium Shading 1 Accent 4" w:uiPriority="63"/>
-    <w:lsdException w:name="Medium Shading 2 Accent 4" w:uiPriority="64"/>
-    <w:lsdException w:name="Medium List 1 Accent 4" w:uiPriority="65"/>
-    <w:lsdException w:name="Medium List 2 Accent 4" w:uiPriority="66"/>
-    <w:lsdException w:name="Medium Grid 1 Accent 4" w:uiPriority="67"/>
-    <w:lsdException w:name="Medium Grid 2 Accent 4" w:uiPriority="68"/>
-    <w:lsdException w:name="Medium Grid 3 Accent 4" w:uiPriority="69"/>
-    <w:lsdException w:name="Dark List Accent 4" w:uiPriority="70"/>
-    <w:lsdException w:name="Colorful Shading Accent 4" w:uiPriority="71"/>
-    <w:lsdException w:name="Colorful List Accent 4" w:uiPriority="72"/>
-    <w:lsdException w:name="Colorful Grid Accent 4" w:uiPriority="73"/>
-    <w:lsdException w:name="Light Shading Accent 5" w:uiPriority="60"/>
-    <w:lsdException w:name="Light List Accent 5" w:uiPriority="61"/>
-    <w:lsdException w:name="Light Grid Accent 5" w:uiPriority="62"/>
-    <w:lsdException w:name="Medium Shading 1 Accent 5" w:uiPriority="63"/>
-    <w:lsdException w:name="Medium Shading 2 Accent 5" w:uiPriority="64"/>
-    <w:lsdException w:name="Medium List 1 Accent 5" w:uiPriority="65"/>
-    <w:lsdException w:name="Medium List 2 Accent 5" w:uiPriority="66"/>
-    <w:lsdException w:name="Medium Grid 1 Accent 5" w:uiPriority="67"/>
-    <w:lsdException w:name="Medium Grid 2 Accent 5" w:uiPriority="68"/>
-    <w:lsdException w:name="Medium Grid 3 Accent 5" w:uiPriority="69"/>
-    <w:lsdException w:name="Dark List Accent 5" w:uiPriority="70"/>
-    <w:lsdException w:name="Colorful Shading Accent 5" w:uiPriority="71"/>
-    <w:lsdException w:name="Colorful List Accent 5" w:uiPriority="72"/>
-    <w:lsdException w:name="Colorful Grid Accent 5" w:uiPriority="73"/>
-    <w:lsdException w:name="Light Shading Accent 6" w:uiPriority="60"/>
-    <w:lsdException w:name="Light List Accent 6" w:uiPriority="61"/>
-    <w:lsdException w:name="Light Grid Accent 6" w:uiPriority="62"/>
-    <w:lsdException w:name="Medium Shading 1 Accent 6" w:uiPriority="63"/>
-    <w:lsdException w:name="Medium Shading 2 Accent 6" w:uiPriority="64"/>
-    <w:lsdException w:name="Medium List 1 Accent 6" w:uiPriority="65"/>
-    <w:lsdException w:name="Medium List 2 Accent 6" w:uiPriority="66"/>
-    <w:lsdException w:name="Medium Grid 1 Accent 6" w:uiPriority="67"/>
-    <w:lsdException w:name="Medium Grid 2 Accent 6" w:uiPriority="68"/>
-    <w:lsdException w:name="Medium Grid 3 Accent 6" w:uiPriority="69"/>
-    <w:lsdException w:name="Dark List Accent 6" w:uiPriority="70"/>
-    <w:lsdException w:name="Colorful Shading Accent 6" w:uiPriority="71"/>
-    <w:lsdException w:name="Colorful List Accent 6" w:uiPriority="72"/>
-    <w:lsdException w:name="Colorful Grid Accent 6" w:uiPriority="73"/>
-    <w:lsdException w:name="Subtle Emphasis" w:uiPriority="19" w:qFormat="1"/>
-    <w:lsdException w:name="Intense Emphasis" w:uiPriority="21" w:qFormat="1"/>
-    <w:lsdException w:name="Subtle Reference" w:uiPriority="31" w:qFormat="1"/>
-    <w:lsdException w:name="Intense Reference" w:uiPriority="32" w:qFormat="1"/>
-    <w:lsdException w:name="Book Title" w:uiPriority="33" w:qFormat="1"/>
-    <w:lsdException w:name="Bibliography" w:semiHidden="1" w:uiPriority="37" w:unhideWhenUsed="1"/>
-    <w:lsdException w:name="TOC Heading" w:semiHidden="1" w:uiPriority="39" w:unhideWhenUsed="1" w:qFormat="1"/>
-    <w:lsdException w:name="Grid Table 4" w:uiPriority="49"/>
-    <w:lsdException w:name="Grid Table 5 Dark" w:uiPriority="50"/>
-    <w:lsdException w:name="Grid Table 6 Colorful" w:uiPriority="51"/>
-    <w:lsdException w:name="Grid Table 7 Colorful" w:uiPriority="52"/>
-    <w:lsdException w:name="Grid Table 1 Light Accent 1" w:uiPriority="46"/>
-    <w:lsdException w:name="Grid Table 2 Accent 1" w:uiPriority="47"/>
-    <w:lsdException w:name="Grid Table 3 Accent 1" w:uiPriority="48"/>
-    <w:lsdException w:name="Grid Table 4 Accent 1" w:uiPriority="49"/>
-    <w:lsdException w:name="Grid Table 5 Dark Accent 1" w:uiPriority="50"/>
-    <w:lsdException w:name="Grid Table 6 Colorful Accent 1" w:uiPriority="51"/>
-    <w:lsdException w:name="Grid Table 7 Colorful Accent 1" w:uiPriority="52"/>
-    <w:lsdException w:name="Grid Table 1 Light Accent 2" w:uiPriority="46"/>
-    <w:lsdException w:name="Grid Table 2 Accent 2" w:uiPriority="47"/>
-    <w:lsdException w:name="Grid Table 3 Accent 2" w:uiPriority="48"/>
-    <w:lsdException w:name="Grid Table 4 Accent 2" w:uiPriority="49"/>
-    <w:lsdException w:name="Grid Table 5 Dark Accent 2" w:uiPriority="50"/>
-    <w:lsdException w:name="Grid Table 6 Colorful Accent 2" w:uiPriority="51"/>
-    <w:lsdException w:name="Grid Table 7 Colorful Accent 2" w:uiPriority="52"/>
-    <w:lsdException w:name="Grid Table 1 Light Accent 3" w:uiPriority="46"/>
-    <w:lsdException w:name="Grid Table 2 Accent 3" w:uiPriority="47"/>
-    <w:lsdException w:name="Grid Table 3 Accent 3" w:uiPriority="48"/>
-    <w:lsdException w:name="Grid Table 4 Accent 3" w:uiPriority="49"/>
-    <w:lsdException w:name="Grid Table 5 Dark Accent 3" w:uiPriority="50"/>
-    <w:lsdException w:name="Grid Table 6 Colorful Accent 3" w:uiPriority="51"/>
-    <w:lsdException w:name="Grid Table 7 Colorful Accent 3" w:uiPriority="52"/>
-    <w:lsdException w:name="Grid Table 1 Light Accent 4" w:uiPriority="46"/>
-    <w:lsdException w:name="Grid Table 2 Accent 4" w:uiPriority="47"/>
-    <w:lsdException w:name="Grid Table 3 Accent 4" w:uiPriority="48"/>
-    <w:lsdException w:name="Grid Table 4 Accent 4" w:uiPriority="49"/>
-    <w:lsdException w:name="Grid Table 5 Dark Accent 4" w:uiPriority="50"/>
-    <w:lsdException w:name="Grid Table 6 Colorful Accent 4" w:uiPriority="51"/>
-    <w:lsdException w:name="Grid Table 7 Colorful Accent 4" w:uiPriority="52"/>
-    <w:lsdException w:name="Grid Table 1 Light Accent 5" w:uiPriority="46"/>
-    <w:lsdException w:name="Grid Table 2 Accent 5" w:uiPriority="47"/>
-    <w:lsdException w:name="Grid Table 3 Accent 5" w:uiPriority="48"/>
-    <w:lsdException w:name="Grid Table 4 Accent 5" w:uiPriority="49"/>
-    <w:lsdException w:name="Grid Table 5 Dark Accent 5" w:uiPriority="50"/>
-    <w:lsdException w:name="Grid Table 6 Colorful Accent 5" w:uiPriority="51"/>
-    <w:lsdException w:name="Grid Table 7 Colorful Accent 5" w:uiPriority="52"/>
-    <w:lsdException w:name="Grid Table 1 Light Accent 6" w:uiPriority="46"/>
-    <w:lsdException w:name="Grid Table 2 Accent 6" w:uiPriority="47"/>
-    <w:lsdException w:name="Grid Table 3 Accent 6" w:uiPriority="48"/>
-    <w:lsdException w:name="Grid Table 4 Accent 6" w:uiPriority="49"/>
-    <w:lsdException w:name="Grid Table 5 Dark Accent 6" w:uiPriority="50"/>
-    <w:lsdException w:name="Grid Table 6 Colorful Accent 6" w:uiPriority="51"/>
-    <w:lsdException w:name="Grid Table 7 Colorful Accent 6" w:uiPriority="52"/>
-    <w:lsdException w:name="List Table 1 Light" w:uiPriority="46"/>
-    <w:lsdException w:name="List Table 2" w:uiPriority="47"/>
-    <w:lsdException w:name="List Table 3" w:uiPriority="48"/>
-    <w:lsdException w:name="List Table 4" w:uiPriority="49"/>
-    <w:lsdException w:name="List Table 5 Dark" w:uiPriority="50"/>
-    <w:lsdException w:name="List Table 6 Colorful" w:uiPriority="51"/>
-    <w:lsdException w:name="List Table 7 Colorful" w:uiPriority="52"/>
-    <w:lsdException w:name="List Table 1 Light Accent 1" w:uiPriority="46"/>
-    <w:lsdException w:name="List Table 2 Accent 1" w:uiPriority="47"/>
-    <w:lsdException w:name="List Table 3 Accent 1" w:uiPriority="48"/>
-    <w:lsdException w:name="List Table 4 Accent 1" w:uiPriority="49"/>
-    <w:lsdException w:name="List Table 5 Dark Accent 1" w:uiPriority="50"/>
-    <w:lsdException w:name="List Table 6 Colorful Accent 1" w:uiPriority="51"/>
-    <w:lsdException w:name="List Table 7 Colorful Accent 1" w:uiPriority="52"/>
-    <w:lsdException w:name="List Table 1 Light Accent 2" w:uiPriority="46"/>
-    <w:lsdException w:name="List Table 2 Accent 2" w:uiPriority="47"/>
-    <w:lsdException w:name="List Table 3 Accent 2" w:uiPriority="48"/>
-    <w:lsdException w:name="List Table 4 Accent 2" w:uiPriority="49"/>
-    <w:lsdException w:name="List Table 5 Dark Accent 2" w:uiPriority="50"/>
-    <w:lsdException w:name="List Table 6 Colorful Accent 2" w:uiPriority="51"/>
-    <w:lsdException w:name="List Table 7 Colorful Accent 2" w:uiPriority="52"/>
-    <w:lsdException w:name="List Table 1 Light Accent 3" w:uiPriority="46"/>
-    <w:lsdException w:name="List Table 2 Accent 3" w:uiPriority="47"/>
-    <w:lsdException w:name="List Table 3 Accent 3" w:uiPriority="48"/>
-    <w:lsdException w:name="List Table 4 Accent 3" w:uiPriority="49"/>
-    <w:lsdException w:name="List Table 5 Dark Accent 3" w:uiPriority="50"/>
-    <w:lsdException w:name="List Table 6 Colorful Accent 3" w:uiPriority="51"/>
-    <w:lsdException w:name="List Table 7 Colorful Accent 3" w:uiPriority="52"/>
-    <w:lsdException w:name="List Table 1 Light Accent 4" w:uiPriority="46"/>
-    <w:lsdException w:name="List Table 2 Accent 4" w:uiPriority="47"/>
-    <w:lsdException w:name="List Table 3 Accent 4" w:uiPriority="48"/>
-    <w:lsdException w:name="List Table 4 Accent 4" w:uiPriority="49"/>
-    <w:lsdException w:name="List Table 5 Dark Accent 4" w:uiPriority="50"/>
-    <w:lsdException w:name="List Table 6 Colorful Accent 4" w:uiPriority="51"/>
-    <w:lsdException w:name="List Table 7 Colorful Accent 4" w:uiPriority="52"/>
-    <w:lsdException w:name="List Table 1 Light Accent 5" w:uiPriority="46"/>
-    <w:lsdException w:name="List Table 2 Accent 5" w:uiPriority="47"/>
-    <w:lsdException w:name="List Table 3 Accent 5" w:uiPriority="48"/>
-    <w:lsdException w:name="List Table 4 Accent 5" w:uiPriority="49"/>
-    <w:lsdException w:name="List Table 5 Dark Accent 5" w:uiPriority="50"/>
-    <w:lsdException w:name="List Table 6 Colorful Accent 5" w:uiPriority="51"/>
-    <w:lsdException w:name="List Table 7 Colorful Accent 5" w:uiPriority="52"/>
-    <w:lsdException w:name="List Table 1 Light Accent 6" w:uiPriority="46"/>
-    <w:lsdException w:name="List Table 2 Accent 6" w:uiPriority="47"/>
-    <w:lsdException w:name="List Table 3 Accent 6" w:uiPriority="48"/>
-    <w:lsdException w:name="List Table 4 Accent 6" w:uiPriority="49"/>
-    <w:lsdException w:name="List Table 5 Dark Accent 6" w:uiPriority="50"/>
-    <w:lsdException w:name="List Table 6 Colorful Accent 6" w:uiPriority="51"/>
-    <w:lsdException w:name="List Table 7 Colorful Accent 6" w:uiPriority="52"/>
+  <w:latentStyles w:defLockedState="0" w:defUIPriority="99" w:defSemiHidden="1" w:defUnhideWhenUsed="1" w:defQFormat="0" w:count="267">
+    <w:lsdException w:name="Normal" w:semiHidden="0" w:uiPriority="0" w:unhideWhenUsed="0" w:qFormat="1"/>
+    <w:lsdException w:name="heading 1" w:semiHidden="0" w:uiPriority="9" w:unhideWhenUsed="0" w:qFormat="1"/>
+    <w:lsdException w:name="heading 2" w:uiPriority="9" w:qFormat="1"/>
+    <w:lsdException w:name="heading 3" w:uiPriority="9" w:qFormat="1"/>
+    <w:lsdException w:name="heading 4" w:uiPriority="9" w:qFormat="1"/>
+    <w:lsdException w:name="heading 5" w:uiPriority="9" w:qFormat="1"/>
+    <w:lsdException w:name="heading 6" w:uiPriority="9" w:qFormat="1"/>
+    <w:lsdException w:name="heading 7" w:uiPriority="9" w:qFormat="1"/>
+    <w:lsdException w:name="heading 8" w:uiPriority="9" w:qFormat="1"/>
+    <w:lsdException w:name="heading 9" w:uiPriority="9" w:qFormat="1"/>
+    <w:lsdException w:name="toc 1" w:uiPriority="39"/>
+    <w:lsdException w:name="toc 2" w:uiPriority="39"/>
+    <w:lsdException w:name="toc 3" w:uiPriority="39"/>
+    <w:lsdException w:name="toc 4" w:uiPriority="39"/>
+    <w:lsdException w:name="toc 5" w:uiPriority="39"/>
+    <w:lsdException w:name="toc 6" w:uiPriority="39"/>
+    <w:lsdException w:name="toc 7" w:uiPriority="39"/>
+    <w:lsdException w:name="toc 8" w:uiPriority="39"/>
+    <w:lsdException w:name="toc 9" w:uiPriority="39"/>
+    <w:lsdException w:name="caption" w:uiPriority="35" w:qFormat="1"/>
+    <w:lsdException w:name="Title" w:semiHidden="0" w:uiPriority="10" w:unhideWhenUsed="0" w:qFormat="1"/>
+    <w:lsdException w:name="Default Paragraph Font" w:uiPriority="1"/>
+    <w:lsdException w:name="Subtitle" w:semiHidden="0" w:uiPriority="11" w:unhideWhenUsed="0" w:qFormat="1"/>
+    <w:lsdException w:name="Strong" w:semiHidden="0" w:uiPriority="22" w:unhideWhenUsed="0" w:qFormat="1"/>
+    <w:lsdException w:name="Emphasis" w:semiHidden="0" w:uiPriority="20" w:unhideWhenUsed="0" w:qFormat="1"/>
+    <w:lsdException w:name="Table Grid" w:semiHidden="0" w:uiPriority="59" w:unhideWhenUsed="0"/>
+    <w:lsdException w:name="Placeholder Text" w:unhideWhenUsed="0"/>
+    <w:lsdException w:name="No Spacing" w:semiHidden="0" w:uiPriority="1" w:unhideWhenUsed="0" w:qFormat="1"/>
+    <w:lsdException w:name="Light Shading" w:semiHidden="0" w:uiPriority="60" w:unhideWhenUsed="0"/>
+    <w:lsdException w:name="Light List" w:semiHidden="0" w:uiPriority="61" w:unhideWhenUsed="0"/>
+    <w:lsdException w:name="Light Grid" w:semiHidden="0" w:uiPriority="62" w:unhideWhenUsed="0"/>
+    <w:lsdException w:name="Medium Shading 1" w:semiHidden="0" w:uiPriority="63" w:unhideWhenUsed="0"/>
+    <w:lsdException w:name="Medium Shading 2" w:semiHidden="0" w:uiPriority="64" w:unhideWhenUsed="0"/>
+    <w:lsdException w:name="Medium List 1" w:semiHidden="0" w:uiPriority="65" w:unhideWhenUsed="0"/>
+    <w:lsdException w:name="Medium List 2" w:semiHidden="0" w:uiPriority="66" w:unhideWhenUsed="0"/>
+    <w:lsdException w:name="Medium Grid 1" w:semiHidden="0" w:uiPriority="67" w:unhideWhenUsed="0"/>
+    <w:lsdException w:name="Medium Grid 2" w:semiHidden="0" w:uiPriority="68" w:unhideWhenUsed="0"/>
+    <w:lsdException w:name="Medium Grid 3" w:semiHidden="0" w:uiPriority="69" w:unhideWhenUsed="0"/>
+    <w:lsdException w:name="Dark List" w:semiHidden="0" w:uiPriority="70" w:unhideWhenUsed="0"/>
+    <w:lsdException w:name="Colorful Shading" w:semiHidden="0" w:uiPriority="71" w:unhideWhenUsed="0"/>
+    <w:lsdException w:name="Colorful List" w:semiHidden="0" w:uiPriority="72" w:unhideWhenUsed="0"/>
+    <w:lsdException w:name="Colorful Grid" w:semiHidden="0" w:uiPriority="73" w:unhideWhenUsed="0"/>
+    <w:lsdException w:name="Light Shading Accent 1" w:semiHidden="0" w:uiPriority="60" w:unhideWhenUsed="0"/>
+    <w:lsdException w:name="Light List Accent 1" w:semiHidden="0" w:uiPriority="61" w:unhideWhenUsed="0"/>
+    <w:lsdException w:name="Light Grid Accent 1" w:semiHidden="0" w:uiPriority="62" w:unhideWhenUsed="0"/>
+    <w:lsdException w:name="Medium Shading 1 Accent 1" w:semiHidden="0" w:uiPriority="63" w:unhideWhenUsed="0"/>
+    <w:lsdException w:name="Medium Shading 2 Accent 1" w:semiHidden="0" w:uiPriority="64" w:unhideWhenUsed="0"/>
+    <w:lsdException w:name="Medium List 1 Accent 1" w:semiHidden="0" w:uiPriority="65" w:unhideWhenUsed="0"/>
+    <w:lsdException w:name="Revision" w:unhideWhenUsed="0"/>
+    <w:lsdException w:name="List Paragraph" w:semiHidden="0" w:uiPriority="34" w:unhideWhenUsed="0" w:qFormat="1"/>
+    <w:lsdException w:name="Quote" w:semiHidden="0" w:uiPriority="29" w:unhideWhenUsed="0" w:qFormat="1"/>
+    <w:lsdException w:name="Intense Quote" w:semiHidden="0" w:uiPriority="30" w:unhideWhenUsed="0" w:qFormat="1"/>
+    <w:lsdException w:name="Medium List 2 Accent 1" w:semiHidden="0" w:uiPriority="66" w:unhideWhenUsed="0"/>
+    <w:lsdException w:name="Medium Grid 1 Accent 1" w:semiHidden="0" w:uiPriority="67" w:unhideWhenUsed="0"/>
+    <w:lsdException w:name="Medium Grid 2 Accent 1" w:semiHidden="0" w:uiPriority="68" w:unhideWhenUsed="0"/>
+    <w:lsdException w:name="Medium Grid 3 Accent 1" w:semiHidden="0" w:uiPriority="69" w:unhideWhenUsed="0"/>
+    <w:lsdException w:name="Dark List Accent 1" w:semiHidden="0" w:uiPriority="70" w:unhideWhenUsed="0"/>
+    <w:lsdException w:name="Colorful Shading Accent 1" w:semiHidden="0" w:uiPriority="71" w:unhideWhenUsed="0"/>
+    <w:lsdException w:name="Colorful List Accent 1" w:semiHidden="0" w:uiPriority="72" w:unhideWhenUsed="0"/>
+    <w:lsdException w:name="Colorful Grid Accent 1" w:semiHidden="0" w:uiPriority="73" w:unhideWhenUsed="0"/>
+    <w:lsdException w:name="Light Shading Accent 2" w:semiHidden="0" w:uiPriority="60" w:unhideWhenUsed="0"/>
+    <w:lsdException w:name="Light List Accent 2" w:semiHidden="0" w:uiPriority="61" w:unhideWhenUsed="0"/>
+    <w:lsdException w:name="Light Grid Accent 2" w:semiHidden="0" w:uiPriority="62" w:unhideWhenUsed="0"/>
+    <w:lsdException w:name="Medium Shading 1 Accent 2" w:semiHidden="0" w:uiPriority="63" w:unhideWhenUsed="0"/>
+    <w:lsdException w:name="Medium Shading 2 Accent 2" w:semiHidden="0" w:uiPriority="64" w:unhideWhenUsed="0"/>
+    <w:lsdException w:name="Medium List 1 Accent 2" w:semiHidden="0" w:uiPriority="65" w:unhideWhenUsed="0"/>
+    <w:lsdException w:name="Medium List 2 Accent 2" w:semiHidden="0" w:uiPriority="66" w:unhideWhenUsed="0"/>
+    <w:lsdException w:name="Medium Grid 1 Accent 2" w:semiHidden="0" w:uiPriority="67" w:unhideWhenUsed="0"/>
+    <w:lsdException w:name="Medium Grid 2 Accent 2" w:semiHidden="0" w:uiPriority="68" w:unhideWhenUsed="0"/>
+    <w:lsdException w:name="Medium Grid 3 Accent 2" w:semiHidden="0" w:uiPriority="69" w:unhideWhenUsed="0"/>
+    <w:lsdException w:name="Dark List Accent 2" w:semiHidden="0" w:uiPriority="70" w:unhideWhenUsed="0"/>
+    <w:lsdException w:name="Colorful Shading Accent 2" w:semiHidden="0" w:uiPriority="71" w:unhideWhenUsed="0"/>
+    <w:lsdException w:name="Colorful List Accent 2" w:semiHidden="0" w:uiPriority="72" w:unhideWhenUsed="0"/>
+    <w:lsdException w:name="Colorful Grid Accent 2" w:semiHidden="0" w:uiPriority="73" w:unhideWhenUsed="0"/>
+    <w:lsdException w:name="Light Shading Accent 3" w:semiHidden="0" w:uiPriority="60" w:unhideWhenUsed="0"/>
+    <w:lsdException w:name="Light List Accent 3" w:semiHidden="0" w:uiPriority="61" w:unhideWhenUsed="0"/>
+    <w:lsdException w:name="Light Grid Accent 3" w:semiHidden="0" w:uiPriority="62" w:unhideWhenUsed="0"/>
+    <w:lsdException w:name="Medium Shading 1 Accent 3" w:semiHidden="0" w:uiPriority="63" w:unhideWhenUsed="0"/>
+    <w:lsdException w:name="Medium Shading 2 Accent 3" w:semiHidden="0" w:uiPriority="64" w:unhideWhenUsed="0"/>
+    <w:lsdException w:name="Medium List 1 Accent 3" w:semiHidden="0" w:uiPriority="65" w:unhideWhenUsed="0"/>
+    <w:lsdException w:name="Medium List 2 Accent 3" w:semiHidden="0" w:uiPriority="66" w:unhideWhenUsed="0"/>
+    <w:lsdException w:name="Medium Grid 1 Accent 3" w:semiHidden="0" w:uiPriority="67" w:unhideWhenUsed="0"/>
+    <w:lsdException w:name="Medium Grid 2 Accent 3" w:semiHidden="0" w:uiPriority="68" w:unhideWhenUsed="0"/>
+    <w:lsdException w:name="Medium Grid 3 Accent 3" w:semiHidden="0" w:uiPriority="69" w:unhideWhenUsed="0"/>
+    <w:lsdException w:name="Dark List Accent 3" w:semiHidden="0" w:uiPriority="70" w:unhideWhenUsed="0"/>
+    <w:lsdException w:name="Colorful Shading Accent 3" w:semiHidden="0" w:uiPriority="71" w:unhideWhenUsed="0"/>
+    <w:lsdException w:name="Colorful List Accent 3" w:semiHidden="0" w:uiPriority="72" w:unhideWhenUsed="0"/>
+    <w:lsdException w:name="Colorful Grid Accent 3" w:semiHidden="0" w:uiPriority="73" w:unhideWhenUsed="0"/>
+    <w:lsdException w:name="Light Shading Accent 4" w:semiHidden="0" w:uiPriority="60" w:unhideWhenUsed="0"/>
+    <w:lsdException w:name="Light List Accent 4" w:semiHidden="0" w:uiPriority="61" w:unhideWhenUsed="0"/>
+    <w:lsdException w:name="Light Grid Accent 4" w:semiHidden="0" w:uiPriority="62" w:unhideWhenUsed="0"/>
+    <w:lsdException w:name="Medium Shading 1 Accent 4" w:semiHidden="0" w:uiPriority="63" w:unhideWhenUsed="0"/>
+    <w:lsdException w:name="Medium Shading 2 Accent 4" w:semiHidden="0" w:uiPriority="64" w:unhideWhenUsed="0"/>
+    <w:lsdException w:name="Medium List 1 Accent 4" w:semiHidden="0" w:uiPriority="65" w:unhideWhenUsed="0"/>
+    <w:lsdException w:name="Medium List 2 Accent 4" w:semiHidden="0" w:uiPriority="66" w:unhideWhenUsed="0"/>
+    <w:lsdException w:name="Medium Grid 1 Accent 4" w:semiHidden="0" w:uiPriority="67" w:unhideWhenUsed="0"/>
+    <w:lsdException w:name="Medium Grid 2 Accent 4" w:semiHidden="0" w:uiPriority="68" w:unhideWhenUsed="0"/>
+    <w:lsdException w:name="Medium Grid 3 Accent 4" w:semiHidden="0" w:uiPriority="69" w:unhideWhenUsed="0"/>
+    <w:lsdException w:name="Dark List Accent 4" w:semiHidden="0" w:uiPriority="70" w:unhideWhenUsed="0"/>
+    <w:lsdException w:name="Colorful Shading Accent 4" w:semiHidden="0" w:uiPriority="71" w:unhideWhenUsed="0"/>
+    <w:lsdException w:name="Colorful List Accent 4" w:semiHidden="0" w:uiPriority="72" w:unhideWhenUsed="0"/>
+    <w:lsdException w:name="Colorful Grid Accent 4" w:semiHidden="0" w:uiPriority="73" w:unhideWhenUsed="0"/>
+    <w:lsdException w:name="Light Shading Accent 5" w:semiHidden="0" w:uiPriority="60" w:unhideWhenUsed="0"/>
+    <w:lsdException w:name="Light List Accent 5" w:semiHidden="0" w:uiPriority="61" w:unhideWhenUsed="0"/>
+    <w:lsdException w:name="Light Grid Accent 5" w:semiHidden="0" w:uiPriority="62" w:unhideWhenUsed="0"/>
+    <w:lsdException w:name="Medium Shading 1 Accent 5" w:semiHidden="0" w:uiPriority="63" w:unhideWhenUsed="0"/>
+    <w:lsdException w:name="Medium Shading 2 Accent 5" w:semiHidden="0" w:uiPriority="64" w:unhideWhenUsed="0"/>
+    <w:lsdException w:name="Medium List 1 Accent 5" w:semiHidden="0" w:uiPriority="65" w:unhideWhenUsed="0"/>
+    <w:lsdException w:name="Medium List 2 Accent 5" w:semiHidden="0" w:uiPriority="66" w:unhideWhenUsed="0"/>
+    <w:lsdException w:name="Medium Grid 1 Accent 5" w:semiHidden="0" w:uiPriority="67" w:unhideWhenUsed="0"/>
+    <w:lsdException w:name="Medium Grid 2 Accent 5" w:semiHidden="0" w:uiPriority="68" w:unhideWhenUsed="0"/>
+    <w:lsdException w:name="Medium Grid 3 Accent 5" w:semiHidden="0" w:uiPriority="69" w:unhideWhenUsed="0"/>
+    <w:lsdException w:name="Dark List Accent 5" w:semiHidden="0" w:uiPriority="70" w:unhideWhenUsed="0"/>
+    <w:lsdException w:name="Colorful Shading Accent 5" w:semiHidden="0" w:uiPriority="71" w:unhideWhenUsed="0"/>
+    <w:lsdException w:name="Colorful List Accent 5" w:semiHidden="0" w:uiPriority="72" w:unhideWhenUsed="0"/>
+    <w:lsdException w:name="Colorful Grid Accent 5" w:semiHidden="0" w:uiPriority="73" w:unhideWhenUsed="0"/>
+    <w:lsdException w:name="Light Shading Accent 6" w:semiHidden="0" w:uiPriority="60" w:unhideWhenUsed="0"/>
+    <w:lsdException w:name="Light List Accent 6" w:semiHidden="0" w:uiPriority="61" w:unhideWhenUsed="0"/>
+    <w:lsdException w:name="Light Grid Accent 6" w:semiHidden="0" w:uiPriority="62" w:unhideWhenUsed="0"/>
+    <w:lsdException w:name="Medium Shading 1 Accent 6" w:semiHidden="0" w:uiPriority="63" w:unhideWhenUsed="0"/>
+    <w:lsdException w:name="Medium Shading 2 Accent 6" w:semiHidden="0" w:uiPriority="64" w:unhideWhenUsed="0"/>
+    <w:lsdException w:name="Medium List 1 Accent 6" w:semiHidden="0" w:uiPriority="65" w:unhideWhenUsed="0"/>
+    <w:lsdException w:name="Medium List 2 Accent 6" w:semiHidden="0" w:uiPriority="66" w:unhideWhenUsed="0"/>
+    <w:lsdException w:name="Medium Grid 1 Accent 6" w:semiHidden="0" w:uiPriority="67" w:unhideWhenUsed="0"/>
+    <w:lsdException w:name="Medium Grid 2 Accent 6" w:semiHidden="0" w:uiPriority="68" w:unhideWhenUsed="0"/>
+    <w:lsdException w:name="Medium Grid 3 Accent 6" w:semiHidden="0" w:uiPriority="69" w:unhideWhenUsed="0"/>
+    <w:lsdException w:name="Dark List Accent 6" w:semiHidden="0" w:uiPriority="70" w:unhideWhenUsed="0"/>
+    <w:lsdException w:name="Colorful Shading Accent 6" w:semiHidden="0" w:uiPriority="71" w:unhideWhenUsed="0"/>
+    <w:lsdException w:name="Colorful List Accent 6" w:semiHidden="0" w:uiPriority="72" w:unhideWhenUsed="0"/>
+    <w:lsdException w:name="Colorful Grid Accent 6" w:semiHidden="0" w:uiPriority="73" w:unhideWhenUsed="0"/>
+    <w:lsdException w:name="Subtle Emphasis" w:semiHidden="0" w:uiPriority="19" w:unhideWhenUsed="0" w:qFormat="1"/>
+    <w:lsdException w:name="Intense Emphasis" w:semiHidden="0" w:uiPriority="21" w:unhideWhenUsed="0" w:qFormat="1"/>
+    <w:lsdException w:name="Subtle Reference" w:semiHidden="0" w:uiPriority="31" w:unhideWhenUsed="0" w:qFormat="1"/>
+    <w:lsdException w:name="Intense Reference" w:semiHidden="0" w:uiPriority="32" w:unhideWhenUsed="0" w:qFormat="1"/>
+    <w:lsdException w:name="Book Title" w:semiHidden="0" w:uiPriority="33" w:unhideWhenUsed="0" w:qFormat="1"/>
+    <w:lsdException w:name="Bibliography" w:uiPriority="37"/>
+    <w:lsdException w:name="TOC Heading" w:uiPriority="39" w:qFormat="1"/>
   </w:latentStyles>
   <w:style w:type="paragraph" w:default="1" w:styleId="Normal">
     <w:name w:val="Normal"/>
@@ -6539,6 +6643,7 @@
     <w:uiPriority w:val="59"/>
     <w:rsid w:val="006C057B"/>
     <w:tblPr>
+      <w:tblInd w:w="0" w:type="dxa"/>
       <w:tblBorders>
         <w:top w:val="single" w:sz="4" w:space="0" w:color="auto"/>
         <w:left w:val="single" w:sz="4" w:space="0" w:color="auto"/>
@@ -6547,6 +6652,488 @@
         <w:insideH w:val="single" w:sz="4" w:space="0" w:color="auto"/>
         <w:insideV w:val="single" w:sz="4" w:space="0" w:color="auto"/>
       </w:tblBorders>
+      <w:tblCellMar>
+        <w:top w:w="0" w:type="dxa"/>
+        <w:left w:w="108" w:type="dxa"/>
+        <w:bottom w:w="0" w:type="dxa"/>
+        <w:right w:w="108" w:type="dxa"/>
+      </w:tblCellMar>
+    </w:tblPr>
+  </w:style>
+  <w:style w:type="character" w:styleId="FollowedHyperlink">
+    <w:name w:val="FollowedHyperlink"/>
+    <w:basedOn w:val="DefaultParagraphFont"/>
+    <w:uiPriority w:val="99"/>
+    <w:semiHidden/>
+    <w:unhideWhenUsed/>
+    <w:rsid w:val="001C4E79"/>
+    <w:rPr>
+      <w:color w:val="800080" w:themeColor="followedHyperlink"/>
+      <w:u w:val="single"/>
+    </w:rPr>
+  </w:style>
+  <w:style w:type="paragraph" w:styleId="ListParagraph">
+    <w:name w:val="List Paragraph"/>
+    <w:basedOn w:val="Normal"/>
+    <w:uiPriority w:val="34"/>
+    <w:qFormat/>
+    <w:rsid w:val="00714B92"/>
+    <w:pPr>
+      <w:ind w:left="720"/>
+      <w:contextualSpacing/>
+    </w:pPr>
+  </w:style>
+</w:styles>
+</file>
+
+<file path=word/stylesWithEffects.xml><?xml version="1.0" encoding="utf-8"?>
+<w:styles xmlns:wpc="http://schemas.microsoft.com/office/word/2010/wordprocessingCanvas" xmlns:mc="http://schemas.openxmlformats.org/markup-compatibility/2006" xmlns:o="urn:schemas-microsoft-com:office:office" xmlns:r="http://schemas.openxmlformats.org/officeDocument/2006/relationships" xmlns:m="http://schemas.openxmlformats.org/officeDocument/2006/math" xmlns:v="urn:schemas-microsoft-com:vml" xmlns:wp14="http://schemas.microsoft.com/office/word/2010/wordprocessingDrawing" xmlns:wp="http://schemas.openxmlformats.org/drawingml/2006/wordprocessingDrawing" xmlns:w10="urn:schemas-microsoft-com:office:word" xmlns:w="http://schemas.openxmlformats.org/wordprocessingml/2006/main" xmlns:w14="http://schemas.microsoft.com/office/word/2010/wordml" xmlns:wpg="http://schemas.microsoft.com/office/word/2010/wordprocessingGroup" xmlns:wpi="http://schemas.microsoft.com/office/word/2010/wordprocessingInk" xmlns:wne="http://schemas.microsoft.com/office/word/2006/wordml" xmlns:wps="http://schemas.microsoft.com/office/word/2010/wordprocessingShape" mc:Ignorable="w14 wp14">
+  <w:docDefaults>
+    <w:rPrDefault>
+      <w:rPr>
+        <w:rFonts w:asciiTheme="minorHAnsi" w:eastAsiaTheme="minorEastAsia" w:hAnsiTheme="minorHAnsi" w:cstheme="minorBidi"/>
+        <w:sz w:val="24"/>
+        <w:szCs w:val="24"/>
+        <w:lang w:val="en-GB" w:eastAsia="en-US" w:bidi="ar-SA"/>
+      </w:rPr>
+    </w:rPrDefault>
+    <w:pPrDefault/>
+  </w:docDefaults>
+  <w:latentStyles w:defLockedState="0" w:defUIPriority="99" w:defSemiHidden="1" w:defUnhideWhenUsed="1" w:defQFormat="0" w:count="267">
+    <w:lsdException w:name="Normal" w:semiHidden="0" w:uiPriority="0" w:unhideWhenUsed="0" w:qFormat="1"/>
+    <w:lsdException w:name="heading 1" w:semiHidden="0" w:uiPriority="9" w:unhideWhenUsed="0" w:qFormat="1"/>
+    <w:lsdException w:name="heading 2" w:uiPriority="9" w:qFormat="1"/>
+    <w:lsdException w:name="heading 3" w:uiPriority="9" w:qFormat="1"/>
+    <w:lsdException w:name="heading 4" w:uiPriority="9" w:qFormat="1"/>
+    <w:lsdException w:name="heading 5" w:uiPriority="9" w:qFormat="1"/>
+    <w:lsdException w:name="heading 6" w:uiPriority="9" w:qFormat="1"/>
+    <w:lsdException w:name="heading 7" w:uiPriority="9" w:qFormat="1"/>
+    <w:lsdException w:name="heading 8" w:uiPriority="9" w:qFormat="1"/>
+    <w:lsdException w:name="heading 9" w:uiPriority="9" w:qFormat="1"/>
+    <w:lsdException w:name="toc 1" w:uiPriority="39"/>
+    <w:lsdException w:name="toc 2" w:uiPriority="39"/>
+    <w:lsdException w:name="toc 3" w:uiPriority="39"/>
+    <w:lsdException w:name="toc 4" w:uiPriority="39"/>
+    <w:lsdException w:name="toc 5" w:uiPriority="39"/>
+    <w:lsdException w:name="toc 6" w:uiPriority="39"/>
+    <w:lsdException w:name="toc 7" w:uiPriority="39"/>
+    <w:lsdException w:name="toc 8" w:uiPriority="39"/>
+    <w:lsdException w:name="toc 9" w:uiPriority="39"/>
+    <w:lsdException w:name="caption" w:uiPriority="35" w:qFormat="1"/>
+    <w:lsdException w:name="Title" w:semiHidden="0" w:uiPriority="10" w:unhideWhenUsed="0" w:qFormat="1"/>
+    <w:lsdException w:name="Default Paragraph Font" w:uiPriority="1"/>
+    <w:lsdException w:name="Subtitle" w:semiHidden="0" w:uiPriority="11" w:unhideWhenUsed="0" w:qFormat="1"/>
+    <w:lsdException w:name="Strong" w:semiHidden="0" w:uiPriority="22" w:unhideWhenUsed="0" w:qFormat="1"/>
+    <w:lsdException w:name="Emphasis" w:semiHidden="0" w:uiPriority="20" w:unhideWhenUsed="0" w:qFormat="1"/>
+    <w:lsdException w:name="Table Grid" w:semiHidden="0" w:uiPriority="59" w:unhideWhenUsed="0"/>
+    <w:lsdException w:name="Placeholder Text" w:unhideWhenUsed="0"/>
+    <w:lsdException w:name="No Spacing" w:semiHidden="0" w:uiPriority="1" w:unhideWhenUsed="0" w:qFormat="1"/>
+    <w:lsdException w:name="Light Shading" w:semiHidden="0" w:uiPriority="60" w:unhideWhenUsed="0"/>
+    <w:lsdException w:name="Light List" w:semiHidden="0" w:uiPriority="61" w:unhideWhenUsed="0"/>
+    <w:lsdException w:name="Light Grid" w:semiHidden="0" w:uiPriority="62" w:unhideWhenUsed="0"/>
+    <w:lsdException w:name="Medium Shading 1" w:semiHidden="0" w:uiPriority="63" w:unhideWhenUsed="0"/>
+    <w:lsdException w:name="Medium Shading 2" w:semiHidden="0" w:uiPriority="64" w:unhideWhenUsed="0"/>
+    <w:lsdException w:name="Medium List 1" w:semiHidden="0" w:uiPriority="65" w:unhideWhenUsed="0"/>
+    <w:lsdException w:name="Medium List 2" w:semiHidden="0" w:uiPriority="66" w:unhideWhenUsed="0"/>
+    <w:lsdException w:name="Medium Grid 1" w:semiHidden="0" w:uiPriority="67" w:unhideWhenUsed="0"/>
+    <w:lsdException w:name="Medium Grid 2" w:semiHidden="0" w:uiPriority="68" w:unhideWhenUsed="0"/>
+    <w:lsdException w:name="Medium Grid 3" w:semiHidden="0" w:uiPriority="69" w:unhideWhenUsed="0"/>
+    <w:lsdException w:name="Dark List" w:semiHidden="0" w:uiPriority="70" w:unhideWhenUsed="0"/>
+    <w:lsdException w:name="Colorful Shading" w:semiHidden="0" w:uiPriority="71" w:unhideWhenUsed="0"/>
+    <w:lsdException w:name="Colorful List" w:semiHidden="0" w:uiPriority="72" w:unhideWhenUsed="0"/>
+    <w:lsdException w:name="Colorful Grid" w:semiHidden="0" w:uiPriority="73" w:unhideWhenUsed="0"/>
+    <w:lsdException w:name="Light Shading Accent 1" w:semiHidden="0" w:uiPriority="60" w:unhideWhenUsed="0"/>
+    <w:lsdException w:name="Light List Accent 1" w:semiHidden="0" w:uiPriority="61" w:unhideWhenUsed="0"/>
+    <w:lsdException w:name="Light Grid Accent 1" w:semiHidden="0" w:uiPriority="62" w:unhideWhenUsed="0"/>
+    <w:lsdException w:name="Medium Shading 1 Accent 1" w:semiHidden="0" w:uiPriority="63" w:unhideWhenUsed="0"/>
+    <w:lsdException w:name="Medium Shading 2 Accent 1" w:semiHidden="0" w:uiPriority="64" w:unhideWhenUsed="0"/>
+    <w:lsdException w:name="Medium List 1 Accent 1" w:semiHidden="0" w:uiPriority="65" w:unhideWhenUsed="0"/>
+    <w:lsdException w:name="Revision" w:unhideWhenUsed="0"/>
+    <w:lsdException w:name="List Paragraph" w:semiHidden="0" w:uiPriority="34" w:unhideWhenUsed="0" w:qFormat="1"/>
+    <w:lsdException w:name="Quote" w:semiHidden="0" w:uiPriority="29" w:unhideWhenUsed="0" w:qFormat="1"/>
+    <w:lsdException w:name="Intense Quote" w:semiHidden="0" w:uiPriority="30" w:unhideWhenUsed="0" w:qFormat="1"/>
+    <w:lsdException w:name="Medium List 2 Accent 1" w:semiHidden="0" w:uiPriority="66" w:unhideWhenUsed="0"/>
+    <w:lsdException w:name="Medium Grid 1 Accent 1" w:semiHidden="0" w:uiPriority="67" w:unhideWhenUsed="0"/>
+    <w:lsdException w:name="Medium Grid 2 Accent 1" w:semiHidden="0" w:uiPriority="68" w:unhideWhenUsed="0"/>
+    <w:lsdException w:name="Medium Grid 3 Accent 1" w:semiHidden="0" w:uiPriority="69" w:unhideWhenUsed="0"/>
+    <w:lsdException w:name="Dark List Accent 1" w:semiHidden="0" w:uiPriority="70" w:unhideWhenUsed="0"/>
+    <w:lsdException w:name="Colorful Shading Accent 1" w:semiHidden="0" w:uiPriority="71" w:unhideWhenUsed="0"/>
+    <w:lsdException w:name="Colorful List Accent 1" w:semiHidden="0" w:uiPriority="72" w:unhideWhenUsed="0"/>
+    <w:lsdException w:name="Colorful Grid Accent 1" w:semiHidden="0" w:uiPriority="73" w:unhideWhenUsed="0"/>
+    <w:lsdException w:name="Light Shading Accent 2" w:semiHidden="0" w:uiPriority="60" w:unhideWhenUsed="0"/>
+    <w:lsdException w:name="Light List Accent 2" w:semiHidden="0" w:uiPriority="61" w:unhideWhenUsed="0"/>
+    <w:lsdException w:name="Light Grid Accent 2" w:semiHidden="0" w:uiPriority="62" w:unhideWhenUsed="0"/>
+    <w:lsdException w:name="Medium Shading 1 Accent 2" w:semiHidden="0" w:uiPriority="63" w:unhideWhenUsed="0"/>
+    <w:lsdException w:name="Medium Shading 2 Accent 2" w:semiHidden="0" w:uiPriority="64" w:unhideWhenUsed="0"/>
+    <w:lsdException w:name="Medium List 1 Accent 2" w:semiHidden="0" w:uiPriority="65" w:unhideWhenUsed="0"/>
+    <w:lsdException w:name="Medium List 2 Accent 2" w:semiHidden="0" w:uiPriority="66" w:unhideWhenUsed="0"/>
+    <w:lsdException w:name="Medium Grid 1 Accent 2" w:semiHidden="0" w:uiPriority="67" w:unhideWhenUsed="0"/>
+    <w:lsdException w:name="Medium Grid 2 Accent 2" w:semiHidden="0" w:uiPriority="68" w:unhideWhenUsed="0"/>
+    <w:lsdException w:name="Medium Grid 3 Accent 2" w:semiHidden="0" w:uiPriority="69" w:unhideWhenUsed="0"/>
+    <w:lsdException w:name="Dark List Accent 2" w:semiHidden="0" w:uiPriority="70" w:unhideWhenUsed="0"/>
+    <w:lsdException w:name="Colorful Shading Accent 2" w:semiHidden="0" w:uiPriority="71" w:unhideWhenUsed="0"/>
+    <w:lsdException w:name="Colorful List Accent 2" w:semiHidden="0" w:uiPriority="72" w:unhideWhenUsed="0"/>
+    <w:lsdException w:name="Colorful Grid Accent 2" w:semiHidden="0" w:uiPriority="73" w:unhideWhenUsed="0"/>
+    <w:lsdException w:name="Light Shading Accent 3" w:semiHidden="0" w:uiPriority="60" w:unhideWhenUsed="0"/>
+    <w:lsdException w:name="Light List Accent 3" w:semiHidden="0" w:uiPriority="61" w:unhideWhenUsed="0"/>
+    <w:lsdException w:name="Light Grid Accent 3" w:semiHidden="0" w:uiPriority="62" w:unhideWhenUsed="0"/>
+    <w:lsdException w:name="Medium Shading 1 Accent 3" w:semiHidden="0" w:uiPriority="63" w:unhideWhenUsed="0"/>
+    <w:lsdException w:name="Medium Shading 2 Accent 3" w:semiHidden="0" w:uiPriority="64" w:unhideWhenUsed="0"/>
+    <w:lsdException w:name="Medium List 1 Accent 3" w:semiHidden="0" w:uiPriority="65" w:unhideWhenUsed="0"/>
+    <w:lsdException w:name="Medium List 2 Accent 3" w:semiHidden="0" w:uiPriority="66" w:unhideWhenUsed="0"/>
+    <w:lsdException w:name="Medium Grid 1 Accent 3" w:semiHidden="0" w:uiPriority="67" w:unhideWhenUsed="0"/>
+    <w:lsdException w:name="Medium Grid 2 Accent 3" w:semiHidden="0" w:uiPriority="68" w:unhideWhenUsed="0"/>
+    <w:lsdException w:name="Medium Grid 3 Accent 3" w:semiHidden="0" w:uiPriority="69" w:unhideWhenUsed="0"/>
+    <w:lsdException w:name="Dark List Accent 3" w:semiHidden="0" w:uiPriority="70" w:unhideWhenUsed="0"/>
+    <w:lsdException w:name="Colorful Shading Accent 3" w:semiHidden="0" w:uiPriority="71" w:unhideWhenUsed="0"/>
+    <w:lsdException w:name="Colorful List Accent 3" w:semiHidden="0" w:uiPriority="72" w:unhideWhenUsed="0"/>
+    <w:lsdException w:name="Colorful Grid Accent 3" w:semiHidden="0" w:uiPriority="73" w:unhideWhenUsed="0"/>
+    <w:lsdException w:name="Light Shading Accent 4" w:semiHidden="0" w:uiPriority="60" w:unhideWhenUsed="0"/>
+    <w:lsdException w:name="Light List Accent 4" w:semiHidden="0" w:uiPriority="61" w:unhideWhenUsed="0"/>
+    <w:lsdException w:name="Light Grid Accent 4" w:semiHidden="0" w:uiPriority="62" w:unhideWhenUsed="0"/>
+    <w:lsdException w:name="Medium Shading 1 Accent 4" w:semiHidden="0" w:uiPriority="63" w:unhideWhenUsed="0"/>
+    <w:lsdException w:name="Medium Shading 2 Accent 4" w:semiHidden="0" w:uiPriority="64" w:unhideWhenUsed="0"/>
+    <w:lsdException w:name="Medium List 1 Accent 4" w:semiHidden="0" w:uiPriority="65" w:unhideWhenUsed="0"/>
+    <w:lsdException w:name="Medium List 2 Accent 4" w:semiHidden="0" w:uiPriority="66" w:unhideWhenUsed="0"/>
+    <w:lsdException w:name="Medium Grid 1 Accent 4" w:semiHidden="0" w:uiPriority="67" w:unhideWhenUsed="0"/>
+    <w:lsdException w:name="Medium Grid 2 Accent 4" w:semiHidden="0" w:uiPriority="68" w:unhideWhenUsed="0"/>
+    <w:lsdException w:name="Medium Grid 3 Accent 4" w:semiHidden="0" w:uiPriority="69" w:unhideWhenUsed="0"/>
+    <w:lsdException w:name="Dark List Accent 4" w:semiHidden="0" w:uiPriority="70" w:unhideWhenUsed="0"/>
+    <w:lsdException w:name="Colorful Shading Accent 4" w:semiHidden="0" w:uiPriority="71" w:unhideWhenUsed="0"/>
+    <w:lsdException w:name="Colorful List Accent 4" w:semiHidden="0" w:uiPriority="72" w:unhideWhenUsed="0"/>
+    <w:lsdException w:name="Colorful Grid Accent 4" w:semiHidden="0" w:uiPriority="73" w:unhideWhenUsed="0"/>
+    <w:lsdException w:name="Light Shading Accent 5" w:semiHidden="0" w:uiPriority="60" w:unhideWhenUsed="0"/>
+    <w:lsdException w:name="Light List Accent 5" w:semiHidden="0" w:uiPriority="61" w:unhideWhenUsed="0"/>
+    <w:lsdException w:name="Light Grid Accent 5" w:semiHidden="0" w:uiPriority="62" w:unhideWhenUsed="0"/>
+    <w:lsdException w:name="Medium Shading 1 Accent 5" w:semiHidden="0" w:uiPriority="63" w:unhideWhenUsed="0"/>
+    <w:lsdException w:name="Medium Shading 2 Accent 5" w:semiHidden="0" w:uiPriority="64" w:unhideWhenUsed="0"/>
+    <w:lsdException w:name="Medium List 1 Accent 5" w:semiHidden="0" w:uiPriority="65" w:unhideWhenUsed="0"/>
+    <w:lsdException w:name="Medium List 2 Accent 5" w:semiHidden="0" w:uiPriority="66" w:unhideWhenUsed="0"/>
+    <w:lsdException w:name="Medium Grid 1 Accent 5" w:semiHidden="0" w:uiPriority="67" w:unhideWhenUsed="0"/>
+    <w:lsdException w:name="Medium Grid 2 Accent 5" w:semiHidden="0" w:uiPriority="68" w:unhideWhenUsed="0"/>
+    <w:lsdException w:name="Medium Grid 3 Accent 5" w:semiHidden="0" w:uiPriority="69" w:unhideWhenUsed="0"/>
+    <w:lsdException w:name="Dark List Accent 5" w:semiHidden="0" w:uiPriority="70" w:unhideWhenUsed="0"/>
+    <w:lsdException w:name="Colorful Shading Accent 5" w:semiHidden="0" w:uiPriority="71" w:unhideWhenUsed="0"/>
+    <w:lsdException w:name="Colorful List Accent 5" w:semiHidden="0" w:uiPriority="72" w:unhideWhenUsed="0"/>
+    <w:lsdException w:name="Colorful Grid Accent 5" w:semiHidden="0" w:uiPriority="73" w:unhideWhenUsed="0"/>
+    <w:lsdException w:name="Light Shading Accent 6" w:semiHidden="0" w:uiPriority="60" w:unhideWhenUsed="0"/>
+    <w:lsdException w:name="Light List Accent 6" w:semiHidden="0" w:uiPriority="61" w:unhideWhenUsed="0"/>
+    <w:lsdException w:name="Light Grid Accent 6" w:semiHidden="0" w:uiPriority="62" w:unhideWhenUsed="0"/>
+    <w:lsdException w:name="Medium Shading 1 Accent 6" w:semiHidden="0" w:uiPriority="63" w:unhideWhenUsed="0"/>
+    <w:lsdException w:name="Medium Shading 2 Accent 6" w:semiHidden="0" w:uiPriority="64" w:unhideWhenUsed="0"/>
+    <w:lsdException w:name="Medium List 1 Accent 6" w:semiHidden="0" w:uiPriority="65" w:unhideWhenUsed="0"/>
+    <w:lsdException w:name="Medium List 2 Accent 6" w:semiHidden="0" w:uiPriority="66" w:unhideWhenUsed="0"/>
+    <w:lsdException w:name="Medium Grid 1 Accent 6" w:semiHidden="0" w:uiPriority="67" w:unhideWhenUsed="0"/>
+    <w:lsdException w:name="Medium Grid 2 Accent 6" w:semiHidden="0" w:uiPriority="68" w:unhideWhenUsed="0"/>
+    <w:lsdException w:name="Medium Grid 3 Accent 6" w:semiHidden="0" w:uiPriority="69" w:unhideWhenUsed="0"/>
+    <w:lsdException w:name="Dark List Accent 6" w:semiHidden="0" w:uiPriority="70" w:unhideWhenUsed="0"/>
+    <w:lsdException w:name="Colorful Shading Accent 6" w:semiHidden="0" w:uiPriority="71" w:unhideWhenUsed="0"/>
+    <w:lsdException w:name="Colorful List Accent 6" w:semiHidden="0" w:uiPriority="72" w:unhideWhenUsed="0"/>
+    <w:lsdException w:name="Colorful Grid Accent 6" w:semiHidden="0" w:uiPriority="73" w:unhideWhenUsed="0"/>
+    <w:lsdException w:name="Subtle Emphasis" w:semiHidden="0" w:uiPriority="19" w:unhideWhenUsed="0" w:qFormat="1"/>
+    <w:lsdException w:name="Intense Emphasis" w:semiHidden="0" w:uiPriority="21" w:unhideWhenUsed="0" w:qFormat="1"/>
+    <w:lsdException w:name="Subtle Reference" w:semiHidden="0" w:uiPriority="31" w:unhideWhenUsed="0" w:qFormat="1"/>
+    <w:lsdException w:name="Intense Reference" w:semiHidden="0" w:uiPriority="32" w:unhideWhenUsed="0" w:qFormat="1"/>
+    <w:lsdException w:name="Book Title" w:semiHidden="0" w:uiPriority="33" w:unhideWhenUsed="0" w:qFormat="1"/>
+    <w:lsdException w:name="Bibliography" w:uiPriority="37"/>
+    <w:lsdException w:name="TOC Heading" w:uiPriority="39" w:qFormat="1"/>
+  </w:latentStyles>
+  <w:style w:type="paragraph" w:default="1" w:styleId="Normal">
+    <w:name w:val="Normal"/>
+    <w:qFormat/>
+    <w:rsid w:val="00130BD5"/>
+  </w:style>
+  <w:style w:type="character" w:default="1" w:styleId="DefaultParagraphFont">
+    <w:name w:val="Default Paragraph Font"/>
+    <w:uiPriority w:val="1"/>
+    <w:semiHidden/>
+    <w:unhideWhenUsed/>
+  </w:style>
+  <w:style w:type="table" w:default="1" w:styleId="TableNormal">
+    <w:name w:val="Normal Table"/>
+    <w:uiPriority w:val="99"/>
+    <w:semiHidden/>
+    <w:unhideWhenUsed/>
+    <w:tblPr>
+      <w:tblInd w:w="0" w:type="dxa"/>
+      <w:tblCellMar>
+        <w:top w:w="0" w:type="dxa"/>
+        <w:left w:w="108" w:type="dxa"/>
+        <w:bottom w:w="0" w:type="dxa"/>
+        <w:right w:w="108" w:type="dxa"/>
+      </w:tblCellMar>
+    </w:tblPr>
+  </w:style>
+  <w:style w:type="numbering" w:default="1" w:styleId="NoList">
+    <w:name w:val="No List"/>
+    <w:uiPriority w:val="99"/>
+    <w:semiHidden/>
+    <w:unhideWhenUsed/>
+  </w:style>
+  <w:style w:type="paragraph" w:styleId="Header">
+    <w:name w:val="header"/>
+    <w:basedOn w:val="Normal"/>
+    <w:link w:val="HeaderChar"/>
+    <w:uiPriority w:val="99"/>
+    <w:unhideWhenUsed/>
+    <w:rsid w:val="00AC48C8"/>
+    <w:pPr>
+      <w:tabs>
+        <w:tab w:val="center" w:pos="4320"/>
+        <w:tab w:val="right" w:pos="8640"/>
+      </w:tabs>
+    </w:pPr>
+  </w:style>
+  <w:style w:type="character" w:customStyle="1" w:styleId="HeaderChar">
+    <w:name w:val="Header Char"/>
+    <w:basedOn w:val="DefaultParagraphFont"/>
+    <w:link w:val="Header"/>
+    <w:uiPriority w:val="99"/>
+    <w:rsid w:val="00AC48C8"/>
+  </w:style>
+  <w:style w:type="paragraph" w:styleId="Footer">
+    <w:name w:val="footer"/>
+    <w:basedOn w:val="Normal"/>
+    <w:link w:val="FooterChar"/>
+    <w:uiPriority w:val="99"/>
+    <w:unhideWhenUsed/>
+    <w:rsid w:val="00AC48C8"/>
+    <w:pPr>
+      <w:tabs>
+        <w:tab w:val="center" w:pos="4320"/>
+        <w:tab w:val="right" w:pos="8640"/>
+      </w:tabs>
+    </w:pPr>
+  </w:style>
+  <w:style w:type="character" w:customStyle="1" w:styleId="FooterChar">
+    <w:name w:val="Footer Char"/>
+    <w:basedOn w:val="DefaultParagraphFont"/>
+    <w:link w:val="Footer"/>
+    <w:uiPriority w:val="99"/>
+    <w:rsid w:val="00AC48C8"/>
+  </w:style>
+  <w:style w:type="paragraph" w:styleId="BalloonText">
+    <w:name w:val="Balloon Text"/>
+    <w:basedOn w:val="Normal"/>
+    <w:link w:val="BalloonTextChar"/>
+    <w:uiPriority w:val="99"/>
+    <w:semiHidden/>
+    <w:unhideWhenUsed/>
+    <w:rsid w:val="00AC48C8"/>
+    <w:rPr>
+      <w:rFonts w:ascii="Lucida Grande" w:hAnsi="Lucida Grande" w:cs="Lucida Grande"/>
+      <w:sz w:val="18"/>
+      <w:szCs w:val="18"/>
+    </w:rPr>
+  </w:style>
+  <w:style w:type="character" w:customStyle="1" w:styleId="BalloonTextChar">
+    <w:name w:val="Balloon Text Char"/>
+    <w:basedOn w:val="DefaultParagraphFont"/>
+    <w:link w:val="BalloonText"/>
+    <w:uiPriority w:val="99"/>
+    <w:semiHidden/>
+    <w:rsid w:val="00AC48C8"/>
+    <w:rPr>
+      <w:rFonts w:ascii="Lucida Grande" w:hAnsi="Lucida Grande" w:cs="Lucida Grande"/>
+      <w:sz w:val="18"/>
+      <w:szCs w:val="18"/>
+    </w:rPr>
+  </w:style>
+  <w:style w:type="paragraph" w:customStyle="1" w:styleId="Documentbody">
+    <w:name w:val="Document body"/>
+    <w:basedOn w:val="Normal"/>
+    <w:qFormat/>
+    <w:rsid w:val="006B1031"/>
+    <w:pPr>
+      <w:spacing w:after="280" w:line="280" w:lineRule="exact"/>
+    </w:pPr>
+    <w:rPr>
+      <w:rFonts w:ascii="Calibri" w:hAnsi="Calibri"/>
+      <w:sz w:val="22"/>
+    </w:rPr>
+  </w:style>
+  <w:style w:type="paragraph" w:customStyle="1" w:styleId="DocumentHeading1">
+    <w:name w:val="Document Heading 1"/>
+    <w:basedOn w:val="Documentbody"/>
+    <w:qFormat/>
+    <w:rsid w:val="00184B3D"/>
+    <w:pPr>
+      <w:pBdr>
+        <w:bottom w:val="single" w:sz="8" w:space="4" w:color="auto"/>
+      </w:pBdr>
+      <w:spacing w:after="240" w:line="320" w:lineRule="exact"/>
+    </w:pPr>
+    <w:rPr>
+      <w:b/>
+      <w:bCs/>
+      <w:caps/>
+      <w:sz w:val="26"/>
+      <w:szCs w:val="26"/>
+    </w:rPr>
+  </w:style>
+  <w:style w:type="paragraph" w:customStyle="1" w:styleId="Documentintropara">
+    <w:name w:val="Document intro para"/>
+    <w:basedOn w:val="Documentbody"/>
+    <w:qFormat/>
+    <w:rsid w:val="006B1031"/>
+    <w:rPr>
+      <w:caps/>
+      <w:szCs w:val="22"/>
+    </w:rPr>
+  </w:style>
+  <w:style w:type="paragraph" w:customStyle="1" w:styleId="DocumentHeading2">
+    <w:name w:val="Document Heading 2"/>
+    <w:basedOn w:val="Documentbody"/>
+    <w:qFormat/>
+    <w:rsid w:val="006B1031"/>
+    <w:pPr>
+      <w:spacing w:after="0"/>
+    </w:pPr>
+    <w:rPr>
+      <w:b/>
+    </w:rPr>
+  </w:style>
+  <w:style w:type="paragraph" w:customStyle="1" w:styleId="Documentlistletters">
+    <w:name w:val="Document list (letters)"/>
+    <w:basedOn w:val="Documentbody"/>
+    <w:qFormat/>
+    <w:rsid w:val="00414CC2"/>
+    <w:pPr>
+      <w:numPr>
+        <w:numId w:val="1"/>
+      </w:numPr>
+      <w:ind w:left="568" w:hanging="568"/>
+    </w:pPr>
+  </w:style>
+  <w:style w:type="paragraph" w:customStyle="1" w:styleId="Documentlistnumbers">
+    <w:name w:val="Document list (numbers)"/>
+    <w:basedOn w:val="Documentlistletters"/>
+    <w:qFormat/>
+    <w:rsid w:val="00414CC2"/>
+    <w:pPr>
+      <w:numPr>
+        <w:numId w:val="4"/>
+      </w:numPr>
+    </w:pPr>
+  </w:style>
+  <w:style w:type="paragraph" w:customStyle="1" w:styleId="Coverheading1">
+    <w:name w:val="Cover heading 1"/>
+    <w:basedOn w:val="Documentintropara"/>
+    <w:qFormat/>
+    <w:rsid w:val="00257368"/>
+    <w:pPr>
+      <w:spacing w:after="0"/>
+    </w:pPr>
+    <w:rPr>
+      <w:b/>
+      <w:sz w:val="36"/>
+      <w:szCs w:val="36"/>
+    </w:rPr>
+  </w:style>
+  <w:style w:type="paragraph" w:customStyle="1" w:styleId="Coverheading2">
+    <w:name w:val="Cover heading 2"/>
+    <w:basedOn w:val="Documentintropara"/>
+    <w:qFormat/>
+    <w:rsid w:val="00257368"/>
+    <w:pPr>
+      <w:spacing w:after="0" w:line="480" w:lineRule="exact"/>
+    </w:pPr>
+    <w:rPr>
+      <w:sz w:val="42"/>
+      <w:szCs w:val="42"/>
+    </w:rPr>
+  </w:style>
+  <w:style w:type="paragraph" w:customStyle="1" w:styleId="Coverintro">
+    <w:name w:val="Cover intro"/>
+    <w:basedOn w:val="Normal"/>
+    <w:qFormat/>
+    <w:rsid w:val="009828B4"/>
+    <w:pPr>
+      <w:widowControl w:val="0"/>
+      <w:pBdr>
+        <w:top w:val="single" w:sz="4" w:space="18" w:color="A6A6A6" w:themeColor="background1" w:themeShade="A6"/>
+        <w:bottom w:val="single" w:sz="4" w:space="14" w:color="A6A6A6" w:themeColor="background1" w:themeShade="A6"/>
+      </w:pBdr>
+      <w:suppressAutoHyphens/>
+      <w:autoSpaceDE w:val="0"/>
+      <w:autoSpaceDN w:val="0"/>
+      <w:adjustRightInd w:val="0"/>
+      <w:spacing w:before="720" w:line="360" w:lineRule="auto"/>
+      <w:textAlignment w:val="center"/>
+    </w:pPr>
+    <w:rPr>
+      <w:rFonts w:ascii="Calibri" w:hAnsi="Calibri" w:cs="Calibri"/>
+      <w:caps/>
+      <w:color w:val="000000"/>
+      <w:sz w:val="28"/>
+      <w:szCs w:val="28"/>
+      <w:lang w:val="en-US"/>
+    </w:rPr>
+  </w:style>
+  <w:style w:type="paragraph" w:customStyle="1" w:styleId="Documentcredit">
+    <w:name w:val="Document credit"/>
+    <w:basedOn w:val="Normal"/>
+    <w:qFormat/>
+    <w:rsid w:val="009828B4"/>
+    <w:pPr>
+      <w:widowControl w:val="0"/>
+      <w:suppressAutoHyphens/>
+      <w:autoSpaceDE w:val="0"/>
+      <w:autoSpaceDN w:val="0"/>
+      <w:adjustRightInd w:val="0"/>
+      <w:spacing w:before="720" w:line="300" w:lineRule="auto"/>
+      <w:textAlignment w:val="center"/>
+    </w:pPr>
+    <w:rPr>
+      <w:rFonts w:ascii="Calibri" w:hAnsi="Calibri" w:cs="Calibri"/>
+      <w:color w:val="000000"/>
+      <w:sz w:val="28"/>
+      <w:szCs w:val="28"/>
+      <w:lang w:val="en-US"/>
+    </w:rPr>
+  </w:style>
+  <w:style w:type="paragraph" w:customStyle="1" w:styleId="covversion-date">
+    <w:name w:val="cov version - date"/>
+    <w:basedOn w:val="Documentbody"/>
+    <w:qFormat/>
+    <w:rsid w:val="009828B4"/>
+    <w:rPr>
+      <w:sz w:val="18"/>
+      <w:szCs w:val="18"/>
+    </w:rPr>
+  </w:style>
+  <w:style w:type="character" w:styleId="Hyperlink">
+    <w:name w:val="Hyperlink"/>
+    <w:basedOn w:val="DefaultParagraphFont"/>
+    <w:uiPriority w:val="99"/>
+    <w:unhideWhenUsed/>
+    <w:rsid w:val="00DC50F9"/>
+    <w:rPr>
+      <w:color w:val="0000FF" w:themeColor="hyperlink"/>
+      <w:u w:val="single"/>
+    </w:rPr>
+  </w:style>
+  <w:style w:type="table" w:styleId="TableGrid">
+    <w:name w:val="Table Grid"/>
+    <w:basedOn w:val="TableNormal"/>
+    <w:uiPriority w:val="59"/>
+    <w:rsid w:val="006C057B"/>
+    <w:tblPr>
+      <w:tblInd w:w="0" w:type="dxa"/>
+      <w:tblBorders>
+        <w:top w:val="single" w:sz="4" w:space="0" w:color="auto"/>
+        <w:left w:val="single" w:sz="4" w:space="0" w:color="auto"/>
+        <w:bottom w:val="single" w:sz="4" w:space="0" w:color="auto"/>
+        <w:right w:val="single" w:sz="4" w:space="0" w:color="auto"/>
+        <w:insideH w:val="single" w:sz="4" w:space="0" w:color="auto"/>
+        <w:insideV w:val="single" w:sz="4" w:space="0" w:color="auto"/>
+      </w:tblBorders>
+      <w:tblCellMar>
+        <w:top w:w="0" w:type="dxa"/>
+        <w:left w:w="108" w:type="dxa"/>
+        <w:bottom w:w="0" w:type="dxa"/>
+        <w:right w:w="108" w:type="dxa"/>
+      </w:tblCellMar>
     </w:tblPr>
   </w:style>
   <w:style w:type="character" w:styleId="FollowedHyperlink">
@@ -6897,11 +7484,7 @@
 
 <file path=customXml/item1.xml><?xml version="1.0" encoding="utf-8"?>
 <?mso-contentType ?>
-<FormTemplates xmlns="http://schemas.microsoft.com/sharepoint/v3/contenttype/forms">
-  <Display>DocumentLibraryForm</Display>
-  <Edit>DocumentLibraryForm</Edit>
-  <New>DocumentLibraryForm</New>
-</FormTemplates>
+<spe:Receivers xmlns:spe="http://schemas.microsoft.com/sharepoint/events"/>
 </file>
 
 <file path=customXml/item2.xml><?xml version="1.0" encoding="utf-8"?>
@@ -7068,25 +7651,51 @@
 
 <file path=customXml/item3.xml><?xml version="1.0" encoding="utf-8"?>
 <?mso-contentType ?>
-<spe:Receivers xmlns:spe="http://schemas.microsoft.com/sharepoint/events"/>
+<FormTemplates xmlns="http://schemas.microsoft.com/sharepoint/v3/contenttype/forms">
+  <Display>DocumentLibraryForm</Display>
+  <Edit>DocumentLibraryForm</Edit>
+  <New>DocumentLibraryForm</New>
+</FormTemplates>
 </file>
 
 <file path=customXml/item4.xml><?xml version="1.0" encoding="utf-8"?>
-<?mso-contentType ?>
-<SharedContentType xmlns="Microsoft.SharePoint.Taxonomy.ContentTypeSync" SourceId="c77291d1-ad8b-45b0-85be-c6c178795513" ContentTypeId="0x010100B67483BA6CCA534A962130CE4E010E220C" PreviousValue="false"/>
-</file>
-
-<file path=customXml/item5.xml><?xml version="1.0" encoding="utf-8"?>
 <p:properties xmlns:p="http://schemas.microsoft.com/office/2006/metadata/properties" xmlns:xsi="http://www.w3.org/2001/XMLSchema-instance" xmlns:pc="http://schemas.microsoft.com/office/infopath/2007/PartnerControls">
   <documentManagement/>
 </p:properties>
 </file>
 
-<file path=customXml/item6.xml><?xml version="1.0" encoding="utf-8"?>
+<file path=customXml/item5.xml><?xml version="1.0" encoding="utf-8"?>
 <b:Sources xmlns:b="http://schemas.openxmlformats.org/officeDocument/2006/bibliography" xmlns="http://schemas.openxmlformats.org/officeDocument/2006/bibliography" SelectedStyle="/APA.XSL" StyleName="APA"/>
 </file>
 
 <file path=customXml/itemProps1.xml><?xml version="1.0" encoding="utf-8"?>
+<ds:datastoreItem xmlns:ds="http://schemas.openxmlformats.org/officeDocument/2006/customXml" ds:itemID="{617B54C2-4B8C-4A70-8003-B1C187C4851C}">
+  <ds:schemaRefs>
+    <ds:schemaRef ds:uri="http://schemas.microsoft.com/sharepoint/events"/>
+  </ds:schemaRefs>
+</ds:datastoreItem>
+</file>
+
+<file path=customXml/itemProps2.xml><?xml version="1.0" encoding="utf-8"?>
+<ds:datastoreItem xmlns:ds="http://schemas.openxmlformats.org/officeDocument/2006/customXml" ds:itemID="{7EAED299-AD16-4067-8D6A-B5325E205FFA}">
+  <ds:schemaRefs>
+    <ds:schemaRef ds:uri="http://schemas.microsoft.com/office/2006/metadata/contentType"/>
+    <ds:schemaRef ds:uri="http://schemas.microsoft.com/office/2006/metadata/properties/metaAttributes"/>
+    <ds:schemaRef ds:uri="http://www.w3.org/2001/XMLSchema"/>
+    <ds:schemaRef ds:uri="http://schemas.microsoft.com/office/2006/metadata/properties"/>
+    <ds:schemaRef ds:uri="ce6d2ffe-7345-4d09-a4c8-793563382127"/>
+    <ds:schemaRef ds:uri="3af553cd-4efc-4f4d-bf8c-714f281df6e8"/>
+    <ds:schemaRef ds:uri="http://schemas.microsoft.com/office/2006/documentManagement/types"/>
+    <ds:schemaRef ds:uri="http://schemas.microsoft.com/office/infopath/2007/PartnerControls"/>
+    <ds:schemaRef ds:uri="http://schemas.openxmlformats.org/package/2006/metadata/core-properties"/>
+    <ds:schemaRef ds:uri="http://purl.org/dc/elements/1.1/"/>
+    <ds:schemaRef ds:uri="http://purl.org/dc/terms/"/>
+    <ds:schemaRef ds:uri="http://schemas.microsoft.com/internal/obd"/>
+  </ds:schemaRefs>
+</ds:datastoreItem>
+</file>
+
+<file path=customXml/itemProps3.xml><?xml version="1.0" encoding="utf-8"?>
 <ds:datastoreItem xmlns:ds="http://schemas.openxmlformats.org/officeDocument/2006/customXml" ds:itemID="{11CED1F2-CC05-452D-AB30-BB40EAA13B90}">
   <ds:schemaRefs>
     <ds:schemaRef ds:uri="http://schemas.microsoft.com/sharepoint/v3/contenttype/forms"/>
@@ -7094,43 +7703,17 @@
 </ds:datastoreItem>
 </file>
 
-<file path=customXml/itemProps2.xml><?xml version="1.0" encoding="utf-8"?>
-<ds:datastoreItem xmlns:ds="http://schemas.openxmlformats.org/officeDocument/2006/customXml" ds:itemID="{7EAED299-AD16-4067-8D6A-B5325E205FFA}"/>
-</file>
-
-<file path=customXml/itemProps3.xml><?xml version="1.0" encoding="utf-8"?>
-<ds:datastoreItem xmlns:ds="http://schemas.openxmlformats.org/officeDocument/2006/customXml" ds:itemID="{617B54C2-4B8C-4A70-8003-B1C187C4851C}">
+<file path=customXml/itemProps4.xml><?xml version="1.0" encoding="utf-8"?>
+<ds:datastoreItem xmlns:ds="http://schemas.openxmlformats.org/officeDocument/2006/customXml" ds:itemID="{951D26A0-0694-4D48-9EEC-21D2EE5230EE}">
   <ds:schemaRefs>
-    <ds:schemaRef ds:uri="http://schemas.microsoft.com/sharepoint/events"/>
-  </ds:schemaRefs>
-</ds:datastoreItem>
-</file>
-
-<file path=customXml/itemProps4.xml><?xml version="1.0" encoding="utf-8"?>
-<ds:datastoreItem xmlns:ds="http://schemas.openxmlformats.org/officeDocument/2006/customXml" ds:itemID="{18CCFCB5-77D7-416D-8D4F-F2A25C361943}">
-  <ds:schemaRefs>
-    <ds:schemaRef ds:uri="Microsoft.SharePoint.Taxonomy.ContentTypeSync"/>
+    <ds:schemaRef ds:uri="http://schemas.microsoft.com/office/2006/metadata/properties"/>
+    <ds:schemaRef ds:uri="http://schemas.microsoft.com/office/infopath/2007/PartnerControls"/>
   </ds:schemaRefs>
 </ds:datastoreItem>
 </file>
 
 <file path=customXml/itemProps5.xml><?xml version="1.0" encoding="utf-8"?>
-<ds:datastoreItem xmlns:ds="http://schemas.openxmlformats.org/officeDocument/2006/customXml" ds:itemID="{951D26A0-0694-4D48-9EEC-21D2EE5230EE}">
-  <ds:schemaRefs>
-    <ds:schemaRef ds:uri="http://purl.org/dc/terms/"/>
-    <ds:schemaRef ds:uri="http://schemas.microsoft.com/office/2006/documentManagement/types"/>
-    <ds:schemaRef ds:uri="http://purl.org/dc/dcmitype/"/>
-    <ds:schemaRef ds:uri="http://schemas.openxmlformats.org/package/2006/metadata/core-properties"/>
-    <ds:schemaRef ds:uri="http://schemas.microsoft.com/office/2006/metadata/properties"/>
-    <ds:schemaRef ds:uri="http://schemas.microsoft.com/office/infopath/2007/PartnerControls"/>
-    <ds:schemaRef ds:uri="http://www.w3.org/XML/1998/namespace"/>
-    <ds:schemaRef ds:uri="http://purl.org/dc/elements/1.1/"/>
-  </ds:schemaRefs>
-</ds:datastoreItem>
-</file>
-
-<file path=customXml/itemProps6.xml><?xml version="1.0" encoding="utf-8"?>
-<ds:datastoreItem xmlns:ds="http://schemas.openxmlformats.org/officeDocument/2006/customXml" ds:itemID="{A294A693-0B38-498E-8BB2-BBABE92AD239}">
+<ds:datastoreItem xmlns:ds="http://schemas.openxmlformats.org/officeDocument/2006/customXml" ds:itemID="{4D18E6D2-7990-471E-AF45-D89FDB2B4FEE}">
   <ds:schemaRefs>
     <ds:schemaRef ds:uri="http://schemas.openxmlformats.org/officeDocument/2006/bibliography"/>
   </ds:schemaRefs>

</xml_diff>

<commit_message>
Changes to ethics application form
</commit_message>
<xml_diff>
--- a/Research Ethics Application Form.docx
+++ b/Research Ethics Application Form.docx
@@ -929,7 +929,7 @@
               <w:spacing w:after="0"/>
             </w:pPr>
             <w:r>
-              <w:t>Using Dialogue with Game Characters to Measure Self-Beliefs and Attitudes in Educational Games</w:t>
+              <w:t>[research question]</w:t>
             </w:r>
           </w:p>
         </w:tc>
@@ -1945,6 +1945,35 @@
               <w:t>I will require wide range of people to test our game so I can record the decisions they make and the environment around them.</w:t>
             </w:r>
           </w:p>
+          <w:p>
+            <w:pPr>
+              <w:pStyle w:val="Documentbody"/>
+              <w:spacing w:after="0"/>
+            </w:pPr>
+          </w:p>
+          <w:p>
+            <w:pPr>
+              <w:pStyle w:val="Documentbody"/>
+              <w:spacing w:after="0"/>
+            </w:pPr>
+            <w:r>
+              <w:t>[</w:t>
+            </w:r>
+            <w:proofErr w:type="gramStart"/>
+            <w:r>
+              <w:t>ethical</w:t>
+            </w:r>
+            <w:proofErr w:type="gramEnd"/>
+            <w:r>
+              <w:t xml:space="preserve"> risks – data protection, confidentiality, etc.]</w:t>
+            </w:r>
+          </w:p>
+          <w:p>
+            <w:pPr>
+              <w:pStyle w:val="Documentbody"/>
+              <w:spacing w:after="0"/>
+            </w:pPr>
+          </w:p>
         </w:tc>
       </w:tr>
       <w:tr>
@@ -1959,6 +1988,7 @@
               <w:spacing w:after="0"/>
             </w:pPr>
             <w:r>
+              <w:lastRenderedPageBreak/>
               <w:t>8</w:t>
             </w:r>
           </w:p>
@@ -1974,11 +2004,7 @@
               <w:spacing w:after="0"/>
             </w:pPr>
             <w:r>
-              <w:t xml:space="preserve">Who will the participants </w:t>
-            </w:r>
-            <w:r>
-              <w:lastRenderedPageBreak/>
-              <w:t>be?  Identify specifically any vulnerable groups or individuals and address any special measures you intend to take to accommodat</w:t>
+              <w:t>Who will the participants be?  Identify specifically any vulnerable groups or individuals and address any special measures you intend to take to accommodat</w:t>
             </w:r>
             <w:r>
               <w:t>e them</w:t>
@@ -1996,13 +2022,46 @@
               <w:spacing w:after="0"/>
             </w:pPr>
             <w:r>
-              <w:lastRenderedPageBreak/>
-              <w:t xml:space="preserve">It’s all based around a game environment so the people I select will </w:t>
-            </w:r>
-            <w:r>
-              <w:lastRenderedPageBreak/>
-              <w:t>obviously need to be okay with this so mostly young people but I need people from different walks of life so I can see how they differ morally. I do not foresee any special measures that will be needed for this research.</w:t>
-            </w:r>
+              <w:t>It’s all based around a game environment so the people I select will obviously need to be okay with this so mostly young people but I need people from different walks of life so I can see how they differ morally. I do not foresee any special measures that will be needed for this research.</w:t>
+            </w:r>
+          </w:p>
+          <w:p>
+            <w:pPr>
+              <w:pStyle w:val="Documentbody"/>
+              <w:spacing w:after="0"/>
+            </w:pPr>
+          </w:p>
+          <w:p>
+            <w:pPr>
+              <w:pStyle w:val="Documentbody"/>
+              <w:spacing w:after="0"/>
+            </w:pPr>
+            <w:r>
+              <w:t>[Falmouth University st</w:t>
+            </w:r>
+            <w:bookmarkStart w:id="0" w:name="_GoBack"/>
+            <w:bookmarkEnd w:id="0"/>
+            <w:r>
+              <w:t>udents both in and outside the Games Academy]</w:t>
+            </w:r>
+          </w:p>
+          <w:p>
+            <w:pPr>
+              <w:pStyle w:val="Documentbody"/>
+              <w:spacing w:after="0"/>
+            </w:pPr>
+          </w:p>
+          <w:p>
+            <w:pPr>
+              <w:pStyle w:val="Documentbody"/>
+              <w:spacing w:after="0"/>
+            </w:pPr>
+          </w:p>
+          <w:p>
+            <w:pPr>
+              <w:pStyle w:val="Documentbody"/>
+              <w:spacing w:after="0"/>
+            </w:pPr>
           </w:p>
         </w:tc>
       </w:tr>
@@ -2018,7 +2077,6 @@
               <w:spacing w:after="0"/>
             </w:pPr>
             <w:r>
-              <w:lastRenderedPageBreak/>
               <w:t>9</w:t>
             </w:r>
           </w:p>
@@ -2052,6 +2110,27 @@
               <w:t>I will be selecting participants from people I know back home and from around University that I know will help give me varying results. I believe I will need 25-50 people to give me enough data to analyse.</w:t>
             </w:r>
           </w:p>
+          <w:p>
+            <w:pPr>
+              <w:pStyle w:val="Documentbody"/>
+              <w:spacing w:after="0"/>
+            </w:pPr>
+          </w:p>
+          <w:p>
+            <w:pPr>
+              <w:pStyle w:val="Documentbody"/>
+              <w:spacing w:after="0"/>
+            </w:pPr>
+            <w:r>
+              <w:t>[G*Power to verify]</w:t>
+            </w:r>
+          </w:p>
+          <w:p>
+            <w:pPr>
+              <w:pStyle w:val="Documentbody"/>
+              <w:spacing w:after="0"/>
+            </w:pPr>
+          </w:p>
         </w:tc>
       </w:tr>
       <w:tr>
@@ -2106,6 +2185,51 @@
             <w:r>
               <w:t>Fill in some basic user information and then just play the game.</w:t>
             </w:r>
+          </w:p>
+          <w:p>
+            <w:pPr>
+              <w:pStyle w:val="Documentbody"/>
+              <w:spacing w:after="0"/>
+            </w:pPr>
+          </w:p>
+          <w:p>
+            <w:pPr>
+              <w:pStyle w:val="Documentbody"/>
+              <w:spacing w:after="0"/>
+            </w:pPr>
+            <w:r>
+              <w:t>[A|B testing, randomized trial with blinding</w:t>
+            </w:r>
+            <w:proofErr w:type="gramStart"/>
+            <w:r>
+              <w:t>?,</w:t>
+            </w:r>
+            <w:proofErr w:type="gramEnd"/>
+            <w:r>
+              <w:t xml:space="preserve"> play game, collect data </w:t>
+            </w:r>
+            <w:proofErr w:type="spellStart"/>
+            <w:r>
+              <w:t>oinb</w:t>
+            </w:r>
+            <w:proofErr w:type="spellEnd"/>
+            <w:r>
+              <w:t xml:space="preserve"> decisions – </w:t>
+            </w:r>
+            <w:proofErr w:type="spellStart"/>
+            <w:r>
+              <w:t>tt</w:t>
+            </w:r>
+            <w:proofErr w:type="spellEnd"/>
+            <w:r>
+              <w:t xml:space="preserve"> games?]</w:t>
+            </w:r>
+          </w:p>
+          <w:p>
+            <w:pPr>
+              <w:pStyle w:val="Documentbody"/>
+              <w:spacing w:after="0"/>
+            </w:pPr>
           </w:p>
         </w:tc>
       </w:tr>
@@ -2306,6 +2430,38 @@
             <w:pPr>
               <w:pStyle w:val="Documentbody"/>
               <w:spacing w:after="0"/>
+            </w:pPr>
+            <w:r>
+              <w:t>[why? Could just be age, gender identify as, religious/non-religious]</w:t>
+            </w:r>
+          </w:p>
+          <w:p>
+            <w:pPr>
+              <w:pStyle w:val="Documentbody"/>
+              <w:spacing w:after="0"/>
+            </w:pPr>
+            <w:r>
+              <w:t>[</w:t>
+            </w:r>
+            <w:proofErr w:type="gramStart"/>
+            <w:r>
+              <w:t>scientific</w:t>
+            </w:r>
+            <w:proofErr w:type="gramEnd"/>
+            <w:r>
+              <w:t xml:space="preserve"> justification?]</w:t>
+            </w:r>
+          </w:p>
+          <w:p>
+            <w:pPr>
+              <w:pStyle w:val="Documentbody"/>
+              <w:spacing w:after="0"/>
+            </w:pPr>
+          </w:p>
+          <w:p>
+            <w:pPr>
+              <w:pStyle w:val="Documentbody"/>
+              <w:spacing w:after="0"/>
               <w:rPr>
                 <w:i/>
               </w:rPr>
@@ -2366,7 +2522,15 @@
                 <w:rFonts w:asciiTheme="majorHAnsi" w:hAnsiTheme="majorHAnsi" w:cstheme="majorHAnsi"/>
                 <w:szCs w:val="22"/>
               </w:rPr>
-              <w:t xml:space="preserve">What potential risks to yourself or other members of the research team do you foresee and what steps will you take to minimise those risks? </w:t>
+              <w:t xml:space="preserve">What potential risks to yourself or other members of the research team do you foresee and what steps will you take to minimise </w:t>
+            </w:r>
+            <w:r>
+              <w:rPr>
+                <w:rFonts w:asciiTheme="majorHAnsi" w:hAnsiTheme="majorHAnsi" w:cstheme="majorHAnsi"/>
+                <w:szCs w:val="22"/>
+              </w:rPr>
+              <w:lastRenderedPageBreak/>
+              <w:t xml:space="preserve">those risks? </w:t>
             </w:r>
             <w:r>
               <w:rPr>
@@ -2463,6 +2627,7 @@
               <w:spacing w:after="0"/>
             </w:pPr>
             <w:r>
+              <w:lastRenderedPageBreak/>
               <w:t>1</w:t>
             </w:r>
             <w:r>
@@ -2497,7 +2662,7 @@
                 <w:sz w:val="22"/>
                 <w:szCs w:val="22"/>
               </w:rPr>
-              <w:t xml:space="preserve">steps will </w:t>
+              <w:t>steps will you take to minimise those risks</w:t>
             </w:r>
             <w:r>
               <w:rPr>
@@ -2505,102 +2670,177 @@
                 <w:sz w:val="22"/>
                 <w:szCs w:val="22"/>
               </w:rPr>
-              <w:lastRenderedPageBreak/>
-              <w:t>you take to minimise those risks</w:t>
-            </w:r>
+              <w:t xml:space="preserve">, </w:t>
+            </w:r>
+            <w:proofErr w:type="spellStart"/>
             <w:r>
               <w:rPr>
                 <w:rFonts w:asciiTheme="majorHAnsi" w:hAnsiTheme="majorHAnsi" w:cstheme="majorHAnsi"/>
                 <w:sz w:val="22"/>
                 <w:szCs w:val="22"/>
               </w:rPr>
-              <w:t xml:space="preserve">, </w:t>
-            </w:r>
-            <w:proofErr w:type="spellStart"/>
+              <w:t>eg</w:t>
+            </w:r>
+            <w:proofErr w:type="spellEnd"/>
             <w:r>
               <w:rPr>
                 <w:rFonts w:asciiTheme="majorHAnsi" w:hAnsiTheme="majorHAnsi" w:cstheme="majorHAnsi"/>
                 <w:sz w:val="22"/>
                 <w:szCs w:val="22"/>
               </w:rPr>
-              <w:t>eg</w:t>
-            </w:r>
-            <w:proofErr w:type="spellEnd"/>
-            <w:r>
+              <w:t>. does your research involve plants or soil</w:t>
+            </w:r>
+          </w:p>
+        </w:tc>
+        <w:tc>
+          <w:tcPr>
+            <w:tcW w:w="5924" w:type="dxa"/>
+            <w:gridSpan w:val="6"/>
+          </w:tcPr>
+          <w:p>
+            <w:pPr>
+              <w:pStyle w:val="Documentbody"/>
+              <w:spacing w:after="0"/>
+              <w:rPr>
+                <w:i/>
+              </w:rPr>
+            </w:pPr>
+            <w:r>
+              <w:rPr>
+                <w:i/>
+              </w:rPr>
+              <w:t>I do not foresee any risks to the environment</w:t>
+            </w:r>
+          </w:p>
+        </w:tc>
+      </w:tr>
+      <w:tr>
+        <w:tc>
+          <w:tcPr>
+            <w:tcW w:w="1103" w:type="dxa"/>
+            <w:shd w:val="clear" w:color="auto" w:fill="C6D9F1" w:themeFill="text2" w:themeFillTint="33"/>
+          </w:tcPr>
+          <w:p>
+            <w:pPr>
+              <w:pStyle w:val="Documentbody"/>
+              <w:spacing w:after="0"/>
+            </w:pPr>
+            <w:r>
+              <w:t>1</w:t>
+            </w:r>
+            <w:r>
+              <w:t>5</w:t>
+            </w:r>
+          </w:p>
+        </w:tc>
+        <w:tc>
+          <w:tcPr>
+            <w:tcW w:w="3347" w:type="dxa"/>
+            <w:shd w:val="clear" w:color="auto" w:fill="D9D9D9" w:themeFill="background1" w:themeFillShade="D9"/>
+          </w:tcPr>
+          <w:p>
+            <w:pPr>
               <w:rPr>
                 <w:rFonts w:asciiTheme="majorHAnsi" w:hAnsiTheme="majorHAnsi" w:cstheme="majorHAnsi"/>
                 <w:sz w:val="22"/>
                 <w:szCs w:val="22"/>
               </w:rPr>
-              <w:t>. does your research involve plants or soil</w:t>
-            </w:r>
-          </w:p>
-        </w:tc>
-        <w:tc>
-          <w:tcPr>
-            <w:tcW w:w="5924" w:type="dxa"/>
-            <w:gridSpan w:val="6"/>
-          </w:tcPr>
-          <w:p>
-            <w:pPr>
-              <w:pStyle w:val="Documentbody"/>
-              <w:spacing w:after="0"/>
-              <w:rPr>
-                <w:i/>
-              </w:rPr>
-            </w:pPr>
-            <w:r>
-              <w:rPr>
-                <w:i/>
-              </w:rPr>
-              <w:lastRenderedPageBreak/>
-              <w:t>I do not foresee any risks to the environment</w:t>
-            </w:r>
-          </w:p>
-        </w:tc>
-      </w:tr>
-      <w:tr>
-        <w:tc>
-          <w:tcPr>
-            <w:tcW w:w="1103" w:type="dxa"/>
-            <w:shd w:val="clear" w:color="auto" w:fill="C6D9F1" w:themeFill="text2" w:themeFillTint="33"/>
-          </w:tcPr>
-          <w:p>
-            <w:pPr>
-              <w:pStyle w:val="Documentbody"/>
-              <w:spacing w:after="0"/>
-            </w:pPr>
-            <w:r>
-              <w:lastRenderedPageBreak/>
-              <w:t>1</w:t>
-            </w:r>
-            <w:r>
-              <w:t>5</w:t>
-            </w:r>
-          </w:p>
-        </w:tc>
-        <w:tc>
-          <w:tcPr>
-            <w:tcW w:w="3347" w:type="dxa"/>
-            <w:shd w:val="clear" w:color="auto" w:fill="D9D9D9" w:themeFill="background1" w:themeFillShade="D9"/>
-          </w:tcPr>
-          <w:p>
-            <w:pPr>
+            </w:pPr>
+            <w:r>
               <w:rPr>
                 <w:rFonts w:asciiTheme="majorHAnsi" w:hAnsiTheme="majorHAnsi" w:cstheme="majorHAnsi"/>
                 <w:sz w:val="22"/>
                 <w:szCs w:val="22"/>
               </w:rPr>
-            </w:pPr>
-            <w:r>
+              <w:t xml:space="preserve">Will payments or in-kind contributions be made to participants? </w:t>
+            </w:r>
+          </w:p>
+          <w:p>
+            <w:pPr>
               <w:rPr>
                 <w:rFonts w:asciiTheme="majorHAnsi" w:hAnsiTheme="majorHAnsi" w:cstheme="majorHAnsi"/>
                 <w:sz w:val="22"/>
                 <w:szCs w:val="22"/>
               </w:rPr>
-              <w:t xml:space="preserve">Will payments or in-kind contributions be made to participants? </w:t>
-            </w:r>
-          </w:p>
+            </w:pPr>
+          </w:p>
+        </w:tc>
+        <w:tc>
+          <w:tcPr>
+            <w:tcW w:w="5924" w:type="dxa"/>
+            <w:gridSpan w:val="6"/>
+          </w:tcPr>
+          <w:p>
+            <w:pPr>
+              <w:pStyle w:val="Documentbody"/>
+              <w:spacing w:after="0"/>
+              <w:rPr>
+                <w:b/>
+              </w:rPr>
+            </w:pPr>
+            <w:r>
+              <w:rPr>
+                <w:b/>
+              </w:rPr>
+              <w:t>No</w:t>
+            </w:r>
+          </w:p>
+          <w:p>
+            <w:pPr>
+              <w:pStyle w:val="Documentbody"/>
+              <w:spacing w:after="0"/>
+              <w:rPr>
+                <w:i/>
+              </w:rPr>
+            </w:pPr>
+          </w:p>
+          <w:p>
+            <w:pPr>
+              <w:pStyle w:val="Documentbody"/>
+              <w:spacing w:after="0"/>
+              <w:rPr>
+                <w:i/>
+              </w:rPr>
+            </w:pPr>
+            <w:r>
+              <w:rPr>
+                <w:i/>
+              </w:rPr>
+              <w:t>If YES, please state amount and whether payment is for o</w:t>
+            </w:r>
+            <w:r>
+              <w:rPr>
+                <w:i/>
+              </w:rPr>
+              <w:t>ut-of-pocket expenses, or a fee</w:t>
+            </w:r>
+          </w:p>
+        </w:tc>
+      </w:tr>
+      <w:tr>
+        <w:tc>
+          <w:tcPr>
+            <w:tcW w:w="1103" w:type="dxa"/>
+            <w:shd w:val="clear" w:color="auto" w:fill="C6D9F1" w:themeFill="text2" w:themeFillTint="33"/>
+          </w:tcPr>
+          <w:p>
+            <w:pPr>
+              <w:pStyle w:val="Documentbody"/>
+              <w:spacing w:after="0"/>
+            </w:pPr>
+            <w:r>
+              <w:t>1</w:t>
+            </w:r>
+            <w:r>
+              <w:t>6</w:t>
+            </w:r>
+          </w:p>
+        </w:tc>
+        <w:tc>
+          <w:tcPr>
+            <w:tcW w:w="3347" w:type="dxa"/>
+            <w:shd w:val="clear" w:color="auto" w:fill="D9D9D9" w:themeFill="background1" w:themeFillShade="D9"/>
+          </w:tcPr>
           <w:p>
             <w:pPr>
               <w:rPr>
@@ -2609,99 +2849,21 @@
                 <w:szCs w:val="22"/>
               </w:rPr>
             </w:pPr>
-          </w:p>
-        </w:tc>
-        <w:tc>
-          <w:tcPr>
-            <w:tcW w:w="5924" w:type="dxa"/>
-            <w:gridSpan w:val="6"/>
-          </w:tcPr>
-          <w:p>
-            <w:pPr>
-              <w:pStyle w:val="Documentbody"/>
-              <w:spacing w:after="0"/>
-              <w:rPr>
-                <w:b/>
-              </w:rPr>
-            </w:pPr>
-            <w:r>
-              <w:rPr>
-                <w:b/>
-              </w:rPr>
-              <w:t>No</w:t>
-            </w:r>
-          </w:p>
-          <w:p>
-            <w:pPr>
-              <w:pStyle w:val="Documentbody"/>
-              <w:spacing w:after="0"/>
-              <w:rPr>
-                <w:i/>
-              </w:rPr>
-            </w:pPr>
-          </w:p>
-          <w:p>
-            <w:pPr>
-              <w:pStyle w:val="Documentbody"/>
-              <w:spacing w:after="0"/>
-              <w:rPr>
-                <w:i/>
-              </w:rPr>
-            </w:pPr>
-            <w:r>
-              <w:rPr>
-                <w:i/>
-              </w:rPr>
-              <w:t>If YES, please state amount and whether payment is for o</w:t>
-            </w:r>
-            <w:r>
-              <w:rPr>
-                <w:i/>
-              </w:rPr>
-              <w:t>ut-of-pocket expenses, or a fee</w:t>
-            </w:r>
-          </w:p>
-        </w:tc>
-      </w:tr>
-      <w:tr>
-        <w:tc>
-          <w:tcPr>
-            <w:tcW w:w="1103" w:type="dxa"/>
-            <w:shd w:val="clear" w:color="auto" w:fill="C6D9F1" w:themeFill="text2" w:themeFillTint="33"/>
-          </w:tcPr>
-          <w:p>
-            <w:pPr>
-              <w:pStyle w:val="Documentbody"/>
-              <w:spacing w:after="0"/>
-            </w:pPr>
-            <w:r>
-              <w:t>1</w:t>
-            </w:r>
-            <w:r>
-              <w:t>6</w:t>
-            </w:r>
-          </w:p>
-        </w:tc>
-        <w:tc>
-          <w:tcPr>
-            <w:tcW w:w="3347" w:type="dxa"/>
-            <w:shd w:val="clear" w:color="auto" w:fill="D9D9D9" w:themeFill="background1" w:themeFillShade="D9"/>
-          </w:tcPr>
-          <w:p>
-            <w:pPr>
+            <w:r>
               <w:rPr>
                 <w:rFonts w:asciiTheme="majorHAnsi" w:hAnsiTheme="majorHAnsi" w:cstheme="majorHAnsi"/>
                 <w:sz w:val="22"/>
                 <w:szCs w:val="22"/>
               </w:rPr>
-            </w:pPr>
+              <w:t>If the project is to receive financial support (real or in-kind) from outside the University, please give details, including any restrictions that have been imposed up</w:t>
+            </w:r>
             <w:r>
               <w:rPr>
                 <w:rFonts w:asciiTheme="majorHAnsi" w:hAnsiTheme="majorHAnsi" w:cstheme="majorHAnsi"/>
                 <w:sz w:val="22"/>
                 <w:szCs w:val="22"/>
               </w:rPr>
-              <w:t>If the project is to receive financial support (real or in-kind) from outside the University, please give details, including any restrictions that have been imposed up</w:t>
+              <w:t>on the conduct of the research.</w:t>
             </w:r>
             <w:r>
               <w:rPr>
@@ -2709,7 +2871,7 @@
                 <w:sz w:val="22"/>
                 <w:szCs w:val="22"/>
               </w:rPr>
-              <w:t>on the conduct of the research.</w:t>
+              <w:t xml:space="preserve">  </w:t>
             </w:r>
             <w:r>
               <w:rPr>
@@ -2717,7 +2879,7 @@
                 <w:sz w:val="22"/>
                 <w:szCs w:val="22"/>
               </w:rPr>
-              <w:t xml:space="preserve">  </w:t>
+              <w:t>Please discuss this with RIO.</w:t>
             </w:r>
             <w:r>
               <w:rPr>
@@ -2725,7 +2887,7 @@
                 <w:sz w:val="22"/>
                 <w:szCs w:val="22"/>
               </w:rPr>
-              <w:t>Please discuss this with RIO.</w:t>
+              <w:t xml:space="preserve"> </w:t>
             </w:r>
             <w:r>
               <w:rPr>
@@ -2733,371 +2895,369 @@
                 <w:sz w:val="22"/>
                 <w:szCs w:val="22"/>
               </w:rPr>
-              <w:t xml:space="preserve"> </w:t>
-            </w:r>
+              <w:t xml:space="preserve"> Financial propriety, protection of commercial rights and reputation are important for you, the University and other third parties (</w:t>
+            </w:r>
+            <w:proofErr w:type="spellStart"/>
             <w:r>
               <w:rPr>
                 <w:rFonts w:asciiTheme="majorHAnsi" w:hAnsiTheme="majorHAnsi" w:cstheme="majorHAnsi"/>
                 <w:sz w:val="22"/>
                 <w:szCs w:val="22"/>
               </w:rPr>
-              <w:t xml:space="preserve"> Financial propriety, protection of commercial rights and reputation are important for you, the University and other third parties (</w:t>
-            </w:r>
-            <w:proofErr w:type="spellStart"/>
+              <w:t>eg</w:t>
+            </w:r>
+            <w:proofErr w:type="spellEnd"/>
             <w:r>
               <w:rPr>
                 <w:rFonts w:asciiTheme="majorHAnsi" w:hAnsiTheme="majorHAnsi" w:cstheme="majorHAnsi"/>
                 <w:sz w:val="22"/>
                 <w:szCs w:val="22"/>
               </w:rPr>
-              <w:t>eg</w:t>
-            </w:r>
-            <w:proofErr w:type="spellEnd"/>
-            <w:r>
+              <w:t>. sponsors, participants etc.)</w:t>
+            </w:r>
+          </w:p>
+        </w:tc>
+        <w:tc>
+          <w:tcPr>
+            <w:tcW w:w="5924" w:type="dxa"/>
+            <w:gridSpan w:val="6"/>
+          </w:tcPr>
+          <w:p>
+            <w:pPr>
+              <w:pStyle w:val="Documentbody"/>
+              <w:spacing w:after="0"/>
+              <w:rPr>
+                <w:i/>
+              </w:rPr>
+            </w:pPr>
+          </w:p>
+          <w:p>
+            <w:pPr>
+              <w:pStyle w:val="Documentbody"/>
+              <w:spacing w:after="0"/>
+              <w:rPr>
+                <w:i/>
+              </w:rPr>
+            </w:pPr>
+          </w:p>
+          <w:p>
+            <w:pPr>
+              <w:pStyle w:val="Documentbody"/>
+              <w:spacing w:after="0"/>
+              <w:rPr>
+                <w:i/>
+              </w:rPr>
+            </w:pPr>
+          </w:p>
+          <w:p>
+            <w:pPr>
+              <w:pStyle w:val="Documentbody"/>
+              <w:spacing w:after="0"/>
+              <w:rPr>
+                <w:b/>
+                <w:i/>
+              </w:rPr>
+            </w:pPr>
+            <w:r>
+              <w:rPr>
+                <w:b/>
+                <w:i/>
+              </w:rPr>
+              <w:t>No</w:t>
+            </w:r>
+          </w:p>
+          <w:p>
+            <w:pPr>
+              <w:pStyle w:val="Documentbody"/>
+              <w:spacing w:after="0"/>
+              <w:rPr>
+                <w:i/>
+              </w:rPr>
+            </w:pPr>
+          </w:p>
+          <w:p>
+            <w:pPr>
+              <w:pStyle w:val="Documentbody"/>
+              <w:spacing w:after="0"/>
+              <w:rPr>
+                <w:i/>
+              </w:rPr>
+            </w:pPr>
+          </w:p>
+        </w:tc>
+      </w:tr>
+      <w:tr>
+        <w:tc>
+          <w:tcPr>
+            <w:tcW w:w="1103" w:type="dxa"/>
+            <w:shd w:val="clear" w:color="auto" w:fill="C6D9F1" w:themeFill="text2" w:themeFillTint="33"/>
+          </w:tcPr>
+          <w:p>
+            <w:pPr>
+              <w:pStyle w:val="Documentbody"/>
+              <w:spacing w:after="0"/>
+            </w:pPr>
+            <w:r>
+              <w:t>1</w:t>
+            </w:r>
+            <w:r>
+              <w:t>7</w:t>
+            </w:r>
+          </w:p>
+        </w:tc>
+        <w:tc>
+          <w:tcPr>
+            <w:tcW w:w="3347" w:type="dxa"/>
+            <w:shd w:val="clear" w:color="auto" w:fill="D9D9D9" w:themeFill="background1" w:themeFillShade="D9"/>
+          </w:tcPr>
+          <w:p>
+            <w:pPr>
               <w:rPr>
                 <w:rFonts w:asciiTheme="majorHAnsi" w:hAnsiTheme="majorHAnsi" w:cstheme="majorHAnsi"/>
                 <w:sz w:val="22"/>
                 <w:szCs w:val="22"/>
               </w:rPr>
-              <w:t>. sponsors, participants etc.)</w:t>
-            </w:r>
-          </w:p>
-        </w:tc>
-        <w:tc>
-          <w:tcPr>
-            <w:tcW w:w="5924" w:type="dxa"/>
-            <w:gridSpan w:val="6"/>
-          </w:tcPr>
-          <w:p>
-            <w:pPr>
-              <w:pStyle w:val="Documentbody"/>
-              <w:spacing w:after="0"/>
-              <w:rPr>
-                <w:i/>
-              </w:rPr>
-            </w:pPr>
-          </w:p>
-          <w:p>
-            <w:pPr>
-              <w:pStyle w:val="Documentbody"/>
-              <w:spacing w:after="0"/>
-              <w:rPr>
-                <w:i/>
-              </w:rPr>
-            </w:pPr>
-          </w:p>
-          <w:p>
-            <w:pPr>
-              <w:pStyle w:val="Documentbody"/>
-              <w:spacing w:after="0"/>
-              <w:rPr>
-                <w:i/>
-              </w:rPr>
-            </w:pPr>
-          </w:p>
-          <w:p>
-            <w:pPr>
-              <w:pStyle w:val="Documentbody"/>
-              <w:spacing w:after="0"/>
-              <w:rPr>
-                <w:b/>
-                <w:i/>
-              </w:rPr>
-            </w:pPr>
-            <w:r>
-              <w:rPr>
-                <w:b/>
-                <w:i/>
-              </w:rPr>
-              <w:t>No</w:t>
-            </w:r>
-          </w:p>
-          <w:p>
-            <w:pPr>
-              <w:pStyle w:val="Documentbody"/>
-              <w:spacing w:after="0"/>
-              <w:rPr>
-                <w:i/>
-              </w:rPr>
-            </w:pPr>
-          </w:p>
-          <w:p>
-            <w:pPr>
-              <w:pStyle w:val="Documentbody"/>
-              <w:spacing w:after="0"/>
-              <w:rPr>
-                <w:i/>
-              </w:rPr>
-            </w:pPr>
-            <w:bookmarkStart w:id="0" w:name="_GoBack"/>
-            <w:bookmarkEnd w:id="0"/>
-          </w:p>
-        </w:tc>
-      </w:tr>
-      <w:tr>
-        <w:tc>
-          <w:tcPr>
-            <w:tcW w:w="1103" w:type="dxa"/>
-            <w:shd w:val="clear" w:color="auto" w:fill="C6D9F1" w:themeFill="text2" w:themeFillTint="33"/>
-          </w:tcPr>
-          <w:p>
-            <w:pPr>
-              <w:pStyle w:val="Documentbody"/>
-              <w:spacing w:after="0"/>
-            </w:pPr>
-            <w:r>
-              <w:t>1</w:t>
-            </w:r>
-            <w:r>
-              <w:t>7</w:t>
-            </w:r>
-          </w:p>
-        </w:tc>
-        <w:tc>
-          <w:tcPr>
-            <w:tcW w:w="3347" w:type="dxa"/>
-            <w:shd w:val="clear" w:color="auto" w:fill="D9D9D9" w:themeFill="background1" w:themeFillShade="D9"/>
-          </w:tcPr>
-          <w:p>
-            <w:pPr>
+            </w:pPr>
+            <w:r>
               <w:rPr>
                 <w:rFonts w:asciiTheme="majorHAnsi" w:hAnsiTheme="majorHAnsi" w:cstheme="majorHAnsi"/>
                 <w:sz w:val="22"/>
                 <w:szCs w:val="22"/>
               </w:rPr>
-            </w:pPr>
-            <w:r>
+              <w:t xml:space="preserve">Will any restrictions be placed on the publication of results?    </w:t>
+            </w:r>
+          </w:p>
+        </w:tc>
+        <w:tc>
+          <w:tcPr>
+            <w:tcW w:w="5924" w:type="dxa"/>
+            <w:gridSpan w:val="6"/>
+          </w:tcPr>
+          <w:p>
+            <w:pPr>
+              <w:pStyle w:val="Documentbody"/>
+              <w:spacing w:after="0"/>
+              <w:rPr>
+                <w:b/>
+                <w:i/>
+              </w:rPr>
+            </w:pPr>
+            <w:r>
+              <w:rPr>
+                <w:b/>
+                <w:i/>
+              </w:rPr>
+              <w:t>No</w:t>
+            </w:r>
+          </w:p>
+          <w:p>
+            <w:pPr>
+              <w:pStyle w:val="Documentbody"/>
+              <w:spacing w:after="0"/>
+              <w:rPr>
+                <w:i/>
+              </w:rPr>
+            </w:pPr>
+          </w:p>
+          <w:p>
+            <w:pPr>
+              <w:pStyle w:val="Documentbody"/>
+              <w:spacing w:after="0"/>
+              <w:rPr>
+                <w:i/>
+              </w:rPr>
+            </w:pPr>
+            <w:r>
+              <w:rPr>
+                <w:i/>
+              </w:rPr>
+              <w:t xml:space="preserve">If YES, please state the nature of the restrictions, </w:t>
+            </w:r>
+            <w:r>
+              <w:rPr>
+                <w:i/>
+              </w:rPr>
+              <w:t>(</w:t>
+            </w:r>
+            <w:proofErr w:type="spellStart"/>
+            <w:r>
+              <w:rPr>
+                <w:i/>
+              </w:rPr>
+              <w:t>eg</w:t>
+            </w:r>
+            <w:proofErr w:type="spellEnd"/>
+            <w:r>
+              <w:rPr>
+                <w:i/>
+              </w:rPr>
+              <w:t>. details of any confidentiality agreement)</w:t>
+            </w:r>
+          </w:p>
+          <w:p>
+            <w:pPr>
+              <w:pStyle w:val="Documentbody"/>
+              <w:spacing w:after="0"/>
+              <w:rPr>
+                <w:i/>
+              </w:rPr>
+            </w:pPr>
+          </w:p>
+          <w:p>
+            <w:pPr>
+              <w:pStyle w:val="Documentbody"/>
+              <w:spacing w:after="0"/>
+              <w:rPr>
+                <w:i/>
+              </w:rPr>
+            </w:pPr>
+          </w:p>
+        </w:tc>
+      </w:tr>
+      <w:tr>
+        <w:tc>
+          <w:tcPr>
+            <w:tcW w:w="1103" w:type="dxa"/>
+            <w:shd w:val="clear" w:color="auto" w:fill="C6D9F1" w:themeFill="text2" w:themeFillTint="33"/>
+          </w:tcPr>
+          <w:p>
+            <w:pPr>
+              <w:pStyle w:val="Documentbody"/>
+              <w:spacing w:after="0"/>
+            </w:pPr>
+            <w:r>
+              <w:t>18a</w:t>
+            </w:r>
+          </w:p>
+        </w:tc>
+        <w:tc>
+          <w:tcPr>
+            <w:tcW w:w="3347" w:type="dxa"/>
+            <w:shd w:val="clear" w:color="auto" w:fill="D9D9D9" w:themeFill="background1" w:themeFillShade="D9"/>
+          </w:tcPr>
+          <w:p>
+            <w:pPr>
               <w:rPr>
                 <w:rFonts w:asciiTheme="majorHAnsi" w:hAnsiTheme="majorHAnsi" w:cstheme="majorHAnsi"/>
                 <w:sz w:val="22"/>
                 <w:szCs w:val="22"/>
               </w:rPr>
-              <w:t xml:space="preserve">Will any restrictions be placed on the publication of results?    </w:t>
-            </w:r>
-          </w:p>
-        </w:tc>
-        <w:tc>
-          <w:tcPr>
-            <w:tcW w:w="5924" w:type="dxa"/>
-            <w:gridSpan w:val="6"/>
-          </w:tcPr>
-          <w:p>
-            <w:pPr>
-              <w:pStyle w:val="Documentbody"/>
-              <w:spacing w:after="0"/>
-              <w:rPr>
-                <w:b/>
-                <w:i/>
-              </w:rPr>
-            </w:pPr>
-            <w:r>
-              <w:rPr>
-                <w:b/>
-                <w:i/>
-              </w:rPr>
-              <w:t>No</w:t>
-            </w:r>
-          </w:p>
-          <w:p>
-            <w:pPr>
-              <w:pStyle w:val="Documentbody"/>
-              <w:spacing w:after="0"/>
-              <w:rPr>
-                <w:i/>
-              </w:rPr>
-            </w:pPr>
-          </w:p>
-          <w:p>
-            <w:pPr>
-              <w:pStyle w:val="Documentbody"/>
-              <w:spacing w:after="0"/>
-              <w:rPr>
-                <w:i/>
-              </w:rPr>
-            </w:pPr>
-            <w:r>
-              <w:rPr>
-                <w:i/>
-              </w:rPr>
-              <w:t xml:space="preserve">If YES, please state the nature of the restrictions, </w:t>
-            </w:r>
-            <w:r>
-              <w:rPr>
-                <w:i/>
-              </w:rPr>
-              <w:t>(</w:t>
-            </w:r>
-            <w:proofErr w:type="spellStart"/>
-            <w:r>
-              <w:rPr>
-                <w:i/>
-              </w:rPr>
-              <w:t>eg</w:t>
-            </w:r>
-            <w:proofErr w:type="spellEnd"/>
-            <w:r>
-              <w:rPr>
-                <w:i/>
-              </w:rPr>
-              <w:t>. details of any confidentiality agreement)</w:t>
-            </w:r>
-          </w:p>
-          <w:p>
-            <w:pPr>
-              <w:pStyle w:val="Documentbody"/>
-              <w:spacing w:after="0"/>
-              <w:rPr>
-                <w:i/>
-              </w:rPr>
-            </w:pPr>
-          </w:p>
-          <w:p>
-            <w:pPr>
-              <w:pStyle w:val="Documentbody"/>
-              <w:spacing w:after="0"/>
-              <w:rPr>
-                <w:i/>
-              </w:rPr>
-            </w:pPr>
-          </w:p>
-        </w:tc>
-      </w:tr>
-      <w:tr>
-        <w:tc>
-          <w:tcPr>
-            <w:tcW w:w="1103" w:type="dxa"/>
-            <w:shd w:val="clear" w:color="auto" w:fill="C6D9F1" w:themeFill="text2" w:themeFillTint="33"/>
-          </w:tcPr>
-          <w:p>
-            <w:pPr>
-              <w:pStyle w:val="Documentbody"/>
-              <w:spacing w:after="0"/>
-            </w:pPr>
-            <w:r>
-              <w:t>18a</w:t>
-            </w:r>
-          </w:p>
-        </w:tc>
-        <w:tc>
-          <w:tcPr>
-            <w:tcW w:w="3347" w:type="dxa"/>
-            <w:shd w:val="clear" w:color="auto" w:fill="D9D9D9" w:themeFill="background1" w:themeFillShade="D9"/>
-          </w:tcPr>
-          <w:p>
-            <w:pPr>
+            </w:pPr>
+            <w:r>
               <w:rPr>
                 <w:rFonts w:asciiTheme="majorHAnsi" w:hAnsiTheme="majorHAnsi" w:cstheme="majorHAnsi"/>
                 <w:sz w:val="22"/>
                 <w:szCs w:val="22"/>
               </w:rPr>
-            </w:pPr>
-            <w:r>
+              <w:t>Declaration of Principal Investigator if activity is out of scope</w:t>
+            </w:r>
+          </w:p>
+        </w:tc>
+        <w:tc>
+          <w:tcPr>
+            <w:tcW w:w="5924" w:type="dxa"/>
+            <w:gridSpan w:val="6"/>
+          </w:tcPr>
+          <w:p>
+            <w:pPr>
+              <w:pStyle w:val="Documentbody"/>
+              <w:spacing w:after="0"/>
+            </w:pPr>
+            <w:r>
+              <w:t>I confirm that</w:t>
+            </w:r>
+            <w:r>
+              <w:t xml:space="preserve"> the form is accurate and complete to the best of my knowledge and belief and it does not fall under the scope of the Research Ethics Policy</w:t>
+            </w:r>
+            <w:r>
+              <w:t>.</w:t>
+            </w:r>
+          </w:p>
+          <w:p>
+            <w:pPr>
+              <w:pStyle w:val="Documentbody"/>
+              <w:spacing w:after="0"/>
+            </w:pPr>
+          </w:p>
+          <w:p>
+            <w:pPr>
+              <w:pStyle w:val="Documentbody"/>
+              <w:spacing w:after="0"/>
+            </w:pPr>
+            <w:r>
+              <w:t xml:space="preserve">Signature:   </w:t>
+            </w:r>
+          </w:p>
+          <w:p>
+            <w:pPr>
+              <w:pStyle w:val="Documentbody"/>
+              <w:spacing w:after="0"/>
+            </w:pPr>
+          </w:p>
+          <w:p>
+            <w:pPr>
+              <w:pStyle w:val="Documentbody"/>
+              <w:spacing w:after="0"/>
+            </w:pPr>
+            <w:r>
+              <w:t>Date:</w:t>
+            </w:r>
+          </w:p>
+          <w:p>
+            <w:pPr>
+              <w:pStyle w:val="Documentbody"/>
+              <w:spacing w:after="0"/>
+            </w:pPr>
+          </w:p>
+        </w:tc>
+      </w:tr>
+      <w:tr>
+        <w:tc>
+          <w:tcPr>
+            <w:tcW w:w="1103" w:type="dxa"/>
+            <w:shd w:val="clear" w:color="auto" w:fill="C6D9F1" w:themeFill="text2" w:themeFillTint="33"/>
+          </w:tcPr>
+          <w:p>
+            <w:pPr>
+              <w:pStyle w:val="Documentbody"/>
+              <w:spacing w:after="0"/>
+            </w:pPr>
+            <w:r>
+              <w:t>18</w:t>
+            </w:r>
+            <w:r>
+              <w:t>b</w:t>
+            </w:r>
+          </w:p>
+        </w:tc>
+        <w:tc>
+          <w:tcPr>
+            <w:tcW w:w="3347" w:type="dxa"/>
+            <w:shd w:val="clear" w:color="auto" w:fill="D9D9D9" w:themeFill="background1" w:themeFillShade="D9"/>
+          </w:tcPr>
+          <w:p>
+            <w:pPr>
               <w:rPr>
                 <w:rFonts w:asciiTheme="majorHAnsi" w:hAnsiTheme="majorHAnsi" w:cstheme="majorHAnsi"/>
                 <w:sz w:val="22"/>
                 <w:szCs w:val="22"/>
               </w:rPr>
-              <w:t>Declaration of Principal Investigator if activity is out of scope</w:t>
-            </w:r>
-          </w:p>
-        </w:tc>
-        <w:tc>
-          <w:tcPr>
-            <w:tcW w:w="5924" w:type="dxa"/>
-            <w:gridSpan w:val="6"/>
-          </w:tcPr>
-          <w:p>
-            <w:pPr>
-              <w:pStyle w:val="Documentbody"/>
-              <w:spacing w:after="0"/>
-            </w:pPr>
-            <w:r>
-              <w:t>I confirm that</w:t>
-            </w:r>
-            <w:r>
-              <w:t xml:space="preserve"> the form is accurate and complete to the best of my knowledge and belief and it does not fall under the scope of the Research Ethics Policy</w:t>
-            </w:r>
-            <w:r>
-              <w:t>.</w:t>
-            </w:r>
-          </w:p>
-          <w:p>
-            <w:pPr>
-              <w:pStyle w:val="Documentbody"/>
-              <w:spacing w:after="0"/>
-            </w:pPr>
-          </w:p>
-          <w:p>
-            <w:pPr>
-              <w:pStyle w:val="Documentbody"/>
-              <w:spacing w:after="0"/>
-            </w:pPr>
-            <w:r>
-              <w:t xml:space="preserve">Signature:   </w:t>
-            </w:r>
-          </w:p>
-          <w:p>
-            <w:pPr>
-              <w:pStyle w:val="Documentbody"/>
-              <w:spacing w:after="0"/>
-            </w:pPr>
-          </w:p>
-          <w:p>
-            <w:pPr>
-              <w:pStyle w:val="Documentbody"/>
-              <w:spacing w:after="0"/>
-            </w:pPr>
-            <w:r>
-              <w:t>Date:</w:t>
-            </w:r>
-          </w:p>
-          <w:p>
-            <w:pPr>
-              <w:pStyle w:val="Documentbody"/>
-              <w:spacing w:after="0"/>
-            </w:pPr>
-          </w:p>
-        </w:tc>
-      </w:tr>
-      <w:tr>
-        <w:tc>
-          <w:tcPr>
-            <w:tcW w:w="1103" w:type="dxa"/>
-            <w:shd w:val="clear" w:color="auto" w:fill="C6D9F1" w:themeFill="text2" w:themeFillTint="33"/>
-          </w:tcPr>
-          <w:p>
-            <w:pPr>
-              <w:pStyle w:val="Documentbody"/>
-              <w:spacing w:after="0"/>
-            </w:pPr>
-            <w:r>
-              <w:t>18</w:t>
-            </w:r>
-            <w:r>
-              <w:t>b</w:t>
-            </w:r>
-          </w:p>
-        </w:tc>
-        <w:tc>
-          <w:tcPr>
-            <w:tcW w:w="3347" w:type="dxa"/>
-            <w:shd w:val="clear" w:color="auto" w:fill="D9D9D9" w:themeFill="background1" w:themeFillShade="D9"/>
-          </w:tcPr>
-          <w:p>
-            <w:pPr>
+            </w:pPr>
+            <w:r>
               <w:rPr>
                 <w:rFonts w:asciiTheme="majorHAnsi" w:hAnsiTheme="majorHAnsi" w:cstheme="majorHAnsi"/>
                 <w:sz w:val="22"/>
                 <w:szCs w:val="22"/>
               </w:rPr>
-            </w:pPr>
+              <w:t xml:space="preserve">Declaration of Principal Investigator if activity is </w:t>
+            </w:r>
             <w:r>
               <w:rPr>
                 <w:rFonts w:asciiTheme="majorHAnsi" w:hAnsiTheme="majorHAnsi" w:cstheme="majorHAnsi"/>
                 <w:sz w:val="22"/>
                 <w:szCs w:val="22"/>
               </w:rPr>
-              <w:t xml:space="preserve">Declaration of Principal Investigator if activity is </w:t>
+              <w:t xml:space="preserve">in </w:t>
             </w:r>
             <w:r>
               <w:rPr>
@@ -3105,14 +3265,7 @@
                 <w:sz w:val="22"/>
                 <w:szCs w:val="22"/>
               </w:rPr>
-              <w:t xml:space="preserve">in </w:t>
-            </w:r>
-            <w:r>
-              <w:rPr>
-                <w:rFonts w:asciiTheme="majorHAnsi" w:hAnsiTheme="majorHAnsi" w:cstheme="majorHAnsi"/>
-                <w:sz w:val="22"/>
-                <w:szCs w:val="22"/>
-              </w:rPr>
+              <w:lastRenderedPageBreak/>
               <w:t>scope</w:t>
             </w:r>
           </w:p>
@@ -3128,7 +3281,12 @@
               <w:spacing w:after="0"/>
             </w:pPr>
             <w:r>
-              <w:t>I confirm my responsibility to deliver the project in accordance with the University’s Research Ethics Policy and Guidelines on Good Research Practice and, where externally funded, with the terms and conditions of the research funder.  In signing this form I am also confirming that</w:t>
+              <w:lastRenderedPageBreak/>
+              <w:t xml:space="preserve">I confirm my responsibility to deliver the project in accordance with the University’s Research Ethics Policy and Guidelines on Good Research </w:t>
+            </w:r>
+            <w:r>
+              <w:lastRenderedPageBreak/>
+              <w:t>Practice and, where externally funded, with the terms and conditions of the research funder.  In signing this form I am also confirming that</w:t>
             </w:r>
             <w:r>
               <w:t>:</w:t>
@@ -3191,11 +3349,7 @@
               <w:spacing w:after="0"/>
             </w:pPr>
             <w:r>
-              <w:t xml:space="preserve">I undertake to conduct the project as set out in the application unless deviation is agreed by the University and to comply with any </w:t>
-            </w:r>
-            <w:r>
-              <w:lastRenderedPageBreak/>
-              <w:t>conditions.</w:t>
+              <w:t>I undertake to conduct the project as set out in the application unless deviation is agreed by the University and to comply with any conditions.</w:t>
             </w:r>
           </w:p>
           <w:p>
@@ -3635,7 +3789,7 @@
         <w:szCs w:val="22"/>
         <w:lang w:val="en-US"/>
       </w:rPr>
-      <w:t>5</w:t>
+      <w:t>4</w:t>
     </w:r>
     <w:r>
       <w:rPr>
@@ -3791,7 +3945,7 @@
                       <a:effectLst/>
                       <a:extLst>
                         <a:ext uri="{C572A759-6A51-4108-AA02-DFA0A04FC94B}">
-                          <ma14:wrappingTextBoxFlag xmlns="" xmlns:mo="http://schemas.microsoft.com/office/mac/office/2008/main" xmlns:mv="urn:schemas-microsoft-com:mac:vml" xmlns:o="urn:schemas-microsoft-com:office:office" xmlns:v="urn:schemas-microsoft-com:vml" xmlns:w10="urn:schemas-microsoft-com:office:word" xmlns:w="http://schemas.openxmlformats.org/wordprocessingml/2006/main" xmlns:ma14="http://schemas.microsoft.com/office/mac/drawingml/2011/main" xmlns:w16se="http://schemas.microsoft.com/office/word/2015/wordml/symex" xmlns:w15="http://schemas.microsoft.com/office/word/2012/wordml" xmlns:cx1="http://schemas.microsoft.com/office/drawing/2015/9/8/chartex" xmlns:cx="http://schemas.microsoft.com/office/drawing/2014/chartex"/>
+                          <ma14:wrappingTextBoxFlag xmlns:cx="http://schemas.microsoft.com/office/drawing/2014/chartex" xmlns:cx1="http://schemas.microsoft.com/office/drawing/2015/9/8/chartex" xmlns:w15="http://schemas.microsoft.com/office/word/2012/wordml" xmlns:w16se="http://schemas.microsoft.com/office/word/2015/wordml/symex" xmlns:ma14="http://schemas.microsoft.com/office/mac/drawingml/2011/main" xmlns:w="http://schemas.openxmlformats.org/wordprocessingml/2006/main" xmlns:w10="urn:schemas-microsoft-com:office:word" xmlns:v="urn:schemas-microsoft-com:vml" xmlns:o="urn:schemas-microsoft-com:office:office" xmlns:mv="urn:schemas-microsoft-com:mac:vml" xmlns:mo="http://schemas.microsoft.com/office/mac/office/2008/main" xmlns=""/>
                         </a:ext>
                       </a:extLst>
                     </wps:spPr>
@@ -3880,7 +4034,7 @@
             </wp:anchor>
           </w:drawing>
         </mc:Choice>
-        <mc:Fallback xmlns:w16se="http://schemas.microsoft.com/office/word/2015/wordml/symex" xmlns:w15="http://schemas.microsoft.com/office/word/2012/wordml" xmlns:cx1="http://schemas.microsoft.com/office/drawing/2015/9/8/chartex" xmlns:cx="http://schemas.microsoft.com/office/drawing/2014/chartex">
+        <mc:Fallback xmlns:cx="http://schemas.microsoft.com/office/drawing/2014/chartex" xmlns:cx1="http://schemas.microsoft.com/office/drawing/2015/9/8/chartex" xmlns:w15="http://schemas.microsoft.com/office/word/2012/wordml" xmlns:w16se="http://schemas.microsoft.com/office/word/2015/wordml/symex">
           <w:pict>
             <v:shapetype w14:anchorId="70480904" id="_x0000_t202" coordsize="21600,21600" o:spt="202" path="m,l,21600r21600,l21600,xe">
               <v:stroke joinstyle="miter"/>
@@ -7484,7 +7638,11 @@
 
 <file path=customXml/item1.xml><?xml version="1.0" encoding="utf-8"?>
 <?mso-contentType ?>
-<spe:Receivers xmlns:spe="http://schemas.microsoft.com/sharepoint/events"/>
+<FormTemplates xmlns="http://schemas.microsoft.com/sharepoint/v3/contenttype/forms">
+  <Display>DocumentLibraryForm</Display>
+  <Edit>DocumentLibraryForm</Edit>
+  <New>DocumentLibraryForm</New>
+</FormTemplates>
 </file>
 
 <file path=customXml/item2.xml><?xml version="1.0" encoding="utf-8"?>
@@ -7651,11 +7809,7 @@
 
 <file path=customXml/item3.xml><?xml version="1.0" encoding="utf-8"?>
 <?mso-contentType ?>
-<FormTemplates xmlns="http://schemas.microsoft.com/sharepoint/v3/contenttype/forms">
-  <Display>DocumentLibraryForm</Display>
-  <Edit>DocumentLibraryForm</Edit>
-  <New>DocumentLibraryForm</New>
-</FormTemplates>
+<spe:Receivers xmlns:spe="http://schemas.microsoft.com/sharepoint/events"/>
 </file>
 
 <file path=customXml/item4.xml><?xml version="1.0" encoding="utf-8"?>
@@ -7669,9 +7823,9 @@
 </file>
 
 <file path=customXml/itemProps1.xml><?xml version="1.0" encoding="utf-8"?>
-<ds:datastoreItem xmlns:ds="http://schemas.openxmlformats.org/officeDocument/2006/customXml" ds:itemID="{617B54C2-4B8C-4A70-8003-B1C187C4851C}">
+<ds:datastoreItem xmlns:ds="http://schemas.openxmlformats.org/officeDocument/2006/customXml" ds:itemID="{11CED1F2-CC05-452D-AB30-BB40EAA13B90}">
   <ds:schemaRefs>
-    <ds:schemaRef ds:uri="http://schemas.microsoft.com/sharepoint/events"/>
+    <ds:schemaRef ds:uri="http://schemas.microsoft.com/sharepoint/v3/contenttype/forms"/>
   </ds:schemaRefs>
 </ds:datastoreItem>
 </file>
@@ -7696,9 +7850,9 @@
 </file>
 
 <file path=customXml/itemProps3.xml><?xml version="1.0" encoding="utf-8"?>
-<ds:datastoreItem xmlns:ds="http://schemas.openxmlformats.org/officeDocument/2006/customXml" ds:itemID="{11CED1F2-CC05-452D-AB30-BB40EAA13B90}">
+<ds:datastoreItem xmlns:ds="http://schemas.openxmlformats.org/officeDocument/2006/customXml" ds:itemID="{617B54C2-4B8C-4A70-8003-B1C187C4851C}">
   <ds:schemaRefs>
-    <ds:schemaRef ds:uri="http://schemas.microsoft.com/sharepoint/v3/contenttype/forms"/>
+    <ds:schemaRef ds:uri="http://schemas.microsoft.com/sharepoint/events"/>
   </ds:schemaRefs>
 </ds:datastoreItem>
 </file>
@@ -7713,7 +7867,7 @@
 </file>
 
 <file path=customXml/itemProps5.xml><?xml version="1.0" encoding="utf-8"?>
-<ds:datastoreItem xmlns:ds="http://schemas.openxmlformats.org/officeDocument/2006/customXml" ds:itemID="{4D18E6D2-7990-471E-AF45-D89FDB2B4FEE}">
+<ds:datastoreItem xmlns:ds="http://schemas.openxmlformats.org/officeDocument/2006/customXml" ds:itemID="{9C5CAA49-E9FC-485B-927D-E96316423165}">
   <ds:schemaRefs>
     <ds:schemaRef ds:uri="http://schemas.openxmlformats.org/officeDocument/2006/bibliography"/>
   </ds:schemaRefs>

</xml_diff>